<commit_message>
Added more sections in backend.
</commit_message>
<xml_diff>
--- a/Material/backend.docx
+++ b/Material/backend.docx
@@ -44,7 +44,15 @@
         </w:numPr>
       </w:pPr>
       <w:r>
-        <w:t>Udemy url -&gt; IP address -&gt; HTTP request sent to this IP address -&gt; Udemy server figures out what we are asking for and builds the right content after pulling information from database -&gt; Server responds with any combination of HTML, CSS, JS (HTTP Response) -&gt; Our browser renders the page!</w:t>
+        <w:t xml:space="preserve">Udemy </w:t>
+      </w:r>
+      <w:proofErr w:type="spellStart"/>
+      <w:r>
+        <w:t>url</w:t>
+      </w:r>
+      <w:proofErr w:type="spellEnd"/>
+      <w:r>
+        <w:t xml:space="preserve"> -&gt; IP address -&gt; HTTP request sent to this IP address -&gt; Udemy server figures out what we are asking for and builds the right content after pulling information from database -&gt; Server responds with any combination of HTML, CSS, JS (HTTP Response) -&gt; Our browser renders the page!</w:t>
       </w:r>
     </w:p>
     <w:p>
@@ -257,7 +265,7 @@
         <w:t xml:space="preserve">HTTP request </w:t>
       </w:r>
       <w:r>
-        <w:t>methods</w:t>
+        <w:t>verbs</w:t>
       </w:r>
       <w:r>
         <w:t>-</w:t>
@@ -323,6 +331,44 @@
         </w:numPr>
       </w:pPr>
       <w:r>
+        <w:t xml:space="preserve">If we never send a response like </w:t>
+      </w:r>
+      <w:proofErr w:type="spellStart"/>
+      <w:proofErr w:type="gramStart"/>
+      <w:r>
+        <w:t>res.render</w:t>
+      </w:r>
+      <w:proofErr w:type="spellEnd"/>
+      <w:proofErr w:type="gramEnd"/>
+      <w:r>
+        <w:t xml:space="preserve">(), </w:t>
+      </w:r>
+      <w:proofErr w:type="spellStart"/>
+      <w:r>
+        <w:t>res.redirect</w:t>
+      </w:r>
+      <w:proofErr w:type="spellEnd"/>
+      <w:r>
+        <w:t xml:space="preserve">(), </w:t>
+      </w:r>
+      <w:proofErr w:type="spellStart"/>
+      <w:r>
+        <w:t>res.send</w:t>
+      </w:r>
+      <w:proofErr w:type="spellEnd"/>
+      <w:r>
+        <w:t>(); our request will time out!</w:t>
+      </w:r>
+    </w:p>
+    <w:p>
+      <w:pPr>
+        <w:pStyle w:val="ListParagraph"/>
+        <w:numPr>
+          <w:ilvl w:val="1"/>
+          <w:numId w:val="1"/>
+        </w:numPr>
+      </w:pPr>
+      <w:r>
         <w:t>Postman</w:t>
       </w:r>
     </w:p>
@@ -377,7 +423,15 @@
         </w:numPr>
       </w:pPr>
       <w:r>
-        <w:t>Query string: Starts after ? and key-value pairs are separated by &amp;.</w:t>
+        <w:t xml:space="preserve">Query string: Starts </w:t>
+      </w:r>
+      <w:proofErr w:type="gramStart"/>
+      <w:r>
+        <w:t>after ?</w:t>
+      </w:r>
+      <w:proofErr w:type="gramEnd"/>
+      <w:r>
+        <w:t xml:space="preserve"> and key-value pairs are separated by &amp;.</w:t>
       </w:r>
     </w:p>
     <w:p>
@@ -473,7 +527,15 @@
         </w:rPr>
       </w:pPr>
       <w:r>
-        <w:t xml:space="preserve">Why learn Node? </w:t>
+        <w:t xml:space="preserve">Why </w:t>
+      </w:r>
+      <w:proofErr w:type="gramStart"/>
+      <w:r>
+        <w:t>learn</w:t>
+      </w:r>
+      <w:proofErr w:type="gramEnd"/>
+      <w:r>
+        <w:t xml:space="preserve"> Node? </w:t>
       </w:r>
       <w:hyperlink r:id="rId10" w:history="1">
         <w:r>
@@ -522,8 +584,13 @@
           <w:numId w:val="4"/>
         </w:numPr>
       </w:pPr>
-      <w:r>
-        <w:t>alert() and some other methods are not available here because they come with the browser, not in the server side.</w:t>
+      <w:proofErr w:type="gramStart"/>
+      <w:r>
+        <w:t>alert(</w:t>
+      </w:r>
+      <w:proofErr w:type="gramEnd"/>
+      <w:r>
+        <w:t>) and some other methods are not available here because they come with the browser, not in the server side.</w:t>
       </w:r>
     </w:p>
     <w:p>
@@ -640,8 +707,13 @@
           <w:numId w:val="4"/>
         </w:numPr>
       </w:pPr>
-      <w:r>
-        <w:t>node_modules directory will be automatically created when we install a package</w:t>
+      <w:proofErr w:type="spellStart"/>
+      <w:r>
+        <w:t>node_modules</w:t>
+      </w:r>
+      <w:proofErr w:type="spellEnd"/>
+      <w:r>
+        <w:t xml:space="preserve"> directory will be automatically created when we install a package</w:t>
       </w:r>
       <w:r>
         <w:t xml:space="preserve"> for the first time</w:t>
@@ -677,10 +749,36 @@
         </w:numPr>
       </w:pPr>
       <w:r>
-        <w:t>Use npm init to</w:t>
-      </w:r>
-      <w:r>
-        <w:t xml:space="preserve"> create package.json and</w:t>
+        <w:t xml:space="preserve">Use </w:t>
+      </w:r>
+      <w:proofErr w:type="spellStart"/>
+      <w:r>
+        <w:t>npm</w:t>
+      </w:r>
+      <w:proofErr w:type="spellEnd"/>
+      <w:r>
+        <w:t xml:space="preserve"> </w:t>
+      </w:r>
+      <w:proofErr w:type="spellStart"/>
+      <w:r>
+        <w:t>init</w:t>
+      </w:r>
+      <w:proofErr w:type="spellEnd"/>
+      <w:r>
+        <w:t xml:space="preserve"> to</w:t>
+      </w:r>
+      <w:r>
+        <w:t xml:space="preserve"> create </w:t>
+      </w:r>
+      <w:proofErr w:type="spellStart"/>
+      <w:proofErr w:type="gramStart"/>
+      <w:r>
+        <w:t>package.json</w:t>
+      </w:r>
+      <w:proofErr w:type="spellEnd"/>
+      <w:proofErr w:type="gramEnd"/>
+      <w:r>
+        <w:t xml:space="preserve"> and</w:t>
       </w:r>
       <w:r>
         <w:t xml:space="preserve"> install packages in the project directory</w:t>
@@ -773,7 +871,15 @@
         </w:numPr>
       </w:pPr>
       <w:r>
-        <w:t xml:space="preserve">Using –save can also we can download node_modules in the same directory. </w:t>
+        <w:t xml:space="preserve">Using –save can also we can download </w:t>
+      </w:r>
+      <w:proofErr w:type="spellStart"/>
+      <w:r>
+        <w:t>node_modules</w:t>
+      </w:r>
+      <w:proofErr w:type="spellEnd"/>
+      <w:r>
+        <w:t xml:space="preserve"> in the same directory. </w:t>
       </w:r>
     </w:p>
     <w:p>
@@ -799,12 +905,22 @@
           <w:color w:val="000000" w:themeColor="text1"/>
         </w:rPr>
       </w:pPr>
-      <w:r>
-        <w:t xml:space="preserve">package.json file (contains dependencies of packages, licenses, authors and so on) is needed because npm’s work is not only to install packages, but also to </w:t>
-      </w:r>
+      <w:proofErr w:type="spellStart"/>
       <w:r>
         <w:lastRenderedPageBreak/>
-        <w:t xml:space="preserve">maintain a record. </w:t>
+        <w:t>package.json</w:t>
+      </w:r>
+      <w:proofErr w:type="spellEnd"/>
+      <w:r>
+        <w:t xml:space="preserve"> file (contains dependencies of packages, licenses, authors and so on) is needed because </w:t>
+      </w:r>
+      <w:proofErr w:type="spellStart"/>
+      <w:r>
+        <w:t>npm’s</w:t>
+      </w:r>
+      <w:proofErr w:type="spellEnd"/>
+      <w:r>
+        <w:t xml:space="preserve"> work is not only to install packages, but also to maintain a record. </w:t>
       </w:r>
       <w:r>
         <w:rPr>
@@ -846,7 +962,15 @@
         <w:t xml:space="preserve">Hence, </w:t>
       </w:r>
       <w:r>
-        <w:t>when we uninstall a package, npm will also uninstall the dependencies of that package.</w:t>
+        <w:t xml:space="preserve">when we uninstall a package, </w:t>
+      </w:r>
+      <w:proofErr w:type="spellStart"/>
+      <w:r>
+        <w:t>npm</w:t>
+      </w:r>
+      <w:proofErr w:type="spellEnd"/>
+      <w:r>
+        <w:t xml:space="preserve"> will also uninstall the dependencies of that package.</w:t>
       </w:r>
     </w:p>
     <w:p>
@@ -873,19 +997,79 @@
         </w:numPr>
       </w:pPr>
       <w:r>
-        <w:t xml:space="preserve">Inside node_modules/packagename also we have package.json which contains the metadata for that particular package. </w:t>
-      </w:r>
-    </w:p>
-    <w:p>
-      <w:pPr>
-        <w:pStyle w:val="ListParagraph"/>
-        <w:numPr>
-          <w:ilvl w:val="2"/>
-          <w:numId w:val="4"/>
-        </w:numPr>
-      </w:pPr>
-      <w:r>
-        <w:t>After package.json is created, typing npm install packagename will automatically add this package’s name and version under dependencies of the project inside package.json. (we no longer need –save flag for that)</w:t>
+        <w:t xml:space="preserve">Inside </w:t>
+      </w:r>
+      <w:proofErr w:type="spellStart"/>
+      <w:r>
+        <w:t>node_modules</w:t>
+      </w:r>
+      <w:proofErr w:type="spellEnd"/>
+      <w:r>
+        <w:t>/</w:t>
+      </w:r>
+      <w:proofErr w:type="spellStart"/>
+      <w:r>
+        <w:t>packagename</w:t>
+      </w:r>
+      <w:proofErr w:type="spellEnd"/>
+      <w:r>
+        <w:t xml:space="preserve"> also we have </w:t>
+      </w:r>
+      <w:proofErr w:type="spellStart"/>
+      <w:proofErr w:type="gramStart"/>
+      <w:r>
+        <w:t>package.json</w:t>
+      </w:r>
+      <w:proofErr w:type="spellEnd"/>
+      <w:proofErr w:type="gramEnd"/>
+      <w:r>
+        <w:t xml:space="preserve"> which contains the metadata for that particular package. </w:t>
+      </w:r>
+    </w:p>
+    <w:p>
+      <w:pPr>
+        <w:pStyle w:val="ListParagraph"/>
+        <w:numPr>
+          <w:ilvl w:val="2"/>
+          <w:numId w:val="4"/>
+        </w:numPr>
+      </w:pPr>
+      <w:r>
+        <w:t xml:space="preserve">After </w:t>
+      </w:r>
+      <w:proofErr w:type="spellStart"/>
+      <w:proofErr w:type="gramStart"/>
+      <w:r>
+        <w:t>package.json</w:t>
+      </w:r>
+      <w:proofErr w:type="spellEnd"/>
+      <w:proofErr w:type="gramEnd"/>
+      <w:r>
+        <w:t xml:space="preserve"> is created, typing </w:t>
+      </w:r>
+      <w:proofErr w:type="spellStart"/>
+      <w:r>
+        <w:t>npm</w:t>
+      </w:r>
+      <w:proofErr w:type="spellEnd"/>
+      <w:r>
+        <w:t xml:space="preserve"> install </w:t>
+      </w:r>
+      <w:proofErr w:type="spellStart"/>
+      <w:r>
+        <w:t>packagename</w:t>
+      </w:r>
+      <w:proofErr w:type="spellEnd"/>
+      <w:r>
+        <w:t xml:space="preserve"> will automatically add this package’s name and version under dependencies of the project inside </w:t>
+      </w:r>
+      <w:proofErr w:type="spellStart"/>
+      <w:r>
+        <w:t>package.json</w:t>
+      </w:r>
+      <w:proofErr w:type="spellEnd"/>
+      <w:r>
+        <w:t>. (we no longer need –save flag for that)</w:t>
       </w:r>
     </w:p>
     <w:p>
@@ -909,7 +1093,15 @@
         </w:numPr>
       </w:pPr>
       <w:r>
-        <w:t xml:space="preserve">We can install all the dependencies mentioned in package.json file </w:t>
+        <w:t xml:space="preserve">We can install all the dependencies mentioned in </w:t>
+      </w:r>
+      <w:proofErr w:type="spellStart"/>
+      <w:r>
+        <w:t>package.json</w:t>
+      </w:r>
+      <w:proofErr w:type="spellEnd"/>
+      <w:r>
+        <w:t xml:space="preserve"> file </w:t>
       </w:r>
       <w:r>
         <w:t xml:space="preserve">in a new system </w:t>
@@ -917,268 +1109,383 @@
       <w:r>
         <w:t xml:space="preserve">by running </w:t>
       </w:r>
+      <w:proofErr w:type="spellStart"/>
       <w:r>
         <w:rPr>
           <w:b/>
           <w:bCs/>
         </w:rPr>
-        <w:t>npm install</w:t>
-      </w:r>
+        <w:t>npm</w:t>
+      </w:r>
+      <w:proofErr w:type="spellEnd"/>
       <w:r>
         <w:rPr>
           <w:b/>
           <w:bCs/>
         </w:rPr>
-        <w:t xml:space="preserve"> </w:t>
-      </w:r>
-      <w:r>
-        <w:t>(</w:t>
+        <w:t xml:space="preserve"> install</w:t>
       </w:r>
       <w:r>
         <w:rPr>
           <w:b/>
           <w:bCs/>
         </w:rPr>
-        <w:t xml:space="preserve">Note: </w:t>
-      </w:r>
-      <w:r>
-        <w:t>Consider you have deleted the package-lock.json file).</w:t>
-      </w:r>
-    </w:p>
-    <w:p>
-      <w:pPr>
-        <w:pStyle w:val="ListParagraph"/>
-        <w:numPr>
-          <w:ilvl w:val="3"/>
-          <w:numId w:val="4"/>
-        </w:numPr>
-      </w:pPr>
-      <w:r>
-        <w:t>If a package’s version mentioned inside package.json is ^4.0.0, npm will install maximum version possible without breaking it (suppose 4.15.17). But developers don’t actually follow semantic versioning</w:t>
-      </w:r>
-      <w:r>
-        <w:t xml:space="preserve"> (so 4.15.17 may not be </w:t>
+        <w:t xml:space="preserve"> </w:t>
+      </w:r>
+      <w:r>
+        <w:t>(</w:t>
       </w:r>
       <w:r>
         <w:rPr>
           <w:b/>
           <w:bCs/>
         </w:rPr>
-        <w:t>backwards compatible</w:t>
-      </w:r>
-      <w:r>
-        <w:t xml:space="preserve"> with 4.0.0)</w:t>
-      </w:r>
-      <w:r>
-        <w:t xml:space="preserve"> and that’s why package-lock.json comes in the picture</w:t>
-      </w:r>
-      <w:r>
-        <w:t>.</w:t>
-      </w:r>
-    </w:p>
-    <w:p>
-      <w:pPr>
-        <w:pStyle w:val="ListParagraph"/>
-        <w:numPr>
-          <w:ilvl w:val="2"/>
-          <w:numId w:val="4"/>
-        </w:numPr>
-      </w:pPr>
-      <w:r>
-        <w:t xml:space="preserve">NPM follows </w:t>
+        <w:t xml:space="preserve">Note: </w:t>
+      </w:r>
+      <w:r>
+        <w:t>Consider you have deleted the package-</w:t>
+      </w:r>
+      <w:proofErr w:type="spellStart"/>
+      <w:r>
+        <w:t>lock.json</w:t>
+      </w:r>
+      <w:proofErr w:type="spellEnd"/>
+      <w:r>
+        <w:t xml:space="preserve"> file).</w:t>
+      </w:r>
+    </w:p>
+    <w:p>
+      <w:pPr>
+        <w:pStyle w:val="ListParagraph"/>
+        <w:numPr>
+          <w:ilvl w:val="3"/>
+          <w:numId w:val="4"/>
+        </w:numPr>
+      </w:pPr>
+      <w:r>
+        <w:t xml:space="preserve">If a package’s version mentioned inside </w:t>
+      </w:r>
+      <w:proofErr w:type="spellStart"/>
+      <w:proofErr w:type="gramStart"/>
+      <w:r>
+        <w:t>package.json</w:t>
+      </w:r>
+      <w:proofErr w:type="spellEnd"/>
+      <w:proofErr w:type="gramEnd"/>
+      <w:r>
+        <w:t xml:space="preserve"> is ^4.0.0, </w:t>
+      </w:r>
+      <w:proofErr w:type="spellStart"/>
+      <w:r>
+        <w:t>npm</w:t>
+      </w:r>
+      <w:proofErr w:type="spellEnd"/>
+      <w:r>
+        <w:t xml:space="preserve"> will install maximum version possible without breaking it (suppose 4.15.17). But developers don’t actually follow semantic versioning</w:t>
+      </w:r>
+      <w:r>
+        <w:t xml:space="preserve"> (so 4.15.17 may not be </w:t>
       </w:r>
       <w:r>
         <w:rPr>
           <w:b/>
           <w:bCs/>
         </w:rPr>
-        <w:t>semantic versioning (</w:t>
+        <w:t>backwards compatible</w:t>
+      </w:r>
+      <w:r>
+        <w:t xml:space="preserve"> with 4.0.0)</w:t>
+      </w:r>
+      <w:r>
+        <w:t xml:space="preserve"> and that’s why package-</w:t>
+      </w:r>
+      <w:proofErr w:type="spellStart"/>
+      <w:proofErr w:type="gramStart"/>
+      <w:r>
+        <w:t>lock.json</w:t>
+      </w:r>
+      <w:proofErr w:type="spellEnd"/>
+      <w:proofErr w:type="gramEnd"/>
+      <w:r>
+        <w:t xml:space="preserve"> comes in the picture</w:t>
+      </w:r>
+      <w:r>
+        <w:t>.</w:t>
+      </w:r>
+    </w:p>
+    <w:p>
+      <w:pPr>
+        <w:pStyle w:val="ListParagraph"/>
+        <w:numPr>
+          <w:ilvl w:val="2"/>
+          <w:numId w:val="4"/>
+        </w:numPr>
+      </w:pPr>
+      <w:r>
+        <w:t xml:space="preserve">NPM follows </w:t>
       </w:r>
       <w:r>
         <w:rPr>
           <w:b/>
           <w:bCs/>
         </w:rPr>
-        <w:t>major</w:t>
-      </w:r>
+        <w:t>semantic versioning (</w:t>
+      </w:r>
+      <w:proofErr w:type="spellStart"/>
+      <w:proofErr w:type="gramStart"/>
       <w:r>
         <w:rPr>
           <w:b/>
           <w:bCs/>
         </w:rPr>
-        <w:t>.</w:t>
+        <w:t>major</w:t>
       </w:r>
       <w:r>
         <w:rPr>
           <w:b/>
           <w:bCs/>
         </w:rPr>
-        <w:t>minor</w:t>
+        <w:t>.</w:t>
       </w:r>
       <w:r>
         <w:rPr>
           <w:b/>
           <w:bCs/>
         </w:rPr>
-        <w:t>.</w:t>
-      </w:r>
+        <w:t>minor</w:t>
+      </w:r>
+      <w:proofErr w:type="gramEnd"/>
       <w:r>
         <w:rPr>
           <w:b/>
           <w:bCs/>
         </w:rPr>
-        <w:t>patch</w:t>
+        <w:t>.</w:t>
       </w:r>
       <w:r>
         <w:rPr>
           <w:b/>
           <w:bCs/>
         </w:rPr>
-        <w:t>)</w:t>
-      </w:r>
-      <w:r>
-        <w:t>.</w:t>
-      </w:r>
-    </w:p>
-    <w:p>
-      <w:pPr>
-        <w:pStyle w:val="ListParagraph"/>
-        <w:numPr>
-          <w:ilvl w:val="3"/>
-          <w:numId w:val="4"/>
-        </w:numPr>
-      </w:pPr>
-      <w:r>
-        <w:t>Major means breaking changes, and our code can be broken in a different version.</w:t>
-      </w:r>
-    </w:p>
-    <w:p>
-      <w:pPr>
-        <w:pStyle w:val="ListParagraph"/>
-        <w:numPr>
-          <w:ilvl w:val="3"/>
-          <w:numId w:val="4"/>
-        </w:numPr>
-      </w:pPr>
-      <w:r>
-        <w:t>Minor means an added functionality which we were not using.</w:t>
-      </w:r>
-      <w:r>
-        <w:t xml:space="preserve"> </w:t>
-      </w:r>
-    </w:p>
-    <w:p>
-      <w:pPr>
-        <w:pStyle w:val="ListParagraph"/>
-        <w:numPr>
-          <w:ilvl w:val="4"/>
-          <w:numId w:val="4"/>
-        </w:numPr>
-      </w:pPr>
-      <w:r>
-        <w:t xml:space="preserve">This is according to semantic versioning which npm considers, but npm can’t enforce developers to follow it. As developers don’t follow semantic versioning, there might be breaking changes in this case as well. </w:t>
-      </w:r>
-      <w:r>
-        <w:rPr>
-          <w:color w:val="FF0000"/>
-        </w:rPr>
-        <w:t>This is the reason why we have package-lock.json file!</w:t>
-      </w:r>
-    </w:p>
-    <w:p>
-      <w:pPr>
-        <w:pStyle w:val="ListParagraph"/>
-        <w:numPr>
-          <w:ilvl w:val="3"/>
-          <w:numId w:val="4"/>
-        </w:numPr>
-      </w:pPr>
-      <w:r>
-        <w:t>Patch means bug fixes.</w:t>
-      </w:r>
-    </w:p>
-    <w:p>
-      <w:pPr>
-        <w:pStyle w:val="ListParagraph"/>
-        <w:numPr>
-          <w:ilvl w:val="2"/>
-          <w:numId w:val="4"/>
-        </w:numPr>
-      </w:pPr>
+        <w:t>patch</w:t>
+      </w:r>
+      <w:proofErr w:type="spellEnd"/>
       <w:r>
         <w:rPr>
           <w:b/>
           <w:bCs/>
         </w:rPr>
-        <w:t>package-lock.json</w:t>
-      </w:r>
+        <w:t>)</w:t>
+      </w:r>
+      <w:r>
+        <w:t>.</w:t>
+      </w:r>
+    </w:p>
+    <w:p>
+      <w:pPr>
+        <w:pStyle w:val="ListParagraph"/>
+        <w:numPr>
+          <w:ilvl w:val="3"/>
+          <w:numId w:val="4"/>
+        </w:numPr>
+      </w:pPr>
+      <w:r>
+        <w:t>Major means breaking changes, and our code can be broken in a different version.</w:t>
+      </w:r>
+    </w:p>
+    <w:p>
+      <w:pPr>
+        <w:pStyle w:val="ListParagraph"/>
+        <w:numPr>
+          <w:ilvl w:val="3"/>
+          <w:numId w:val="4"/>
+        </w:numPr>
+      </w:pPr>
+      <w:r>
+        <w:t>Minor means an added functionality which we were not using.</w:t>
+      </w:r>
+      <w:r>
+        <w:t xml:space="preserve"> </w:t>
+      </w:r>
+    </w:p>
+    <w:p>
+      <w:pPr>
+        <w:pStyle w:val="ListParagraph"/>
+        <w:numPr>
+          <w:ilvl w:val="4"/>
+          <w:numId w:val="4"/>
+        </w:numPr>
+      </w:pPr>
+      <w:r>
+        <w:t xml:space="preserve">This is according to semantic versioning which </w:t>
+      </w:r>
+      <w:proofErr w:type="spellStart"/>
+      <w:r>
+        <w:t>npm</w:t>
+      </w:r>
+      <w:proofErr w:type="spellEnd"/>
+      <w:r>
+        <w:t xml:space="preserve"> considers, but </w:t>
+      </w:r>
+      <w:proofErr w:type="spellStart"/>
+      <w:r>
+        <w:t>npm</w:t>
+      </w:r>
+      <w:proofErr w:type="spellEnd"/>
+      <w:r>
+        <w:t xml:space="preserve"> can’t enforce developers to follow it. As developers don’t follow semantic versioning, there might be breaking changes in this case as well. </w:t>
+      </w:r>
+      <w:r>
+        <w:rPr>
+          <w:color w:val="FF0000"/>
+        </w:rPr>
+        <w:t>This is the reason why we have package-</w:t>
+      </w:r>
+      <w:proofErr w:type="spellStart"/>
+      <w:r>
+        <w:rPr>
+          <w:color w:val="FF0000"/>
+        </w:rPr>
+        <w:t>lock.json</w:t>
+      </w:r>
+      <w:proofErr w:type="spellEnd"/>
+      <w:r>
+        <w:rPr>
+          <w:color w:val="FF0000"/>
+        </w:rPr>
+        <w:t xml:space="preserve"> file!</w:t>
+      </w:r>
+    </w:p>
+    <w:p>
+      <w:pPr>
+        <w:pStyle w:val="ListParagraph"/>
+        <w:numPr>
+          <w:ilvl w:val="3"/>
+          <w:numId w:val="4"/>
+        </w:numPr>
+      </w:pPr>
+      <w:r>
+        <w:t>Patch means bug fixes.</w:t>
+      </w:r>
+    </w:p>
+    <w:p>
+      <w:pPr>
+        <w:pStyle w:val="ListParagraph"/>
+        <w:numPr>
+          <w:ilvl w:val="2"/>
+          <w:numId w:val="4"/>
+        </w:numPr>
+      </w:pPr>
       <w:r>
         <w:rPr>
           <w:b/>
           <w:bCs/>
         </w:rPr>
-        <w:t xml:space="preserve"> </w:t>
-      </w:r>
-      <w:r>
-        <w:t>(for npm version &gt;= 5</w:t>
-      </w:r>
-      <w:r>
-        <w:t>)</w:t>
-      </w:r>
-    </w:p>
-    <w:p>
-      <w:pPr>
-        <w:pStyle w:val="ListParagraph"/>
-        <w:numPr>
-          <w:ilvl w:val="3"/>
-          <w:numId w:val="4"/>
-        </w:numPr>
-      </w:pPr>
-      <w:r>
-        <w:t>When changing system or environment, we want a consistent module behaviour.</w:t>
-      </w:r>
-    </w:p>
-    <w:p>
-      <w:pPr>
-        <w:pStyle w:val="ListParagraph"/>
-        <w:numPr>
-          <w:ilvl w:val="3"/>
-          <w:numId w:val="4"/>
-        </w:numPr>
-      </w:pPr>
-      <w:r>
-        <w:t>It was introduced because developers don’t follow semantic versioning.</w:t>
-      </w:r>
-    </w:p>
-    <w:p>
-      <w:pPr>
-        <w:pStyle w:val="ListParagraph"/>
-        <w:numPr>
-          <w:ilvl w:val="3"/>
-          <w:numId w:val="4"/>
-        </w:numPr>
-      </w:pPr>
-      <w:r>
-        <w:t>It is created when we install a package using npm.</w:t>
-      </w:r>
-    </w:p>
-    <w:p>
-      <w:pPr>
-        <w:pStyle w:val="ListParagraph"/>
-        <w:numPr>
-          <w:ilvl w:val="3"/>
-          <w:numId w:val="4"/>
-        </w:numPr>
-      </w:pPr>
-      <w:r>
-        <w:t xml:space="preserve">We can run </w:t>
-      </w:r>
+        <w:t>package-</w:t>
+      </w:r>
+      <w:proofErr w:type="spellStart"/>
+      <w:proofErr w:type="gramStart"/>
       <w:r>
         <w:rPr>
           <w:b/>
           <w:bCs/>
         </w:rPr>
-        <w:t>npm install</w:t>
+        <w:t>lock.json</w:t>
+      </w:r>
+      <w:proofErr w:type="spellEnd"/>
+      <w:proofErr w:type="gramEnd"/>
+      <w:r>
+        <w:rPr>
+          <w:b/>
+          <w:bCs/>
+        </w:rPr>
+        <w:t xml:space="preserve"> </w:t>
+      </w:r>
+      <w:r>
+        <w:t xml:space="preserve">(for </w:t>
+      </w:r>
+      <w:proofErr w:type="spellStart"/>
+      <w:r>
+        <w:t>npm</w:t>
+      </w:r>
+      <w:proofErr w:type="spellEnd"/>
+      <w:r>
+        <w:t xml:space="preserve"> version &gt;= 5</w:t>
+      </w:r>
+      <w:r>
+        <w:t>)</w:t>
+      </w:r>
+    </w:p>
+    <w:p>
+      <w:pPr>
+        <w:pStyle w:val="ListParagraph"/>
+        <w:numPr>
+          <w:ilvl w:val="3"/>
+          <w:numId w:val="4"/>
+        </w:numPr>
+      </w:pPr>
+      <w:r>
+        <w:t>When changing system or environment, we want a consistent module behaviour.</w:t>
+      </w:r>
+    </w:p>
+    <w:p>
+      <w:pPr>
+        <w:pStyle w:val="ListParagraph"/>
+        <w:numPr>
+          <w:ilvl w:val="3"/>
+          <w:numId w:val="4"/>
+        </w:numPr>
+      </w:pPr>
+      <w:r>
+        <w:t>It was introduced because developers don’t follow semantic versioning.</w:t>
+      </w:r>
+    </w:p>
+    <w:p>
+      <w:pPr>
+        <w:pStyle w:val="ListParagraph"/>
+        <w:numPr>
+          <w:ilvl w:val="3"/>
+          <w:numId w:val="4"/>
+        </w:numPr>
+      </w:pPr>
+      <w:r>
+        <w:t xml:space="preserve">It is created when we install a package using </w:t>
+      </w:r>
+      <w:proofErr w:type="spellStart"/>
+      <w:r>
+        <w:t>npm</w:t>
+      </w:r>
+      <w:proofErr w:type="spellEnd"/>
+      <w:r>
+        <w:t>.</w:t>
+      </w:r>
+    </w:p>
+    <w:p>
+      <w:pPr>
+        <w:pStyle w:val="ListParagraph"/>
+        <w:numPr>
+          <w:ilvl w:val="3"/>
+          <w:numId w:val="4"/>
+        </w:numPr>
+      </w:pPr>
+      <w:r>
+        <w:t xml:space="preserve">We can run </w:t>
+      </w:r>
+      <w:proofErr w:type="spellStart"/>
+      <w:r>
+        <w:rPr>
+          <w:b/>
+          <w:bCs/>
+        </w:rPr>
+        <w:t>npm</w:t>
+      </w:r>
+      <w:proofErr w:type="spellEnd"/>
+      <w:r>
+        <w:rPr>
+          <w:b/>
+          <w:bCs/>
+        </w:rPr>
+        <w:t xml:space="preserve"> install</w:t>
       </w:r>
       <w:r>
         <w:t xml:space="preserve"> to install all the dependencies mentioned inside it</w:t>
@@ -1202,7 +1509,21 @@
         <w:rPr>
           <w:color w:val="000000" w:themeColor="text1"/>
         </w:rPr>
-        <w:t>It not only contains details (exact version, url from where that package was fetched, integrity of the file) of the package installed by us like express, but also the details of dependencies of express.</w:t>
+        <w:t xml:space="preserve">It not only contains details (exact version, </w:t>
+      </w:r>
+      <w:proofErr w:type="spellStart"/>
+      <w:r>
+        <w:rPr>
+          <w:color w:val="000000" w:themeColor="text1"/>
+        </w:rPr>
+        <w:t>url</w:t>
+      </w:r>
+      <w:proofErr w:type="spellEnd"/>
+      <w:r>
+        <w:rPr>
+          <w:color w:val="000000" w:themeColor="text1"/>
+        </w:rPr>
+        <w:t xml:space="preserve"> from where that package was fetched, integrity of the file) of the package installed by us like express, but also the details of dependencies of express.</w:t>
       </w:r>
     </w:p>
     <w:p>
@@ -1325,6 +1646,7 @@
         </w:numPr>
       </w:pPr>
       <w:r>
+        <w:lastRenderedPageBreak/>
         <w:t>Express is a lightweight framework.</w:t>
       </w:r>
     </w:p>
@@ -1337,209 +1659,545 @@
         </w:numPr>
       </w:pPr>
       <w:r>
+        <w:t xml:space="preserve">Heavyweight vs Lightweight is about how much the framework does for you or how much you have to do yourself. </w:t>
+      </w:r>
+    </w:p>
+    <w:p>
+      <w:pPr>
+        <w:pStyle w:val="ListParagraph"/>
+        <w:numPr>
+          <w:ilvl w:val="2"/>
+          <w:numId w:val="4"/>
+        </w:numPr>
+      </w:pPr>
+      <w:r>
+        <w:t>Heavyweight means it has a lot of text and only a few blanks for us to fill.</w:t>
+      </w:r>
+    </w:p>
+    <w:p>
+      <w:pPr>
+        <w:pStyle w:val="ListParagraph"/>
+        <w:numPr>
+          <w:ilvl w:val="2"/>
+          <w:numId w:val="4"/>
+        </w:numPr>
+      </w:pPr>
+      <w:r>
+        <w:t>Unopinionated – flexible.</w:t>
+      </w:r>
+      <w:r>
+        <w:t xml:space="preserve"> </w:t>
+      </w:r>
+    </w:p>
+    <w:p>
+      <w:pPr>
+        <w:pStyle w:val="ListParagraph"/>
+        <w:numPr>
+          <w:ilvl w:val="2"/>
+          <w:numId w:val="4"/>
+        </w:numPr>
+      </w:pPr>
+      <w:r>
+        <w:t>So</w:t>
+      </w:r>
+      <w:r>
+        <w:t>,</w:t>
+      </w:r>
+      <w:r>
+        <w:t xml:space="preserve"> it’s better to start with Express as we will be able to understand the underlying concepts because we will have to understand how the things work in order to get things done.</w:t>
+      </w:r>
+    </w:p>
+    <w:p>
+      <w:pPr>
+        <w:pStyle w:val="ListParagraph"/>
+        <w:numPr>
+          <w:ilvl w:val="1"/>
+          <w:numId w:val="4"/>
+        </w:numPr>
+      </w:pPr>
+      <w:r>
+        <w:t>Difference between library and a framework is Inversion of Control.</w:t>
+      </w:r>
+    </w:p>
+    <w:p>
+      <w:pPr>
+        <w:pStyle w:val="ListParagraph"/>
+        <w:numPr>
+          <w:ilvl w:val="2"/>
+          <w:numId w:val="4"/>
+        </w:numPr>
+      </w:pPr>
+      <w:r>
+        <w:t xml:space="preserve">When you call a library, you are in control. Coz it’s a collection of </w:t>
+      </w:r>
+      <w:proofErr w:type="gramStart"/>
+      <w:r>
+        <w:t>functionality</w:t>
+      </w:r>
+      <w:proofErr w:type="gramEnd"/>
+      <w:r>
+        <w:t xml:space="preserve"> we can use in our code.</w:t>
+      </w:r>
+    </w:p>
+    <w:p>
+      <w:pPr>
+        <w:pStyle w:val="ListParagraph"/>
+        <w:numPr>
+          <w:ilvl w:val="2"/>
+          <w:numId w:val="4"/>
+        </w:numPr>
+      </w:pPr>
+      <w:r>
+        <w:t>In case of framework, all the control flow is already in the framework and there’s just a bunch of predefined white spots that you can fill out with your code.</w:t>
+      </w:r>
+    </w:p>
+    <w:p>
+      <w:pPr>
+        <w:pStyle w:val="ListParagraph"/>
+        <w:numPr>
+          <w:ilvl w:val="1"/>
+          <w:numId w:val="4"/>
+        </w:numPr>
+      </w:pPr>
+      <w:r>
+        <w:t xml:space="preserve">We can only use one </w:t>
+      </w:r>
+      <w:proofErr w:type="spellStart"/>
+      <w:proofErr w:type="gramStart"/>
+      <w:r>
+        <w:t>res.send</w:t>
+      </w:r>
+      <w:proofErr w:type="spellEnd"/>
+      <w:proofErr w:type="gramEnd"/>
+      <w:r>
+        <w:t>() inside a route’s code.</w:t>
+      </w:r>
+    </w:p>
+    <w:p>
+      <w:pPr>
+        <w:pStyle w:val="ListParagraph"/>
+        <w:numPr>
+          <w:ilvl w:val="1"/>
+          <w:numId w:val="4"/>
+        </w:numPr>
+      </w:pPr>
+      <w:r>
+        <w:t xml:space="preserve">Only one of the routes satisfying the </w:t>
+      </w:r>
+      <w:proofErr w:type="spellStart"/>
+      <w:r>
+        <w:t>url</w:t>
+      </w:r>
+      <w:proofErr w:type="spellEnd"/>
+      <w:r>
+        <w:t xml:space="preserve"> pattern and appearing first will be executed. </w:t>
+      </w:r>
+    </w:p>
+    <w:p>
+      <w:pPr>
+        <w:pStyle w:val="ListParagraph"/>
+        <w:numPr>
+          <w:ilvl w:val="1"/>
+          <w:numId w:val="4"/>
+        </w:numPr>
+      </w:pPr>
+      <w:r>
+        <w:t xml:space="preserve">Inside </w:t>
+      </w:r>
+      <w:proofErr w:type="spellStart"/>
+      <w:proofErr w:type="gramStart"/>
+      <w:r>
+        <w:t>res.send</w:t>
+      </w:r>
+      <w:proofErr w:type="spellEnd"/>
+      <w:proofErr w:type="gramEnd"/>
+      <w:r>
+        <w:t>(), we can also write HTML! (But a bad idea! Use EJS instead!)</w:t>
+      </w:r>
+    </w:p>
+    <w:p>
+      <w:pPr>
+        <w:pStyle w:val="ListParagraph"/>
+        <w:numPr>
+          <w:ilvl w:val="1"/>
+          <w:numId w:val="4"/>
+        </w:numPr>
+      </w:pPr>
+      <w:r>
+        <w:t>Routes: Code that is responsible for listening/receiving requests and deciding what code to run based on requests, and what to send back.</w:t>
+      </w:r>
+    </w:p>
+    <w:p>
+      <w:pPr>
+        <w:pStyle w:val="ListParagraph"/>
+        <w:numPr>
+          <w:ilvl w:val="1"/>
+          <w:numId w:val="4"/>
+        </w:numPr>
+      </w:pPr>
+      <w:r>
+        <w:t>First Express App!</w:t>
+      </w:r>
+    </w:p>
+    <w:p>
+      <w:pPr>
+        <w:pStyle w:val="ListParagraph"/>
+        <w:numPr>
+          <w:ilvl w:val="2"/>
+          <w:numId w:val="4"/>
+        </w:numPr>
+      </w:pPr>
+      <w:proofErr w:type="gramStart"/>
+      <w:r>
+        <w:t>console.log(</w:t>
+      </w:r>
+      <w:proofErr w:type="gramEnd"/>
+      <w:r>
+        <w:t>) will appear in the terminal.</w:t>
+      </w:r>
+    </w:p>
+    <w:p>
+      <w:pPr>
+        <w:pStyle w:val="ListParagraph"/>
+        <w:numPr>
+          <w:ilvl w:val="2"/>
+          <w:numId w:val="4"/>
+        </w:numPr>
+      </w:pPr>
+      <w:proofErr w:type="spellStart"/>
+      <w:proofErr w:type="gramStart"/>
+      <w:r>
+        <w:t>res.send</w:t>
+      </w:r>
+      <w:proofErr w:type="spellEnd"/>
+      <w:proofErr w:type="gramEnd"/>
+      <w:r>
+        <w:t>() will appear in the browser/postman.</w:t>
+      </w:r>
+    </w:p>
+    <w:p>
+      <w:pPr>
+        <w:pStyle w:val="ListParagraph"/>
+        <w:numPr>
+          <w:ilvl w:val="2"/>
+          <w:numId w:val="4"/>
+        </w:numPr>
+      </w:pPr>
+      <w:r>
+        <w:t>Ctrl + c to stop the server.</w:t>
+      </w:r>
+    </w:p>
+    <w:p>
+      <w:pPr>
+        <w:pStyle w:val="ListParagraph"/>
+        <w:numPr>
+          <w:ilvl w:val="2"/>
+          <w:numId w:val="4"/>
+        </w:numPr>
+      </w:pPr>
+      <w:r>
+        <w:t>Every time we make changes</w:t>
+      </w:r>
+      <w:r>
+        <w:t xml:space="preserve"> in the </w:t>
+      </w:r>
+      <w:proofErr w:type="gramStart"/>
+      <w:r>
+        <w:t>server side</w:t>
+      </w:r>
+      <w:proofErr w:type="gramEnd"/>
+      <w:r>
+        <w:t xml:space="preserve"> files</w:t>
+      </w:r>
+      <w:r>
+        <w:t xml:space="preserve">, we will have to restart the server for the changes to reflect. </w:t>
+      </w:r>
+      <w:r>
+        <w:t xml:space="preserve">This process can be automated using </w:t>
+      </w:r>
+      <w:proofErr w:type="spellStart"/>
+      <w:r>
+        <w:t>nodemon</w:t>
+      </w:r>
+      <w:proofErr w:type="spellEnd"/>
+      <w:r>
+        <w:t>.</w:t>
+      </w:r>
+    </w:p>
+    <w:p>
+      <w:pPr>
+        <w:pStyle w:val="ListParagraph"/>
+        <w:numPr>
+          <w:ilvl w:val="3"/>
+          <w:numId w:val="4"/>
+        </w:numPr>
+      </w:pPr>
+      <w:r>
+        <w:t xml:space="preserve">We can directly write </w:t>
+      </w:r>
+      <w:proofErr w:type="spellStart"/>
+      <w:r>
+        <w:t>nodemon</w:t>
+      </w:r>
+      <w:proofErr w:type="spellEnd"/>
+      <w:r>
+        <w:t xml:space="preserve"> in the terminal if inside </w:t>
+      </w:r>
+      <w:proofErr w:type="spellStart"/>
+      <w:proofErr w:type="gramStart"/>
+      <w:r>
+        <w:t>package.json</w:t>
+      </w:r>
+      <w:proofErr w:type="spellEnd"/>
+      <w:proofErr w:type="gramEnd"/>
+      <w:r>
+        <w:t>, main is correctly defined (in my case, main is app.js).</w:t>
+      </w:r>
+    </w:p>
+    <w:p>
+      <w:pPr>
+        <w:pStyle w:val="ListParagraph"/>
+        <w:numPr>
+          <w:ilvl w:val="3"/>
+          <w:numId w:val="4"/>
+        </w:numPr>
+      </w:pPr>
+      <w:r>
+        <w:t xml:space="preserve">Otherwise, if </w:t>
+      </w:r>
+      <w:proofErr w:type="spellStart"/>
+      <w:proofErr w:type="gramStart"/>
+      <w:r>
+        <w:t>package.json</w:t>
+      </w:r>
+      <w:proofErr w:type="spellEnd"/>
+      <w:proofErr w:type="gramEnd"/>
+      <w:r>
+        <w:t xml:space="preserve"> doesn’t exist or main is wrongly defined (but the main should be correct), we can write </w:t>
+      </w:r>
+      <w:proofErr w:type="spellStart"/>
+      <w:r>
+        <w:t>nodemon</w:t>
+      </w:r>
+      <w:proofErr w:type="spellEnd"/>
+      <w:r>
+        <w:t xml:space="preserve"> app.js to automate the process.</w:t>
+      </w:r>
+    </w:p>
+    <w:p>
+      <w:pPr>
+        <w:pStyle w:val="ListParagraph"/>
+        <w:ind w:left="2568"/>
+      </w:pPr>
+    </w:p>
+    <w:p>
+      <w:pPr>
+        <w:pStyle w:val="ListParagraph"/>
+        <w:numPr>
+          <w:ilvl w:val="1"/>
+          <w:numId w:val="4"/>
+        </w:numPr>
+      </w:pPr>
+      <w:r>
+        <w:t>Routes</w:t>
+      </w:r>
+    </w:p>
+    <w:p>
+      <w:pPr>
+        <w:pStyle w:val="ListParagraph"/>
+        <w:numPr>
+          <w:ilvl w:val="2"/>
+          <w:numId w:val="4"/>
+        </w:numPr>
+      </w:pPr>
+      <w:r>
+        <w:t>* catches all the routes. So, use it at the end as order of routes in *.</w:t>
+      </w:r>
+      <w:proofErr w:type="spellStart"/>
+      <w:r>
+        <w:t>js</w:t>
+      </w:r>
+      <w:proofErr w:type="spellEnd"/>
+      <w:r>
+        <w:t xml:space="preserve"> matters. </w:t>
+      </w:r>
+    </w:p>
+    <w:p>
+      <w:pPr>
+        <w:pStyle w:val="ListParagraph"/>
+        <w:numPr>
+          <w:ilvl w:val="2"/>
+          <w:numId w:val="4"/>
+        </w:numPr>
+      </w:pPr>
+      <w:r>
+        <w:t xml:space="preserve">Route params: For pattern matching. When we </w:t>
+      </w:r>
+      <w:proofErr w:type="gramStart"/>
+      <w:r>
+        <w:t>use :</w:t>
+      </w:r>
+      <w:proofErr w:type="gramEnd"/>
+      <w:r>
+        <w:t>, it won’t care whether it’s a number of alphabet or whatever</w:t>
+      </w:r>
+      <w:r>
+        <w:t xml:space="preserve"> except /</w:t>
+      </w:r>
+      <w:r>
+        <w:t>. It will only match pattern</w:t>
+      </w:r>
+      <w:r>
+        <w:t xml:space="preserve"> where chunks of characters are divided by /</w:t>
+      </w:r>
+      <w:r>
+        <w:t>.</w:t>
+      </w:r>
+    </w:p>
+    <w:p>
+      <w:pPr>
+        <w:pStyle w:val="ListParagraph"/>
+        <w:numPr>
+          <w:ilvl w:val="1"/>
+          <w:numId w:val="4"/>
+        </w:numPr>
+      </w:pPr>
+      <w:r>
+        <w:t xml:space="preserve">While creating a new node project with </w:t>
+      </w:r>
+      <w:proofErr w:type="spellStart"/>
+      <w:r>
+        <w:t>npm</w:t>
+      </w:r>
+      <w:proofErr w:type="spellEnd"/>
+      <w:r>
+        <w:t xml:space="preserve"> </w:t>
+      </w:r>
+      <w:proofErr w:type="spellStart"/>
+      <w:r>
+        <w:t>init</w:t>
+      </w:r>
+      <w:proofErr w:type="spellEnd"/>
+      <w:r>
+        <w:t>, be sure not to name the project (or the folder that the project lives inside of) the same as any of the node packages being used in the project itself.</w:t>
+      </w:r>
+    </w:p>
+    <w:p>
+      <w:pPr>
+        <w:pStyle w:val="ListParagraph"/>
+        <w:numPr>
+          <w:ilvl w:val="1"/>
+          <w:numId w:val="4"/>
+        </w:numPr>
+      </w:pPr>
+      <w:r>
+        <w:t>EJS (Embedded JavaScript)</w:t>
+      </w:r>
+      <w:r>
+        <w:t xml:space="preserve"> template (There are many other templates available with similar core functionality)</w:t>
+      </w:r>
+    </w:p>
+    <w:p>
+      <w:pPr>
+        <w:pStyle w:val="ListParagraph"/>
+        <w:numPr>
+          <w:ilvl w:val="2"/>
+          <w:numId w:val="4"/>
+        </w:numPr>
+      </w:pPr>
+      <w:r>
+        <w:t xml:space="preserve">Whenever we render a file, it </w:t>
+      </w:r>
+      <w:r>
+        <w:t xml:space="preserve">automatically </w:t>
+      </w:r>
+      <w:r>
+        <w:t xml:space="preserve">looks inside the </w:t>
+      </w:r>
+      <w:proofErr w:type="gramStart"/>
+      <w:r>
+        <w:t>views</w:t>
+      </w:r>
+      <w:proofErr w:type="gramEnd"/>
+      <w:r>
+        <w:t xml:space="preserve"> directory. So, put the *.</w:t>
+      </w:r>
+      <w:proofErr w:type="spellStart"/>
+      <w:r>
+        <w:t>ejs</w:t>
+      </w:r>
+      <w:proofErr w:type="spellEnd"/>
+      <w:r>
+        <w:t xml:space="preserve"> file inside the </w:t>
+      </w:r>
+      <w:proofErr w:type="gramStart"/>
+      <w:r>
+        <w:t>views</w:t>
+      </w:r>
+      <w:proofErr w:type="gramEnd"/>
+      <w:r>
+        <w:t xml:space="preserve"> directory.</w:t>
+      </w:r>
+    </w:p>
+    <w:p>
+      <w:pPr>
+        <w:pStyle w:val="ListParagraph"/>
+        <w:numPr>
+          <w:ilvl w:val="2"/>
+          <w:numId w:val="4"/>
+        </w:numPr>
+      </w:pPr>
+      <w:r>
+        <w:t>Use</w:t>
+      </w:r>
+      <w:r>
+        <w:t xml:space="preserve"> special tags</w:t>
+      </w:r>
+      <w:r>
+        <w:t xml:space="preserve"> inside EJS file to treat it as JavaScript</w:t>
+      </w:r>
+      <w:r>
+        <w:t xml:space="preserve"> and p</w:t>
+      </w:r>
+      <w:r>
+        <w:t>ass values in an object.</w:t>
+      </w:r>
+      <w:r>
+        <w:t xml:space="preserve"> </w:t>
+      </w:r>
+      <w:r>
+        <w:t>Outside will be considered as HTML.</w:t>
+      </w:r>
+      <w:r>
+        <w:t xml:space="preserve"> </w:t>
+      </w:r>
+    </w:p>
+    <w:p>
+      <w:pPr>
+        <w:pStyle w:val="ListParagraph"/>
+        <w:numPr>
+          <w:ilvl w:val="2"/>
+          <w:numId w:val="4"/>
+        </w:numPr>
+      </w:pPr>
+      <w:r>
+        <w:t xml:space="preserve">Those special tags are </w:t>
+      </w:r>
+    </w:p>
+    <w:p>
+      <w:pPr>
+        <w:pStyle w:val="ListParagraph"/>
+        <w:numPr>
+          <w:ilvl w:val="3"/>
+          <w:numId w:val="4"/>
+        </w:numPr>
+      </w:pPr>
+      <w:r>
         <w:lastRenderedPageBreak/>
-        <w:t xml:space="preserve">Heavyweight vs Lightweight is about how much the framework does for you or how much you have to do yourself. </w:t>
-      </w:r>
-    </w:p>
-    <w:p>
-      <w:pPr>
-        <w:pStyle w:val="ListParagraph"/>
-        <w:numPr>
-          <w:ilvl w:val="2"/>
-          <w:numId w:val="4"/>
-        </w:numPr>
-      </w:pPr>
-      <w:r>
-        <w:t>Heavyweight means it has a lot of text and only a few blanks for us to fill.</w:t>
-      </w:r>
-    </w:p>
-    <w:p>
-      <w:pPr>
-        <w:pStyle w:val="ListParagraph"/>
-        <w:numPr>
-          <w:ilvl w:val="2"/>
-          <w:numId w:val="4"/>
-        </w:numPr>
-      </w:pPr>
-      <w:r>
-        <w:t>Unopinionated – flexible.</w:t>
-      </w:r>
-      <w:r>
-        <w:t xml:space="preserve"> </w:t>
-      </w:r>
-    </w:p>
-    <w:p>
-      <w:pPr>
-        <w:pStyle w:val="ListParagraph"/>
-        <w:numPr>
-          <w:ilvl w:val="2"/>
-          <w:numId w:val="4"/>
-        </w:numPr>
-      </w:pPr>
-      <w:r>
-        <w:t>So</w:t>
-      </w:r>
-      <w:r>
-        <w:t>,</w:t>
-      </w:r>
-      <w:r>
-        <w:t xml:space="preserve"> it’s better to start with Express as we will be able to understand the underlying concepts because we will have to understand how the things work in order to get things done.</w:t>
-      </w:r>
-    </w:p>
-    <w:p>
-      <w:pPr>
-        <w:pStyle w:val="ListParagraph"/>
-        <w:numPr>
-          <w:ilvl w:val="1"/>
-          <w:numId w:val="4"/>
-        </w:numPr>
-      </w:pPr>
-      <w:r>
-        <w:t>Difference between library and a framework is Inversion of Control.</w:t>
-      </w:r>
-    </w:p>
-    <w:p>
-      <w:pPr>
-        <w:pStyle w:val="ListParagraph"/>
-        <w:numPr>
-          <w:ilvl w:val="2"/>
-          <w:numId w:val="4"/>
-        </w:numPr>
-      </w:pPr>
-      <w:r>
-        <w:t>When you call a library, you are in control. Coz it’s a collection of functionality we can use in our code.</w:t>
-      </w:r>
-    </w:p>
-    <w:p>
-      <w:pPr>
-        <w:pStyle w:val="ListParagraph"/>
-        <w:numPr>
-          <w:ilvl w:val="2"/>
-          <w:numId w:val="4"/>
-        </w:numPr>
-      </w:pPr>
-      <w:r>
-        <w:t>In case of framework, all the control flow is already in the framework and there’s just a bunch of predefined white spots that you can fill out with your code.</w:t>
-      </w:r>
-    </w:p>
-    <w:p>
-      <w:pPr>
-        <w:pStyle w:val="ListParagraph"/>
-        <w:numPr>
-          <w:ilvl w:val="1"/>
-          <w:numId w:val="4"/>
-        </w:numPr>
-      </w:pPr>
-      <w:r>
-        <w:t>We can only use one res.send() inside a route’s code.</w:t>
-      </w:r>
-    </w:p>
-    <w:p>
-      <w:pPr>
-        <w:pStyle w:val="ListParagraph"/>
-        <w:numPr>
-          <w:ilvl w:val="1"/>
-          <w:numId w:val="4"/>
-        </w:numPr>
-      </w:pPr>
-      <w:r>
-        <w:t xml:space="preserve">Only one of the routes satisfying the url pattern and appearing first will be executed. </w:t>
-      </w:r>
-    </w:p>
-    <w:p>
-      <w:pPr>
-        <w:pStyle w:val="ListParagraph"/>
-        <w:numPr>
-          <w:ilvl w:val="1"/>
-          <w:numId w:val="4"/>
-        </w:numPr>
-      </w:pPr>
-      <w:r>
-        <w:t>Inside res.send(), we can also write HTML! (But a bad idea! Use EJS instead!)</w:t>
-      </w:r>
-    </w:p>
-    <w:p>
-      <w:pPr>
-        <w:pStyle w:val="ListParagraph"/>
-        <w:numPr>
-          <w:ilvl w:val="1"/>
-          <w:numId w:val="4"/>
-        </w:numPr>
-      </w:pPr>
-      <w:r>
-        <w:t>Routes: Code that is responsible for listening/receiving requests and deciding what code to run based on requests, and what to send back.</w:t>
-      </w:r>
-    </w:p>
-    <w:p>
-      <w:pPr>
-        <w:pStyle w:val="ListParagraph"/>
-        <w:numPr>
-          <w:ilvl w:val="1"/>
-          <w:numId w:val="4"/>
-        </w:numPr>
-      </w:pPr>
-      <w:r>
-        <w:t>First Express App!</w:t>
-      </w:r>
-    </w:p>
-    <w:p>
-      <w:pPr>
-        <w:pStyle w:val="ListParagraph"/>
-        <w:numPr>
-          <w:ilvl w:val="2"/>
-          <w:numId w:val="4"/>
-        </w:numPr>
-      </w:pPr>
-      <w:r>
-        <w:t>console.log() will appear in the terminal.</w:t>
-      </w:r>
-    </w:p>
-    <w:p>
-      <w:pPr>
-        <w:pStyle w:val="ListParagraph"/>
-        <w:numPr>
-          <w:ilvl w:val="2"/>
-          <w:numId w:val="4"/>
-        </w:numPr>
-      </w:pPr>
-      <w:r>
-        <w:t>res.send() will appear in the browser/postman.</w:t>
-      </w:r>
-    </w:p>
-    <w:p>
-      <w:pPr>
-        <w:pStyle w:val="ListParagraph"/>
-        <w:numPr>
-          <w:ilvl w:val="2"/>
-          <w:numId w:val="4"/>
-        </w:numPr>
-      </w:pPr>
-      <w:r>
-        <w:t>Ctrl + c to stop the server.</w:t>
-      </w:r>
-    </w:p>
-    <w:p>
-      <w:pPr>
-        <w:pStyle w:val="ListParagraph"/>
-        <w:numPr>
-          <w:ilvl w:val="2"/>
-          <w:numId w:val="4"/>
-        </w:numPr>
-      </w:pPr>
-      <w:r>
-        <w:t>Every time we make changes</w:t>
-      </w:r>
-      <w:r>
-        <w:t xml:space="preserve"> in the server side files</w:t>
-      </w:r>
-      <w:r>
-        <w:t xml:space="preserve">, we will have to restart the server for the changes to reflect. </w:t>
-      </w:r>
-      <w:r>
-        <w:t xml:space="preserve">This process can be automated using </w:t>
-      </w:r>
-      <w:r>
-        <w:t>nodemon.</w:t>
+        <w:t>&lt;%= %&gt;</w:t>
+      </w:r>
+      <w:r>
+        <w:t xml:space="preserve"> (Return value will be added in HTML)</w:t>
       </w:r>
     </w:p>
     <w:p>
@@ -1551,190 +2209,6 @@
         </w:numPr>
       </w:pPr>
       <w:r>
-        <w:t>We can directly write nodemon in the terminal if inside package.json, main is correctly defined (in my case, main is app.js).</w:t>
-      </w:r>
-    </w:p>
-    <w:p>
-      <w:pPr>
-        <w:pStyle w:val="ListParagraph"/>
-        <w:numPr>
-          <w:ilvl w:val="3"/>
-          <w:numId w:val="4"/>
-        </w:numPr>
-      </w:pPr>
-      <w:r>
-        <w:t>Otherwise, if package.json doesn’t exist or main is wrongly defined (but the main should be correct), we can write nodemon app.js to automate the process.</w:t>
-      </w:r>
-    </w:p>
-    <w:p>
-      <w:pPr>
-        <w:pStyle w:val="ListParagraph"/>
-        <w:ind w:left="2568"/>
-      </w:pPr>
-    </w:p>
-    <w:p>
-      <w:pPr>
-        <w:pStyle w:val="ListParagraph"/>
-        <w:numPr>
-          <w:ilvl w:val="1"/>
-          <w:numId w:val="4"/>
-        </w:numPr>
-      </w:pPr>
-      <w:r>
-        <w:t>Routes</w:t>
-      </w:r>
-    </w:p>
-    <w:p>
-      <w:pPr>
-        <w:pStyle w:val="ListParagraph"/>
-        <w:numPr>
-          <w:ilvl w:val="2"/>
-          <w:numId w:val="4"/>
-        </w:numPr>
-      </w:pPr>
-      <w:r>
-        <w:t xml:space="preserve">* catches all the routes. So, use it at the end as order of routes in *.js matters. </w:t>
-      </w:r>
-    </w:p>
-    <w:p>
-      <w:pPr>
-        <w:pStyle w:val="ListParagraph"/>
-        <w:numPr>
-          <w:ilvl w:val="2"/>
-          <w:numId w:val="4"/>
-        </w:numPr>
-      </w:pPr>
-      <w:r>
-        <w:t>Route params: For pattern matching. When we use :, it won’t care whether it’s a number of alphabet or whatever</w:t>
-      </w:r>
-      <w:r>
-        <w:t xml:space="preserve"> except /</w:t>
-      </w:r>
-      <w:r>
-        <w:t>. It will only match pattern</w:t>
-      </w:r>
-      <w:r>
-        <w:t xml:space="preserve"> where chunks of characters are divided by /</w:t>
-      </w:r>
-      <w:r>
-        <w:t>.</w:t>
-      </w:r>
-    </w:p>
-    <w:p>
-      <w:pPr>
-        <w:pStyle w:val="ListParagraph"/>
-        <w:numPr>
-          <w:ilvl w:val="1"/>
-          <w:numId w:val="4"/>
-        </w:numPr>
-      </w:pPr>
-      <w:r>
-        <w:t>While creating a new node project with npm init, be sure not to name the project (or the folder that the project lives inside of) the same as any of the node packages being used in the project itself.</w:t>
-      </w:r>
-    </w:p>
-    <w:p>
-      <w:pPr>
-        <w:pStyle w:val="ListParagraph"/>
-        <w:numPr>
-          <w:ilvl w:val="1"/>
-          <w:numId w:val="4"/>
-        </w:numPr>
-      </w:pPr>
-      <w:r>
-        <w:t>EJS (Embedded JavaScript)</w:t>
-      </w:r>
-      <w:r>
-        <w:t xml:space="preserve"> template (There are many other templates available with similar core functionality)</w:t>
-      </w:r>
-    </w:p>
-    <w:p>
-      <w:pPr>
-        <w:pStyle w:val="ListParagraph"/>
-        <w:numPr>
-          <w:ilvl w:val="2"/>
-          <w:numId w:val="4"/>
-        </w:numPr>
-      </w:pPr>
-      <w:r>
-        <w:t xml:space="preserve">Whenever we render a file, it </w:t>
-      </w:r>
-      <w:r>
-        <w:t xml:space="preserve">automatically </w:t>
-      </w:r>
-      <w:r>
-        <w:t>looks inside the views directory. So, put the *.ejs file inside the views directory.</w:t>
-      </w:r>
-    </w:p>
-    <w:p>
-      <w:pPr>
-        <w:pStyle w:val="ListParagraph"/>
-        <w:numPr>
-          <w:ilvl w:val="2"/>
-          <w:numId w:val="4"/>
-        </w:numPr>
-      </w:pPr>
-      <w:r>
-        <w:t>Use</w:t>
-      </w:r>
-      <w:r>
-        <w:t xml:space="preserve"> special tags</w:t>
-      </w:r>
-      <w:r>
-        <w:t xml:space="preserve"> inside EJS file to treat it as JavaScript</w:t>
-      </w:r>
-      <w:r>
-        <w:t xml:space="preserve"> and p</w:t>
-      </w:r>
-      <w:r>
-        <w:t>ass values in an object.</w:t>
-      </w:r>
-      <w:r>
-        <w:t xml:space="preserve"> </w:t>
-      </w:r>
-      <w:r>
-        <w:t>Outside will be considered as HTML.</w:t>
-      </w:r>
-      <w:r>
-        <w:t xml:space="preserve"> </w:t>
-      </w:r>
-    </w:p>
-    <w:p>
-      <w:pPr>
-        <w:pStyle w:val="ListParagraph"/>
-        <w:numPr>
-          <w:ilvl w:val="2"/>
-          <w:numId w:val="4"/>
-        </w:numPr>
-      </w:pPr>
-      <w:r>
-        <w:t xml:space="preserve">Those special tags are </w:t>
-      </w:r>
-    </w:p>
-    <w:p>
-      <w:pPr>
-        <w:pStyle w:val="ListParagraph"/>
-        <w:numPr>
-          <w:ilvl w:val="3"/>
-          <w:numId w:val="4"/>
-        </w:numPr>
-      </w:pPr>
-      <w:r>
-        <w:t>&lt;%= %&gt;</w:t>
-      </w:r>
-      <w:r>
-        <w:t xml:space="preserve"> (Return value will be added in HTML)</w:t>
-      </w:r>
-    </w:p>
-    <w:p>
-      <w:pPr>
-        <w:pStyle w:val="ListParagraph"/>
-        <w:numPr>
-          <w:ilvl w:val="3"/>
-          <w:numId w:val="4"/>
-        </w:numPr>
-      </w:pPr>
-      <w:r>
-        <w:lastRenderedPageBreak/>
         <w:t>&lt;% %&gt;</w:t>
       </w:r>
     </w:p>
@@ -1793,13 +2267,29 @@
           <w:b/>
           <w:bCs/>
         </w:rPr>
-        <w:t xml:space="preserve"> so that it finds the css files inside it</w:t>
-      </w:r>
+        <w:t xml:space="preserve"> so that it finds the </w:t>
+      </w:r>
+      <w:proofErr w:type="spellStart"/>
       <w:r>
         <w:rPr>
           <w:b/>
           <w:bCs/>
         </w:rPr>
+        <w:t>css</w:t>
+      </w:r>
+      <w:proofErr w:type="spellEnd"/>
+      <w:r>
+        <w:rPr>
+          <w:b/>
+          <w:bCs/>
+        </w:rPr>
+        <w:t xml:space="preserve"> files inside it</w:t>
+      </w:r>
+      <w:r>
+        <w:rPr>
+          <w:b/>
+          <w:bCs/>
+        </w:rPr>
         <w:t>.</w:t>
       </w:r>
     </w:p>
@@ -1812,7 +2302,15 @@
         </w:numPr>
       </w:pPr>
       <w:r>
-        <w:t>We can also use style tag inside *.ejs file, but it’s a bad idea.</w:t>
+        <w:t>We can also use style tag inside *.</w:t>
+      </w:r>
+      <w:proofErr w:type="spellStart"/>
+      <w:r>
+        <w:t>ejs</w:t>
+      </w:r>
+      <w:proofErr w:type="spellEnd"/>
+      <w:r>
+        <w:t xml:space="preserve"> file, but it’s a bad idea.</w:t>
       </w:r>
     </w:p>
     <w:p>
@@ -1830,7 +2328,15 @@
         <w:t xml:space="preserve"> partials</w:t>
       </w:r>
       <w:r>
-        <w:t xml:space="preserve"> for including HTML boilerplate and even for linking css files</w:t>
+        <w:t xml:space="preserve"> for including HTML boilerplate and even for linking </w:t>
+      </w:r>
+      <w:proofErr w:type="spellStart"/>
+      <w:r>
+        <w:t>css</w:t>
+      </w:r>
+      <w:proofErr w:type="spellEnd"/>
+      <w:r>
+        <w:t xml:space="preserve"> files</w:t>
       </w:r>
       <w:r>
         <w:t xml:space="preserve"> (because DRY!)</w:t>
@@ -1842,7 +2348,23 @@
         <w:t xml:space="preserve"> (can be named something else but it is common)</w:t>
       </w:r>
       <w:r>
-        <w:t>, we will put the header.ejs and footer.ejs files (can be named something else but header and footer are the standard names).</w:t>
+        <w:t xml:space="preserve">, we will put the </w:t>
+      </w:r>
+      <w:proofErr w:type="spellStart"/>
+      <w:r>
+        <w:t>header.ejs</w:t>
+      </w:r>
+      <w:proofErr w:type="spellEnd"/>
+      <w:r>
+        <w:t xml:space="preserve"> and </w:t>
+      </w:r>
+      <w:proofErr w:type="spellStart"/>
+      <w:r>
+        <w:t>footer.ejs</w:t>
+      </w:r>
+      <w:proofErr w:type="spellEnd"/>
+      <w:r>
+        <w:t xml:space="preserve"> files (can be named something else but header and footer are the standard names).</w:t>
       </w:r>
     </w:p>
     <w:p>
@@ -1974,7 +2496,15 @@
         <w:t>template</w:t>
       </w:r>
       <w:r>
-        <w:t xml:space="preserve"> contains the html code. (Locally, I had song.ejs file, not baby </w:t>
+        <w:t xml:space="preserve"> contains the html code. (Locally, I had </w:t>
+      </w:r>
+      <w:proofErr w:type="spellStart"/>
+      <w:r>
+        <w:t>song.ejs</w:t>
+      </w:r>
+      <w:proofErr w:type="spellEnd"/>
+      <w:r>
+        <w:t xml:space="preserve"> file, not baby </w:t>
       </w:r>
       <w:r>
         <w:t>template</w:t>
@@ -1995,7 +2525,15 @@
         <w:t>Y</w:t>
       </w:r>
       <w:r>
-        <w:t xml:space="preserve">ou will find *.css file is in the root directory and rest of the files are inside another folder. </w:t>
+        <w:t>ou will find *.</w:t>
+      </w:r>
+      <w:proofErr w:type="spellStart"/>
+      <w:r>
+        <w:t>css</w:t>
+      </w:r>
+      <w:proofErr w:type="spellEnd"/>
+      <w:r>
+        <w:t xml:space="preserve"> file is in the root directory and rest of the files are inside another folder. </w:t>
       </w:r>
     </w:p>
     <w:p>
@@ -2010,7 +2548,28 @@
         <w:t>Hence</w:t>
       </w:r>
       <w:r>
-        <w:t xml:space="preserve"> when using the link tag inside style tag of song.ejs or using partials, use href=“/app.css” and not “app.css”. </w:t>
+        <w:t xml:space="preserve"> when using the link tag inside style tag of </w:t>
+      </w:r>
+      <w:proofErr w:type="spellStart"/>
+      <w:r>
+        <w:t>song.ejs</w:t>
+      </w:r>
+      <w:proofErr w:type="spellEnd"/>
+      <w:r>
+        <w:t xml:space="preserve"> or using partials, use </w:t>
+      </w:r>
+      <w:proofErr w:type="spellStart"/>
+      <w:r>
+        <w:t>href</w:t>
+      </w:r>
+      <w:proofErr w:type="spellEnd"/>
+      <w:proofErr w:type="gramStart"/>
+      <w:r>
+        <w:t>=“</w:t>
+      </w:r>
+      <w:proofErr w:type="gramEnd"/>
+      <w:r>
+        <w:t xml:space="preserve">/app.css” and not “app.css”. </w:t>
       </w:r>
     </w:p>
     <w:p>
@@ -2022,7 +2581,15 @@
         </w:numPr>
       </w:pPr>
       <w:r>
-        <w:t xml:space="preserve">As “app.css” will look for the css file inside the same directory where baby </w:t>
+        <w:t xml:space="preserve">As “app.css” will look for the </w:t>
+      </w:r>
+      <w:proofErr w:type="spellStart"/>
+      <w:r>
+        <w:t>css</w:t>
+      </w:r>
+      <w:proofErr w:type="spellEnd"/>
+      <w:r>
+        <w:t xml:space="preserve"> file inside the same directory where baby </w:t>
       </w:r>
       <w:r>
         <w:t>tem</w:t>
@@ -2071,7 +2638,15 @@
         </w:numPr>
       </w:pPr>
       <w:r>
-        <w:t>In the below mentioned case “app.css” will work perfectly (unlike the above mentioned case).</w:t>
+        <w:t xml:space="preserve">In the below mentioned case “app.css” will work perfectly (unlike the </w:t>
+      </w:r>
+      <w:proofErr w:type="gramStart"/>
+      <w:r>
+        <w:t>above mentioned</w:t>
+      </w:r>
+      <w:proofErr w:type="gramEnd"/>
+      <w:r>
+        <w:t xml:space="preserve"> case).</w:t>
       </w:r>
     </w:p>
     <w:p>
@@ -2083,7 +2658,15 @@
         </w:numPr>
       </w:pPr>
       <w:r>
-        <w:t xml:space="preserve">If the url had been </w:t>
+        <w:t xml:space="preserve">If the </w:t>
+      </w:r>
+      <w:proofErr w:type="spellStart"/>
+      <w:r>
+        <w:t>url</w:t>
+      </w:r>
+      <w:proofErr w:type="spellEnd"/>
+      <w:r>
+        <w:t xml:space="preserve"> had been </w:t>
       </w:r>
       <w:hyperlink r:id="rId15" w:history="1">
         <w:r>
@@ -2113,7 +2696,15 @@
         </w:numPr>
       </w:pPr>
       <w:r>
-        <w:t xml:space="preserve">If the url had been </w:t>
+        <w:t xml:space="preserve">If the </w:t>
+      </w:r>
+      <w:proofErr w:type="spellStart"/>
+      <w:r>
+        <w:t>url</w:t>
+      </w:r>
+      <w:proofErr w:type="spellEnd"/>
+      <w:r>
+        <w:t xml:space="preserve"> had been </w:t>
       </w:r>
       <w:hyperlink r:id="rId16" w:history="1">
         <w:r>
@@ -2136,7 +2727,28 @@
         </w:numPr>
       </w:pPr>
       <w:r>
-        <w:t>We can have both CSS and JS files inside public directory, hence we can make stylesheets and scripts directory inside it and then write paths this way: href=”/stylesheets/app.css” and src=”/scripts/main.js”.</w:t>
+        <w:t xml:space="preserve">We can have both CSS and JS files inside public directory, hence we can make stylesheets and scripts directory inside it and then write paths this way: </w:t>
+      </w:r>
+      <w:proofErr w:type="spellStart"/>
+      <w:r>
+        <w:t>href</w:t>
+      </w:r>
+      <w:proofErr w:type="spellEnd"/>
+      <w:proofErr w:type="gramStart"/>
+      <w:r>
+        <w:t>=”/stylesheets/app.css</w:t>
+      </w:r>
+      <w:proofErr w:type="gramEnd"/>
+      <w:r>
+        <w:t xml:space="preserve">” and </w:t>
+      </w:r>
+      <w:proofErr w:type="spellStart"/>
+      <w:r>
+        <w:t>src</w:t>
+      </w:r>
+      <w:proofErr w:type="spellEnd"/>
+      <w:r>
+        <w:t>=”/scripts/main.js”.</w:t>
       </w:r>
     </w:p>
     <w:p>
@@ -2206,7 +2818,17 @@
         <w:t xml:space="preserve">body-parser </w:t>
       </w:r>
       <w:r>
-        <w:t>so that request’s body is converted to JS object called req.body for us to use. (Every time we have to extract data from forms</w:t>
+        <w:t xml:space="preserve">so that request’s body is converted to JS object called </w:t>
+      </w:r>
+      <w:proofErr w:type="spellStart"/>
+      <w:proofErr w:type="gramStart"/>
+      <w:r>
+        <w:t>req.body</w:t>
+      </w:r>
+      <w:proofErr w:type="spellEnd"/>
+      <w:proofErr w:type="gramEnd"/>
+      <w:r>
+        <w:t xml:space="preserve"> for us to use. (Every time we have to extract data from forms</w:t>
       </w:r>
       <w:r>
         <w:t xml:space="preserve"> using POST request</w:t>
@@ -2224,8 +2846,19 @@
         </w:numPr>
       </w:pPr>
       <w:r>
-        <w:t xml:space="preserve">If req.body is returning an empty object, then in your browser , use </w:t>
-      </w:r>
+        <w:t xml:space="preserve">If </w:t>
+      </w:r>
+      <w:proofErr w:type="spellStart"/>
+      <w:proofErr w:type="gramStart"/>
+      <w:r>
+        <w:t>req.body</w:t>
+      </w:r>
+      <w:proofErr w:type="spellEnd"/>
+      <w:proofErr w:type="gramEnd"/>
+      <w:r>
+        <w:t xml:space="preserve"> is returning an empty object, then in your browser , use </w:t>
+      </w:r>
+      <w:proofErr w:type="spellStart"/>
       <w:r>
         <w:rPr>
           <w:b/>
@@ -2233,6 +2866,7 @@
         </w:rPr>
         <w:t>Ctrl+Shift+R</w:t>
       </w:r>
+      <w:proofErr w:type="spellEnd"/>
       <w:r>
         <w:rPr>
           <w:b/>
@@ -2423,7 +3057,15 @@
         </w:numPr>
       </w:pPr>
       <w:r>
-        <w:t>Which is returned as a string not a JS object and we need to parse it using JSON.parse(body)</w:t>
+        <w:t xml:space="preserve">Which is returned as a string not a JS object and we need to parse it using </w:t>
+      </w:r>
+      <w:proofErr w:type="spellStart"/>
+      <w:r>
+        <w:t>JSON.parse</w:t>
+      </w:r>
+      <w:proofErr w:type="spellEnd"/>
+      <w:r>
+        <w:t>(body)</w:t>
       </w:r>
       <w:r>
         <w:t xml:space="preserve"> to convert it to JSON</w:t>
@@ -2452,11 +3094,19 @@
           <w:numId w:val="8"/>
         </w:numPr>
       </w:pPr>
+      <w:proofErr w:type="spellStart"/>
       <w:r>
         <w:rPr>
           <w:color w:val="70AD47" w:themeColor="accent6"/>
         </w:rPr>
-        <w:t xml:space="preserve">JSONView </w:t>
+        <w:t>JSONView</w:t>
+      </w:r>
+      <w:proofErr w:type="spellEnd"/>
+      <w:r>
+        <w:rPr>
+          <w:color w:val="70AD47" w:themeColor="accent6"/>
+        </w:rPr>
+        <w:t xml:space="preserve"> </w:t>
       </w:r>
       <w:r>
         <w:t xml:space="preserve">Chrome Extension to </w:t>
@@ -2742,9 +3392,54 @@
           <w:ilvl w:val="1"/>
           <w:numId w:val="8"/>
         </w:numPr>
-      </w:pPr>
-      <w:r>
+        <w:rPr>
+          <w:i/>
+          <w:iCs/>
+        </w:rPr>
+      </w:pPr>
+      <w:r>
+        <w:rPr>
+          <w:i/>
+          <w:iCs/>
+        </w:rPr>
         <w:t>POST request is more secure as in case of sensitive data, it won’t get appended to the URL unlike in case of GET request.</w:t>
+      </w:r>
+      <w:r>
+        <w:rPr>
+          <w:i/>
+          <w:iCs/>
+        </w:rPr>
+        <w:t xml:space="preserve"> (HTML forms only support GET and POST.</w:t>
+      </w:r>
+      <w:r>
+        <w:rPr>
+          <w:i/>
+          <w:iCs/>
+        </w:rPr>
+        <w:t xml:space="preserve"> </w:t>
+      </w:r>
+      <w:proofErr w:type="gramStart"/>
+      <w:r>
+        <w:rPr>
+          <w:i/>
+          <w:iCs/>
+        </w:rPr>
+        <w:t>So</w:t>
+      </w:r>
+      <w:proofErr w:type="gramEnd"/>
+      <w:r>
+        <w:rPr>
+          <w:i/>
+          <w:iCs/>
+        </w:rPr>
+        <w:t xml:space="preserve"> it defaults PUT as GET and hence appends the data entered in form to the URL.</w:t>
+      </w:r>
+      <w:r>
+        <w:rPr>
+          <w:i/>
+          <w:iCs/>
+        </w:rPr>
+        <w:t>)</w:t>
       </w:r>
     </w:p>
     <w:p>
@@ -2755,8 +3450,13 @@
           <w:numId w:val="8"/>
         </w:numPr>
       </w:pPr>
-      <w:r>
-        <w:t>YelpCamp version-1</w:t>
+      <w:proofErr w:type="spellStart"/>
+      <w:r>
+        <w:t>YelpCamp</w:t>
+      </w:r>
+      <w:proofErr w:type="spellEnd"/>
+      <w:r>
+        <w:t xml:space="preserve"> version-1</w:t>
       </w:r>
     </w:p>
     <w:p>
@@ -2791,8 +3491,26 @@
           <w:numId w:val="8"/>
         </w:numPr>
       </w:pPr>
-      <w:r>
-        <w:t>app.get(“/campgrounds”, ); and app.post(“/campgrounds”, ); are totally different routes because of different</w:t>
+      <w:proofErr w:type="spellStart"/>
+      <w:proofErr w:type="gramStart"/>
+      <w:r>
+        <w:t>app.get</w:t>
+      </w:r>
+      <w:proofErr w:type="spellEnd"/>
+      <w:r>
+        <w:t>(</w:t>
+      </w:r>
+      <w:proofErr w:type="gramEnd"/>
+      <w:r>
+        <w:t xml:space="preserve">“/campgrounds”, ); and </w:t>
+      </w:r>
+      <w:proofErr w:type="spellStart"/>
+      <w:r>
+        <w:t>app.post</w:t>
+      </w:r>
+      <w:proofErr w:type="spellEnd"/>
+      <w:r>
+        <w:t>(“/campgrounds”, ); are totally different routes because of different</w:t>
       </w:r>
       <w:r>
         <w:t xml:space="preserve"> request</w:t>
@@ -2834,7 +3552,15 @@
         <w:t xml:space="preserve"> instead of div </w:t>
       </w:r>
       <w:r>
-        <w:t xml:space="preserve">in campgrounds.ejs </w:t>
+        <w:t xml:space="preserve">in </w:t>
+      </w:r>
+      <w:proofErr w:type="spellStart"/>
+      <w:r>
+        <w:t>campgrounds.ejs</w:t>
+      </w:r>
+      <w:proofErr w:type="spellEnd"/>
+      <w:r>
+        <w:t xml:space="preserve"> </w:t>
       </w:r>
       <w:r>
         <w:t>because it has a semantic meaning, though both are functionally same.</w:t>
@@ -2893,7 +3619,31 @@
           <w:szCs w:val="21"/>
           <w:lang w:eastAsia="en-IN"/>
         </w:rPr>
-        <w:t>"display:flex; flex-wrap: wrap;"</w:t>
+        <w:t>"</w:t>
+      </w:r>
+      <w:proofErr w:type="spellStart"/>
+      <w:proofErr w:type="gramStart"/>
+      <w:r>
+        <w:rPr>
+          <w:rFonts w:ascii="Consolas" w:eastAsia="Times New Roman" w:hAnsi="Consolas" w:cs="Times New Roman"/>
+          <w:color w:val="CE9178"/>
+          <w:sz w:val="21"/>
+          <w:szCs w:val="21"/>
+          <w:lang w:eastAsia="en-IN"/>
+        </w:rPr>
+        <w:t>display:flex</w:t>
+      </w:r>
+      <w:proofErr w:type="spellEnd"/>
+      <w:proofErr w:type="gramEnd"/>
+      <w:r>
+        <w:rPr>
+          <w:rFonts w:ascii="Consolas" w:eastAsia="Times New Roman" w:hAnsi="Consolas" w:cs="Times New Roman"/>
+          <w:color w:val="CE9178"/>
+          <w:sz w:val="21"/>
+          <w:szCs w:val="21"/>
+          <w:lang w:eastAsia="en-IN"/>
+        </w:rPr>
+        <w:t>; flex-wrap: wrap;"</w:t>
       </w:r>
     </w:p>
     <w:p>
@@ -2990,22 +3740,31 @@
         </w:numPr>
       </w:pPr>
       <w:r>
-        <w:t>mongod.exe will start the MongoDB server. Ctrl+C to close it.</w:t>
-      </w:r>
-    </w:p>
-    <w:p>
-      <w:pPr>
-        <w:pStyle w:val="ListParagraph"/>
-        <w:numPr>
-          <w:ilvl w:val="2"/>
-          <w:numId w:val="4"/>
-        </w:numPr>
-      </w:pPr>
-      <w:r>
+        <w:t xml:space="preserve">mongod.exe will start the MongoDB server. </w:t>
+      </w:r>
+      <w:proofErr w:type="spellStart"/>
+      <w:r>
+        <w:t>Ctrl+C</w:t>
+      </w:r>
+      <w:proofErr w:type="spellEnd"/>
+      <w:r>
+        <w:t xml:space="preserve"> to close it.</w:t>
+      </w:r>
+    </w:p>
+    <w:p>
+      <w:pPr>
+        <w:pStyle w:val="ListParagraph"/>
+        <w:numPr>
+          <w:ilvl w:val="2"/>
+          <w:numId w:val="4"/>
+        </w:numPr>
+      </w:pPr>
+      <w:r>
+        <w:lastRenderedPageBreak/>
         <w:t xml:space="preserve">Keep the server running </w:t>
       </w:r>
       <w:r>
-        <w:t>and, in another PowerShell,</w:t>
+        <w:t>and, in another PowerShell</w:t>
       </w:r>
       <w:r>
         <w:t xml:space="preserve">, </w:t>
@@ -3032,44 +3791,628 @@
         </w:numPr>
       </w:pPr>
       <w:r>
+        <w:t xml:space="preserve">27017 is MongoDB's default port on which </w:t>
+      </w:r>
+      <w:r>
+        <w:t>it</w:t>
+      </w:r>
+      <w:r>
+        <w:t xml:space="preserve"> run</w:t>
+      </w:r>
+      <w:r>
+        <w:t>s</w:t>
+      </w:r>
+      <w:r>
+        <w:t>.</w:t>
+      </w:r>
+    </w:p>
+    <w:p>
+      <w:pPr>
+        <w:pStyle w:val="ListParagraph"/>
+        <w:numPr>
+          <w:ilvl w:val="2"/>
+          <w:numId w:val="4"/>
+        </w:numPr>
+      </w:pPr>
+      <w:r>
+        <w:t xml:space="preserve">Our </w:t>
+      </w:r>
+      <w:r>
+        <w:t>N</w:t>
+      </w:r>
+      <w:r>
+        <w:t xml:space="preserve">odejs application will </w:t>
+      </w:r>
+      <w:r>
+        <w:t>also be</w:t>
+      </w:r>
+      <w:r>
+        <w:t xml:space="preserve"> able to connect to the local MongoDB server if it’s running.</w:t>
+      </w:r>
+    </w:p>
+    <w:p>
+      <w:pPr>
+        <w:pStyle w:val="ListParagraph"/>
+        <w:numPr>
+          <w:ilvl w:val="1"/>
+          <w:numId w:val="4"/>
+        </w:numPr>
+      </w:pPr>
+      <w:r>
+        <w:t>Mongo Shell Basics</w:t>
+      </w:r>
+    </w:p>
+    <w:p>
+      <w:pPr>
+        <w:pStyle w:val="ListParagraph"/>
+        <w:numPr>
+          <w:ilvl w:val="2"/>
+          <w:numId w:val="4"/>
+        </w:numPr>
+      </w:pPr>
+      <w:r>
+        <w:t>Shells are generally used for learning purpose, testing and debugging.</w:t>
+      </w:r>
+    </w:p>
+    <w:p>
+      <w:pPr>
+        <w:pStyle w:val="ListParagraph"/>
+        <w:numPr>
+          <w:ilvl w:val="2"/>
+          <w:numId w:val="4"/>
+        </w:numPr>
+      </w:pPr>
+      <w:r>
+        <w:t xml:space="preserve">For the </w:t>
+      </w:r>
+      <w:r>
+        <w:t>applications</w:t>
+      </w:r>
+      <w:r>
+        <w:t xml:space="preserve"> to be self-contained, we will make a different database for each of our applications (which is not necessary).</w:t>
+      </w:r>
+    </w:p>
+    <w:p>
+      <w:pPr>
+        <w:pStyle w:val="ListParagraph"/>
+        <w:numPr>
+          <w:ilvl w:val="2"/>
+          <w:numId w:val="4"/>
+        </w:numPr>
+      </w:pPr>
+      <w:proofErr w:type="spellStart"/>
+      <w:r>
+        <w:t>ObjectId</w:t>
+      </w:r>
+      <w:proofErr w:type="spellEnd"/>
+      <w:r>
+        <w:t xml:space="preserve"> is a hexadecimal number which is automatically assigned by Mongo which is unique.</w:t>
+      </w:r>
+    </w:p>
+    <w:p>
+      <w:pPr>
+        <w:pStyle w:val="ListParagraph"/>
+        <w:numPr>
+          <w:ilvl w:val="2"/>
+          <w:numId w:val="4"/>
+        </w:numPr>
+      </w:pPr>
+      <w:r>
+        <w:t>CRUD are the four basic functions it provides.</w:t>
+      </w:r>
+    </w:p>
+    <w:p>
+      <w:pPr>
+        <w:pStyle w:val="ListParagraph"/>
+        <w:numPr>
+          <w:ilvl w:val="2"/>
+          <w:numId w:val="4"/>
+        </w:numPr>
+      </w:pPr>
+      <w:r>
+        <w:t>Mongo Commands</w:t>
+      </w:r>
+    </w:p>
+    <w:p>
+      <w:pPr>
+        <w:pStyle w:val="ListParagraph"/>
+        <w:numPr>
+          <w:ilvl w:val="3"/>
+          <w:numId w:val="4"/>
+        </w:numPr>
+      </w:pPr>
+      <w:proofErr w:type="spellStart"/>
+      <w:r>
+        <w:t>mongod</w:t>
+      </w:r>
+      <w:proofErr w:type="spellEnd"/>
+      <w:r>
+        <w:t xml:space="preserve"> - server</w:t>
+      </w:r>
+    </w:p>
+    <w:p>
+      <w:pPr>
+        <w:pStyle w:val="ListParagraph"/>
+        <w:numPr>
+          <w:ilvl w:val="3"/>
+          <w:numId w:val="4"/>
+        </w:numPr>
+      </w:pPr>
+      <w:r>
+        <w:t>mongo</w:t>
+      </w:r>
+      <w:r>
+        <w:t xml:space="preserve"> - shell</w:t>
+      </w:r>
+    </w:p>
+    <w:p>
+      <w:pPr>
+        <w:pStyle w:val="ListParagraph"/>
+        <w:numPr>
+          <w:ilvl w:val="3"/>
+          <w:numId w:val="4"/>
+        </w:numPr>
+      </w:pPr>
+      <w:r>
+        <w:t>help</w:t>
+      </w:r>
+      <w:r>
+        <w:t xml:space="preserve"> - basic commands list</w:t>
+      </w:r>
+    </w:p>
+    <w:p>
+      <w:pPr>
+        <w:pStyle w:val="ListParagraph"/>
+        <w:numPr>
+          <w:ilvl w:val="3"/>
+          <w:numId w:val="4"/>
+        </w:numPr>
+      </w:pPr>
+      <w:r>
+        <w:t xml:space="preserve">show </w:t>
+      </w:r>
+      <w:proofErr w:type="spellStart"/>
+      <w:r>
+        <w:t>dbs</w:t>
+      </w:r>
+      <w:proofErr w:type="spellEnd"/>
+    </w:p>
+    <w:p>
+      <w:pPr>
+        <w:pStyle w:val="ListParagraph"/>
+        <w:numPr>
+          <w:ilvl w:val="3"/>
+          <w:numId w:val="4"/>
+        </w:numPr>
+      </w:pPr>
+      <w:r>
+        <w:t>use</w:t>
+      </w:r>
+    </w:p>
+    <w:p>
+      <w:pPr>
+        <w:pStyle w:val="ListParagraph"/>
+        <w:numPr>
+          <w:ilvl w:val="3"/>
+          <w:numId w:val="4"/>
+        </w:numPr>
+      </w:pPr>
+      <w:r>
+        <w:t>insert</w:t>
+      </w:r>
+    </w:p>
+    <w:p>
+      <w:pPr>
+        <w:pStyle w:val="ListParagraph"/>
+        <w:numPr>
+          <w:ilvl w:val="3"/>
+          <w:numId w:val="4"/>
+        </w:numPr>
+      </w:pPr>
+      <w:r>
+        <w:t>find</w:t>
+      </w:r>
+    </w:p>
+    <w:p>
+      <w:pPr>
+        <w:pStyle w:val="ListParagraph"/>
+        <w:numPr>
+          <w:ilvl w:val="3"/>
+          <w:numId w:val="4"/>
+        </w:numPr>
+      </w:pPr>
+      <w:r>
+        <w:t>update</w:t>
+      </w:r>
+    </w:p>
+    <w:p>
+      <w:pPr>
+        <w:pStyle w:val="ListParagraph"/>
+        <w:numPr>
+          <w:ilvl w:val="3"/>
+          <w:numId w:val="4"/>
+        </w:numPr>
+      </w:pPr>
+      <w:r>
+        <w:t>remove</w:t>
+      </w:r>
+    </w:p>
+    <w:p>
+      <w:pPr>
+        <w:pStyle w:val="ListParagraph"/>
+        <w:numPr>
+          <w:ilvl w:val="1"/>
+          <w:numId w:val="4"/>
+        </w:numPr>
+      </w:pPr>
+      <w:r>
+        <w:t>Mongoose</w:t>
+      </w:r>
+    </w:p>
+    <w:p>
+      <w:pPr>
+        <w:pStyle w:val="ListParagraph"/>
+        <w:numPr>
+          <w:ilvl w:val="2"/>
+          <w:numId w:val="4"/>
+        </w:numPr>
+      </w:pPr>
+      <w:r>
+        <w:t>It’s like a JS layer on top of MongoDB.</w:t>
+      </w:r>
+    </w:p>
+    <w:p>
+      <w:pPr>
+        <w:pStyle w:val="ListParagraph"/>
+        <w:numPr>
+          <w:ilvl w:val="2"/>
+          <w:numId w:val="4"/>
+        </w:numPr>
+      </w:pPr>
+      <w:r>
+        <w:t xml:space="preserve">Makes it easier </w:t>
+      </w:r>
+      <w:r>
+        <w:t xml:space="preserve">and cleaner </w:t>
+      </w:r>
+      <w:r>
+        <w:t xml:space="preserve">for us to interact with the </w:t>
+      </w:r>
+      <w:r>
+        <w:t>MongoDB</w:t>
+      </w:r>
+      <w:r>
+        <w:t xml:space="preserve"> inside our </w:t>
+      </w:r>
+      <w:r>
+        <w:t>JavaScript files</w:t>
+      </w:r>
+      <w:r>
+        <w:t xml:space="preserve">. This can </w:t>
+      </w:r>
+      <w:r>
+        <w:t xml:space="preserve">also </w:t>
+      </w:r>
+      <w:r>
+        <w:t>be done without mongoose</w:t>
+      </w:r>
+      <w:r>
+        <w:t xml:space="preserve"> hence it’s not necessary</w:t>
+      </w:r>
+      <w:r>
+        <w:t>.</w:t>
+      </w:r>
+    </w:p>
+    <w:p>
+      <w:pPr>
+        <w:pStyle w:val="ListParagraph"/>
+        <w:numPr>
+          <w:ilvl w:val="2"/>
+          <w:numId w:val="4"/>
+        </w:numPr>
+      </w:pPr>
+      <w:r>
+        <w:t xml:space="preserve">Can be installed using </w:t>
+      </w:r>
+      <w:proofErr w:type="spellStart"/>
+      <w:r>
+        <w:t>npm</w:t>
+      </w:r>
+      <w:proofErr w:type="spellEnd"/>
+      <w:r>
+        <w:t>.</w:t>
+      </w:r>
+    </w:p>
+    <w:p>
+      <w:pPr>
+        <w:pStyle w:val="ListParagraph"/>
+        <w:numPr>
+          <w:ilvl w:val="2"/>
+          <w:numId w:val="4"/>
+        </w:numPr>
+      </w:pPr>
+      <w:r>
+        <w:t xml:space="preserve">We pass a </w:t>
+      </w:r>
+      <w:proofErr w:type="spellStart"/>
+      <w:r>
+        <w:t>callback</w:t>
+      </w:r>
+      <w:proofErr w:type="spellEnd"/>
+      <w:r>
+        <w:t xml:space="preserve"> function in every method to make sure it is completed successfully or not.</w:t>
+      </w:r>
+      <w:r>
+        <w:t xml:space="preserve"> Errors can be caused due to no internet if we are using an online database.</w:t>
+      </w:r>
+    </w:p>
+    <w:p>
+      <w:pPr>
+        <w:pStyle w:val="ListParagraph"/>
+        <w:numPr>
+          <w:ilvl w:val="1"/>
+          <w:numId w:val="4"/>
+        </w:numPr>
+      </w:pPr>
+      <w:hyperlink r:id="rId21" w:anchor="questions/12692644" w:history="1">
+        <w:r>
+          <w:rPr>
+            <w:rStyle w:val="Hyperlink"/>
+          </w:rPr>
+          <w:t>https://www.udemy.com/course/the-web-developer-bootcamp/learn/lecture/9037146#questions/12692644</w:t>
+        </w:r>
+      </w:hyperlink>
+    </w:p>
+    <w:p>
+      <w:pPr>
+        <w:pStyle w:val="ListParagraph"/>
+        <w:numPr>
+          <w:ilvl w:val="2"/>
+          <w:numId w:val="4"/>
+        </w:numPr>
+      </w:pPr>
+      <w:r>
+        <w:rPr>
+          <w:color w:val="FF0000"/>
+        </w:rPr>
+        <w:t>Node.js is asynchronous</w:t>
+      </w:r>
+      <w:r>
+        <w:t>. That means it starts the execution of a method that takes time to fully execute but won't wait for it to finish, so it fires off next lines of code, and when the asynchronous method finishes it fires the return result also. In the meantime, other, faster code could have executed too, thus the order gets changed.</w:t>
+      </w:r>
+    </w:p>
+    <w:p>
+      <w:pPr>
+        <w:pStyle w:val="ListParagraph"/>
+        <w:numPr>
+          <w:ilvl w:val="2"/>
+          <w:numId w:val="4"/>
+        </w:numPr>
+      </w:pPr>
+      <w:r>
+        <w:rPr>
+          <w:color w:val="FF0000"/>
+        </w:rPr>
+        <w:t>M</w:t>
+      </w:r>
+      <w:r>
+        <w:rPr>
+          <w:color w:val="FF0000"/>
+        </w:rPr>
+        <w:t xml:space="preserve">ongoose methods </w:t>
+      </w:r>
+      <w:proofErr w:type="gramStart"/>
+      <w:r>
+        <w:rPr>
+          <w:color w:val="FF0000"/>
+        </w:rPr>
+        <w:t>like .create</w:t>
+      </w:r>
+      <w:proofErr w:type="gramEnd"/>
+      <w:r>
+        <w:rPr>
+          <w:color w:val="FF0000"/>
+        </w:rPr>
+        <w:t>(), .find() or .save() are asynchronous queries</w:t>
+      </w:r>
+      <w:r>
+        <w:t>, since we first execute the request to get something from the database which takes some time to return to our node application</w:t>
+      </w:r>
+      <w:r>
+        <w:t>, so it doesn’t make the application wait for it to finish</w:t>
+      </w:r>
+      <w:r>
+        <w:t>.</w:t>
+      </w:r>
+    </w:p>
+    <w:p>
+      <w:pPr>
+        <w:pStyle w:val="ListParagraph"/>
+        <w:numPr>
+          <w:ilvl w:val="2"/>
+          <w:numId w:val="4"/>
+        </w:numPr>
+      </w:pPr>
+      <w:r>
+        <w:t xml:space="preserve">The reason we use </w:t>
+      </w:r>
+      <w:proofErr w:type="spellStart"/>
+      <w:r>
+        <w:t>callback</w:t>
+      </w:r>
+      <w:proofErr w:type="spellEnd"/>
+      <w:r>
+        <w:t xml:space="preserve"> functions</w:t>
+      </w:r>
+      <w:r>
+        <w:t xml:space="preserve"> or promises</w:t>
+      </w:r>
+      <w:r>
+        <w:t xml:space="preserve"> is that their execution will actually </w:t>
+      </w:r>
+      <w:r>
+        <w:t>start only after</w:t>
+      </w:r>
+      <w:r>
+        <w:t xml:space="preserve"> the asynchronous function finish</w:t>
+      </w:r>
+      <w:r>
+        <w:t>es</w:t>
+      </w:r>
+      <w:r>
+        <w:t xml:space="preserve"> and return</w:t>
+      </w:r>
+      <w:r>
+        <w:t>s</w:t>
+      </w:r>
+      <w:r>
+        <w:t xml:space="preserve"> the result</w:t>
+      </w:r>
+      <w:r>
+        <w:t>.</w:t>
+      </w:r>
+    </w:p>
+    <w:p>
+      <w:pPr>
+        <w:pStyle w:val="ListParagraph"/>
+        <w:numPr>
+          <w:ilvl w:val="2"/>
+          <w:numId w:val="4"/>
+        </w:numPr>
+      </w:pPr>
+      <w:r>
+        <w:t>D</w:t>
+      </w:r>
+      <w:r>
+        <w:t>atabase calls</w:t>
+      </w:r>
+      <w:r>
+        <w:t xml:space="preserve"> are fired</w:t>
+      </w:r>
+      <w:r>
+        <w:t xml:space="preserve"> in the order of how the code is written, but with </w:t>
+      </w:r>
+      <w:r>
+        <w:rPr>
+          <w:color w:val="FF0000"/>
+        </w:rPr>
+        <w:t xml:space="preserve">asynchronous queries (like database calls) one can finish before the other </w:t>
+      </w:r>
+      <w:r>
+        <w:rPr>
+          <w:color w:val="FF0000"/>
+        </w:rPr>
         <w:lastRenderedPageBreak/>
-        <w:t xml:space="preserve">27017 is MongoDB's default port on which </w:t>
-      </w:r>
-      <w:r>
-        <w:t>it</w:t>
-      </w:r>
-      <w:r>
-        <w:t xml:space="preserve"> run</w:t>
-      </w:r>
-      <w:r>
-        <w:t>s</w:t>
-      </w:r>
-      <w:r>
-        <w:t>.</w:t>
-      </w:r>
-    </w:p>
-    <w:p>
-      <w:pPr>
-        <w:pStyle w:val="ListParagraph"/>
-        <w:numPr>
-          <w:ilvl w:val="2"/>
-          <w:numId w:val="4"/>
-        </w:numPr>
-      </w:pPr>
-      <w:r>
-        <w:t xml:space="preserve">Our </w:t>
-      </w:r>
-      <w:r>
-        <w:t>N</w:t>
-      </w:r>
-      <w:r>
-        <w:t xml:space="preserve">odejs application will </w:t>
-      </w:r>
-      <w:r>
-        <w:t>also be</w:t>
-      </w:r>
-      <w:r>
-        <w:t xml:space="preserve"> able to connect to the local MongoDB server if it’s running.</w:t>
+        <w:t>(regardless of the line order)</w:t>
+      </w:r>
+      <w:r>
+        <w:t>, so the one that first finishes (the faster one) will be shown in the terminal first. They can have different speeds and produce different results every time you run it, on different computers (different hardware and software versions), etc. - so because it's not consistent you may get different results compared to Colt.</w:t>
+      </w:r>
+    </w:p>
+    <w:p>
+      <w:pPr>
+        <w:pStyle w:val="ListParagraph"/>
+        <w:numPr>
+          <w:ilvl w:val="2"/>
+          <w:numId w:val="4"/>
+        </w:numPr>
+      </w:pPr>
+      <w:r>
+        <w:t>In simple words:</w:t>
+      </w:r>
+    </w:p>
+    <w:p>
+      <w:pPr>
+        <w:pStyle w:val="ListParagraph"/>
+        <w:numPr>
+          <w:ilvl w:val="3"/>
+          <w:numId w:val="4"/>
+        </w:numPr>
+        <w:rPr>
+          <w:color w:val="ED7D31" w:themeColor="accent2"/>
+        </w:rPr>
+      </w:pPr>
+      <w:r>
+        <w:rPr>
+          <w:color w:val="ED7D31" w:themeColor="accent2"/>
+        </w:rPr>
+        <w:t>Think of it this way</w:t>
+      </w:r>
+      <w:r>
+        <w:rPr>
+          <w:color w:val="ED7D31" w:themeColor="accent2"/>
+        </w:rPr>
+        <w:t>…</w:t>
+      </w:r>
+      <w:r>
+        <w:rPr>
+          <w:color w:val="ED7D31" w:themeColor="accent2"/>
+        </w:rPr>
+        <w:t xml:space="preserve"> We ask the program to do something, but that something may take an arbitrary amount of time before it finishes. So, in the meantime, we can have the program do something else. </w:t>
+      </w:r>
+    </w:p>
+    <w:p>
+      <w:pPr>
+        <w:pStyle w:val="ListParagraph"/>
+        <w:numPr>
+          <w:ilvl w:val="3"/>
+          <w:numId w:val="4"/>
+        </w:numPr>
+        <w:rPr>
+          <w:color w:val="ED7D31" w:themeColor="accent2"/>
+        </w:rPr>
+      </w:pPr>
+      <w:r>
+        <w:rPr>
+          <w:color w:val="ED7D31" w:themeColor="accent2"/>
+        </w:rPr>
+        <w:t xml:space="preserve">But, some of your other operations may depend on the original something to have finished running in order for them to run/work properly. Say, for instance, we need a user to be created, before we can create a post and assign it to the user as its author. </w:t>
+      </w:r>
+    </w:p>
+    <w:p>
+      <w:pPr>
+        <w:pStyle w:val="ListParagraph"/>
+        <w:numPr>
+          <w:ilvl w:val="3"/>
+          <w:numId w:val="4"/>
+        </w:numPr>
+        <w:rPr>
+          <w:color w:val="ED7D31" w:themeColor="accent2"/>
+        </w:rPr>
+      </w:pPr>
+      <w:r>
+        <w:rPr>
+          <w:color w:val="ED7D31" w:themeColor="accent2"/>
+        </w:rPr>
+        <w:t xml:space="preserve">So, that's where </w:t>
+      </w:r>
+      <w:proofErr w:type="spellStart"/>
+      <w:r>
+        <w:rPr>
+          <w:color w:val="ED7D31" w:themeColor="accent2"/>
+        </w:rPr>
+        <w:t>callbacks</w:t>
+      </w:r>
+      <w:proofErr w:type="spellEnd"/>
+      <w:r>
+        <w:rPr>
+          <w:color w:val="ED7D31" w:themeColor="accent2"/>
+        </w:rPr>
+        <w:t xml:space="preserve">, promises, and promises with </w:t>
+      </w:r>
+      <w:proofErr w:type="spellStart"/>
+      <w:r>
+        <w:rPr>
+          <w:color w:val="ED7D31" w:themeColor="accent2"/>
+        </w:rPr>
+        <w:t>async+await</w:t>
+      </w:r>
+      <w:proofErr w:type="spellEnd"/>
+      <w:r>
+        <w:rPr>
+          <w:color w:val="ED7D31" w:themeColor="accent2"/>
+        </w:rPr>
+        <w:t xml:space="preserve"> come into play.</w:t>
       </w:r>
     </w:p>
     <w:p>
@@ -3080,293 +4423,13 @@
           <w:numId w:val="4"/>
         </w:numPr>
       </w:pPr>
-      <w:r>
-        <w:t>Mongo Shell Basics</w:t>
-      </w:r>
-    </w:p>
-    <w:p>
-      <w:pPr>
-        <w:pStyle w:val="ListParagraph"/>
-        <w:numPr>
-          <w:ilvl w:val="2"/>
-          <w:numId w:val="4"/>
-        </w:numPr>
-      </w:pPr>
-      <w:r>
-        <w:t>Shells are generally used for learning purpose, testing and debugging.</w:t>
-      </w:r>
-    </w:p>
-    <w:p>
-      <w:pPr>
-        <w:pStyle w:val="ListParagraph"/>
-        <w:numPr>
-          <w:ilvl w:val="2"/>
-          <w:numId w:val="4"/>
-        </w:numPr>
-      </w:pPr>
-      <w:r>
-        <w:t xml:space="preserve">For the </w:t>
-      </w:r>
-      <w:r>
-        <w:t>applications</w:t>
-      </w:r>
-      <w:r>
-        <w:t xml:space="preserve"> to be self-contained, we will make a different database for each of our applications (which is not necessary).</w:t>
-      </w:r>
-    </w:p>
-    <w:p>
-      <w:pPr>
-        <w:pStyle w:val="ListParagraph"/>
-        <w:numPr>
-          <w:ilvl w:val="2"/>
-          <w:numId w:val="4"/>
-        </w:numPr>
-      </w:pPr>
-      <w:r>
-        <w:t>ObjectId is a hexadecimal number which is automatically assigned by Mongo which is unique.</w:t>
-      </w:r>
-    </w:p>
-    <w:p>
-      <w:pPr>
-        <w:pStyle w:val="ListParagraph"/>
-        <w:numPr>
-          <w:ilvl w:val="2"/>
-          <w:numId w:val="4"/>
-        </w:numPr>
-      </w:pPr>
-      <w:r>
-        <w:t>CRUD are the four basic functions it provides.</w:t>
-      </w:r>
-    </w:p>
-    <w:p>
-      <w:pPr>
-        <w:pStyle w:val="ListParagraph"/>
-        <w:numPr>
-          <w:ilvl w:val="2"/>
-          <w:numId w:val="4"/>
-        </w:numPr>
-      </w:pPr>
-      <w:r>
-        <w:t>Mongo Commands</w:t>
-      </w:r>
-    </w:p>
-    <w:p>
-      <w:pPr>
-        <w:pStyle w:val="ListParagraph"/>
-        <w:numPr>
-          <w:ilvl w:val="3"/>
-          <w:numId w:val="4"/>
-        </w:numPr>
-      </w:pPr>
-      <w:r>
-        <w:t>mongod</w:t>
-      </w:r>
-      <w:r>
-        <w:t xml:space="preserve"> - server</w:t>
-      </w:r>
-    </w:p>
-    <w:p>
-      <w:pPr>
-        <w:pStyle w:val="ListParagraph"/>
-        <w:numPr>
-          <w:ilvl w:val="3"/>
-          <w:numId w:val="4"/>
-        </w:numPr>
-      </w:pPr>
-      <w:r>
-        <w:t>mongo</w:t>
-      </w:r>
-      <w:r>
-        <w:t xml:space="preserve"> - shell</w:t>
-      </w:r>
-    </w:p>
-    <w:p>
-      <w:pPr>
-        <w:pStyle w:val="ListParagraph"/>
-        <w:numPr>
-          <w:ilvl w:val="3"/>
-          <w:numId w:val="4"/>
-        </w:numPr>
-      </w:pPr>
-      <w:r>
-        <w:t>help</w:t>
-      </w:r>
-      <w:r>
-        <w:t xml:space="preserve"> - basic commands list</w:t>
-      </w:r>
-    </w:p>
-    <w:p>
-      <w:pPr>
-        <w:pStyle w:val="ListParagraph"/>
-        <w:numPr>
-          <w:ilvl w:val="3"/>
-          <w:numId w:val="4"/>
-        </w:numPr>
-      </w:pPr>
-      <w:r>
-        <w:t>show dbs</w:t>
-      </w:r>
-    </w:p>
-    <w:p>
-      <w:pPr>
-        <w:pStyle w:val="ListParagraph"/>
-        <w:numPr>
-          <w:ilvl w:val="3"/>
-          <w:numId w:val="4"/>
-        </w:numPr>
-      </w:pPr>
-      <w:r>
-        <w:t>use</w:t>
-      </w:r>
-    </w:p>
-    <w:p>
-      <w:pPr>
-        <w:pStyle w:val="ListParagraph"/>
-        <w:numPr>
-          <w:ilvl w:val="3"/>
-          <w:numId w:val="4"/>
-        </w:numPr>
-      </w:pPr>
-      <w:r>
-        <w:t>insert</w:t>
-      </w:r>
-    </w:p>
-    <w:p>
-      <w:pPr>
-        <w:pStyle w:val="ListParagraph"/>
-        <w:numPr>
-          <w:ilvl w:val="3"/>
-          <w:numId w:val="4"/>
-        </w:numPr>
-      </w:pPr>
-      <w:r>
-        <w:t>find</w:t>
-      </w:r>
-    </w:p>
-    <w:p>
-      <w:pPr>
-        <w:pStyle w:val="ListParagraph"/>
-        <w:numPr>
-          <w:ilvl w:val="3"/>
-          <w:numId w:val="4"/>
-        </w:numPr>
-      </w:pPr>
-      <w:r>
-        <w:t>update</w:t>
-      </w:r>
-    </w:p>
-    <w:p>
-      <w:pPr>
-        <w:pStyle w:val="ListParagraph"/>
-        <w:numPr>
-          <w:ilvl w:val="3"/>
-          <w:numId w:val="4"/>
-        </w:numPr>
-      </w:pPr>
-      <w:r>
-        <w:t>remove</w:t>
-      </w:r>
-    </w:p>
-    <w:p>
-      <w:pPr>
-        <w:pStyle w:val="ListParagraph"/>
-        <w:numPr>
-          <w:ilvl w:val="1"/>
-          <w:numId w:val="4"/>
-        </w:numPr>
-      </w:pPr>
-      <w:r>
-        <w:t>Mongoose</w:t>
-      </w:r>
-    </w:p>
-    <w:p>
-      <w:pPr>
-        <w:pStyle w:val="ListParagraph"/>
-        <w:numPr>
-          <w:ilvl w:val="2"/>
-          <w:numId w:val="4"/>
-        </w:numPr>
-      </w:pPr>
-      <w:r>
-        <w:t>It’s like a JS layer on top of MongoDB.</w:t>
-      </w:r>
-    </w:p>
-    <w:p>
-      <w:pPr>
-        <w:pStyle w:val="ListParagraph"/>
-        <w:numPr>
-          <w:ilvl w:val="2"/>
-          <w:numId w:val="4"/>
-        </w:numPr>
-      </w:pPr>
-      <w:r>
-        <w:t xml:space="preserve">Makes it easier </w:t>
-      </w:r>
-      <w:r>
-        <w:t xml:space="preserve">and cleaner </w:t>
-      </w:r>
-      <w:r>
-        <w:t xml:space="preserve">for us to interact with the </w:t>
-      </w:r>
-      <w:r>
-        <w:t>MongoDB</w:t>
-      </w:r>
-      <w:r>
-        <w:t xml:space="preserve"> inside our </w:t>
-      </w:r>
-      <w:r>
-        <w:t>JavaScript files</w:t>
-      </w:r>
-      <w:r>
-        <w:t xml:space="preserve">. This can </w:t>
-      </w:r>
-      <w:r>
-        <w:t xml:space="preserve">also </w:t>
-      </w:r>
-      <w:r>
-        <w:t>be done without mongoose</w:t>
-      </w:r>
-      <w:r>
-        <w:t xml:space="preserve"> hence it’s not necessary</w:t>
-      </w:r>
-      <w:r>
-        <w:t>.</w:t>
-      </w:r>
-    </w:p>
-    <w:p>
-      <w:pPr>
-        <w:pStyle w:val="ListParagraph"/>
-        <w:numPr>
-          <w:ilvl w:val="2"/>
-          <w:numId w:val="4"/>
-        </w:numPr>
-      </w:pPr>
-      <w:r>
-        <w:t>Can be installed using npm.</w:t>
-      </w:r>
-    </w:p>
-    <w:p>
-      <w:pPr>
-        <w:pStyle w:val="ListParagraph"/>
-        <w:numPr>
-          <w:ilvl w:val="2"/>
-          <w:numId w:val="4"/>
-        </w:numPr>
-      </w:pPr>
-      <w:r>
-        <w:t>We pass a callback function in every method to make sure it is completed successfully or not.</w:t>
-      </w:r>
-    </w:p>
-    <w:p>
-      <w:pPr>
-        <w:pStyle w:val="ListParagraph"/>
-        <w:numPr>
-          <w:ilvl w:val="1"/>
-          <w:numId w:val="4"/>
-        </w:numPr>
-      </w:pPr>
-      <w:r>
-        <w:t>YelpCamp version-2</w:t>
+      <w:proofErr w:type="spellStart"/>
+      <w:r>
+        <w:t>YelpCamp</w:t>
+      </w:r>
+      <w:proofErr w:type="spellEnd"/>
+      <w:r>
+        <w:t xml:space="preserve"> version-2</w:t>
       </w:r>
     </w:p>
     <w:p>
@@ -3395,7 +4458,7 @@
       <w:r>
         <w:t xml:space="preserve">: </w:t>
       </w:r>
-      <w:hyperlink r:id="rId21" w:history="1">
+      <w:hyperlink r:id="rId22" w:history="1">
         <w:r>
           <w:rPr>
             <w:rStyle w:val="Hyperlink"/>
@@ -3510,7 +4573,15 @@
         <w:t>u</w:t>
       </w:r>
       <w:r>
-        <w:t>rs means they are linked</w:t>
+        <w:t xml:space="preserve">rs </w:t>
+      </w:r>
+      <w:proofErr w:type="gramStart"/>
+      <w:r>
+        <w:t>means</w:t>
+      </w:r>
+      <w:proofErr w:type="gramEnd"/>
+      <w:r>
+        <w:t xml:space="preserve"> they are linked</w:t>
       </w:r>
       <w:r>
         <w:t xml:space="preserve"> because they correspond to same task</w:t>
@@ -3521,20 +4592,22 @@
     </w:p>
     <w:p>
       <w:r>
-        <w:t xml:space="preserve">                         </w:t>
-      </w:r>
-      <w:r>
-        <w:t xml:space="preserve"> </w:t>
-      </w:r>
-      <w:r>
         <w:rPr>
           <w:noProof/>
         </w:rPr>
         <w:drawing>
-          <wp:inline distT="0" distB="0" distL="0" distR="0" wp14:anchorId="3FCA77A6" wp14:editId="721E0405">
-            <wp:extent cx="3976185" cy="1310005"/>
-            <wp:effectExtent l="0" t="0" r="5715" b="4445"/>
-            <wp:docPr id="5" name="Picture 5"/>
+          <wp:anchor distT="0" distB="0" distL="114300" distR="114300" simplePos="0" relativeHeight="251658240" behindDoc="1" locked="0" layoutInCell="1" allowOverlap="1" wp14:anchorId="75217F11" wp14:editId="225E9954">
+            <wp:simplePos x="0" y="0"/>
+            <wp:positionH relativeFrom="column">
+              <wp:posOffset>909320</wp:posOffset>
+            </wp:positionH>
+            <wp:positionV relativeFrom="paragraph">
+              <wp:posOffset>80645</wp:posOffset>
+            </wp:positionV>
+            <wp:extent cx="4576445" cy="1352550"/>
+            <wp:effectExtent l="0" t="0" r="0" b="0"/>
+            <wp:wrapTopAndBottom/>
+            <wp:docPr id="6" name="Picture 6"/>
             <wp:cNvGraphicFramePr>
               <a:graphicFrameLocks xmlns:a="http://schemas.openxmlformats.org/drawingml/2006/main" noChangeAspect="1"/>
             </wp:cNvGraphicFramePr>
@@ -3542,41 +4615,40 @@
               <a:graphicData uri="http://schemas.openxmlformats.org/drawingml/2006/picture">
                 <pic:pic xmlns:pic="http://schemas.openxmlformats.org/drawingml/2006/picture">
                   <pic:nvPicPr>
-                    <pic:cNvPr id="5" name="Picture 5"/>
+                    <pic:cNvPr id="6" name="Picture 6"/>
                     <pic:cNvPicPr/>
                   </pic:nvPicPr>
-                  <pic:blipFill rotWithShape="1">
-                    <a:blip r:embed="rId22" cstate="print">
+                  <pic:blipFill>
+                    <a:blip r:embed="rId23" cstate="print">
                       <a:extLst>
                         <a:ext uri="{28A0092B-C50C-407E-A947-70E740481C1C}">
                           <a14:useLocalDpi xmlns:a14="http://schemas.microsoft.com/office/drawing/2010/main" val="0"/>
                         </a:ext>
                       </a:extLst>
                     </a:blip>
-                    <a:srcRect l="9073" t="48664" r="21480" b="10659"/>
-                    <a:stretch/>
+                    <a:stretch>
+                      <a:fillRect/>
+                    </a:stretch>
                   </pic:blipFill>
-                  <pic:spPr bwMode="auto">
+                  <pic:spPr>
                     <a:xfrm>
                       <a:off x="0" y="0"/>
-                      <a:ext cx="3980322" cy="1311368"/>
+                      <a:ext cx="4576445" cy="1352550"/>
                     </a:xfrm>
                     <a:prstGeom prst="rect">
                       <a:avLst/>
                     </a:prstGeom>
-                    <a:ln>
-                      <a:noFill/>
-                    </a:ln>
-                    <a:extLst>
-                      <a:ext uri="{53640926-AAD7-44D8-BBD7-CCE9431645EC}">
-                        <a14:shadowObscured xmlns:a14="http://schemas.microsoft.com/office/drawing/2010/main"/>
-                      </a:ext>
-                    </a:extLst>
                   </pic:spPr>
                 </pic:pic>
               </a:graphicData>
             </a:graphic>
-          </wp:inline>
+            <wp14:sizeRelH relativeFrom="margin">
+              <wp14:pctWidth>0</wp14:pctWidth>
+            </wp14:sizeRelH>
+            <wp14:sizeRelV relativeFrom="margin">
+              <wp14:pctHeight>0</wp14:pctHeight>
+            </wp14:sizeRelV>
+          </wp:anchor>
         </w:drawing>
       </w:r>
     </w:p>
@@ -3589,7 +4661,18 @@
         </w:numPr>
       </w:pPr>
       <w:r>
-        <w:lastRenderedPageBreak/>
+        <w:t>PUT request means updating something. We can achieve the same functionality using POST request, but it doesn’t have that semantic meaning as PUT.</w:t>
+      </w:r>
+    </w:p>
+    <w:p>
+      <w:pPr>
+        <w:pStyle w:val="ListParagraph"/>
+        <w:numPr>
+          <w:ilvl w:val="0"/>
+          <w:numId w:val="9"/>
+        </w:numPr>
+      </w:pPr>
+      <w:r>
         <w:t>RESTful Blog App</w:t>
       </w:r>
     </w:p>
@@ -3614,7 +4697,20 @@
         </w:numPr>
       </w:pPr>
       <w:r>
-        <w:t>We converted it to a more readable format for users using JS methods like toDateString().</w:t>
+        <w:t xml:space="preserve">We converted it to a more readable format for users using JS methods like </w:t>
+      </w:r>
+      <w:proofErr w:type="spellStart"/>
+      <w:proofErr w:type="gramStart"/>
+      <w:r>
+        <w:t>toDateString</w:t>
+      </w:r>
+      <w:proofErr w:type="spellEnd"/>
+      <w:r>
+        <w:t>(</w:t>
+      </w:r>
+      <w:proofErr w:type="gramEnd"/>
+      <w:r>
+        <w:t>).</w:t>
       </w:r>
       <w:r>
         <w:t xml:space="preserve"> There are JS libraries like Moment.js which are more flexible with formatting options.</w:t>
@@ -3659,6 +4755,7 @@
         </w:numPr>
       </w:pPr>
       <w:r>
+        <w:lastRenderedPageBreak/>
         <w:t>Here, navbar is called a menu.</w:t>
       </w:r>
     </w:p>
@@ -3734,27 +4831,7 @@
           <w:bdr w:val="single" w:sz="6" w:space="2" w:color="DEDFE0" w:frame="1"/>
           <w:shd w:val="clear" w:color="auto" w:fill="F2F3F5"/>
         </w:rPr>
-        <w:t>&lt;input type="text" name="blog[</w:t>
-      </w:r>
-      <w:r>
-        <w:rPr>
-          <w:rStyle w:val="HTMLCode"/>
-          <w:rFonts w:ascii="Consolas" w:hAnsi="Consolas"/>
-          <w:color w:val="EC5252"/>
-          <w:bdr w:val="single" w:sz="6" w:space="2" w:color="DEDFE0" w:frame="1"/>
-          <w:shd w:val="clear" w:color="auto" w:fill="F2F3F5"/>
-        </w:rPr>
-        <w:t>image</w:t>
-      </w:r>
-      <w:r>
-        <w:rPr>
-          <w:rStyle w:val="HTMLCode"/>
-          <w:rFonts w:ascii="Consolas" w:hAnsi="Consolas"/>
-          <w:color w:val="EC5252"/>
-          <w:bdr w:val="single" w:sz="6" w:space="2" w:color="DEDFE0" w:frame="1"/>
-          <w:shd w:val="clear" w:color="auto" w:fill="F2F3F5"/>
-        </w:rPr>
-        <w:t>]"&gt;</w:t>
+        <w:t>&lt;input type="text" name="blog[image]"&gt;</w:t>
       </w:r>
       <w:r>
         <w:rPr>
@@ -3789,7 +4866,208 @@
           <w:sz w:val="22"/>
           <w:szCs w:val="22"/>
         </w:rPr>
-        <w:t>Title and body can we accessed by req.body.blog.title and req.body.blog.image. And req.body.blog will be the object containing all the inputs we take this way from the form. Then we can also directly pass this object to Blog.create().</w:t>
+        <w:t xml:space="preserve">In name attribute, </w:t>
+      </w:r>
+      <w:r>
+        <w:rPr>
+          <w:rFonts w:asciiTheme="minorHAnsi" w:hAnsiTheme="minorHAnsi" w:cstheme="minorHAnsi"/>
+          <w:color w:val="29303B"/>
+          <w:sz w:val="22"/>
+          <w:szCs w:val="22"/>
+        </w:rPr>
+        <w:t xml:space="preserve">if we use the above values, then </w:t>
+      </w:r>
+      <w:r>
+        <w:rPr>
+          <w:rFonts w:asciiTheme="minorHAnsi" w:hAnsiTheme="minorHAnsi" w:cstheme="minorHAnsi"/>
+          <w:color w:val="29303B"/>
+          <w:sz w:val="22"/>
+          <w:szCs w:val="22"/>
+        </w:rPr>
+        <w:t>t</w:t>
+      </w:r>
+      <w:r>
+        <w:rPr>
+          <w:rFonts w:asciiTheme="minorHAnsi" w:hAnsiTheme="minorHAnsi" w:cstheme="minorHAnsi"/>
+          <w:color w:val="29303B"/>
+          <w:sz w:val="22"/>
+          <w:szCs w:val="22"/>
+        </w:rPr>
+        <w:t xml:space="preserve">itle and body can </w:t>
+      </w:r>
+      <w:r>
+        <w:rPr>
+          <w:rFonts w:asciiTheme="minorHAnsi" w:hAnsiTheme="minorHAnsi" w:cstheme="minorHAnsi"/>
+          <w:color w:val="29303B"/>
+          <w:sz w:val="22"/>
+          <w:szCs w:val="22"/>
+        </w:rPr>
+        <w:t>b</w:t>
+      </w:r>
+      <w:r>
+        <w:rPr>
+          <w:rFonts w:asciiTheme="minorHAnsi" w:hAnsiTheme="minorHAnsi" w:cstheme="minorHAnsi"/>
+          <w:color w:val="29303B"/>
+          <w:sz w:val="22"/>
+          <w:szCs w:val="22"/>
+        </w:rPr>
+        <w:t xml:space="preserve">e accessed by </w:t>
+      </w:r>
+      <w:proofErr w:type="spellStart"/>
+      <w:proofErr w:type="gramStart"/>
+      <w:r>
+        <w:rPr>
+          <w:rFonts w:asciiTheme="minorHAnsi" w:hAnsiTheme="minorHAnsi" w:cstheme="minorHAnsi"/>
+          <w:color w:val="29303B"/>
+          <w:sz w:val="22"/>
+          <w:szCs w:val="22"/>
+        </w:rPr>
+        <w:t>req.body</w:t>
+      </w:r>
+      <w:proofErr w:type="gramEnd"/>
+      <w:r>
+        <w:rPr>
+          <w:rFonts w:asciiTheme="minorHAnsi" w:hAnsiTheme="minorHAnsi" w:cstheme="minorHAnsi"/>
+          <w:color w:val="29303B"/>
+          <w:sz w:val="22"/>
+          <w:szCs w:val="22"/>
+        </w:rPr>
+        <w:t>.blog.title</w:t>
+      </w:r>
+      <w:proofErr w:type="spellEnd"/>
+      <w:r>
+        <w:rPr>
+          <w:rFonts w:asciiTheme="minorHAnsi" w:hAnsiTheme="minorHAnsi" w:cstheme="minorHAnsi"/>
+          <w:color w:val="29303B"/>
+          <w:sz w:val="22"/>
+          <w:szCs w:val="22"/>
+        </w:rPr>
+        <w:t xml:space="preserve"> and </w:t>
+      </w:r>
+      <w:proofErr w:type="spellStart"/>
+      <w:r>
+        <w:rPr>
+          <w:rFonts w:asciiTheme="minorHAnsi" w:hAnsiTheme="minorHAnsi" w:cstheme="minorHAnsi"/>
+          <w:color w:val="29303B"/>
+          <w:sz w:val="22"/>
+          <w:szCs w:val="22"/>
+        </w:rPr>
+        <w:t>req.body.blog.image</w:t>
+      </w:r>
+      <w:proofErr w:type="spellEnd"/>
+      <w:r>
+        <w:rPr>
+          <w:rFonts w:asciiTheme="minorHAnsi" w:hAnsiTheme="minorHAnsi" w:cstheme="minorHAnsi"/>
+          <w:color w:val="29303B"/>
+          <w:sz w:val="22"/>
+          <w:szCs w:val="22"/>
+        </w:rPr>
+        <w:t xml:space="preserve">. And </w:t>
+      </w:r>
+      <w:proofErr w:type="spellStart"/>
+      <w:proofErr w:type="gramStart"/>
+      <w:r>
+        <w:rPr>
+          <w:rFonts w:asciiTheme="minorHAnsi" w:hAnsiTheme="minorHAnsi" w:cstheme="minorHAnsi"/>
+          <w:color w:val="29303B"/>
+          <w:sz w:val="22"/>
+          <w:szCs w:val="22"/>
+        </w:rPr>
+        <w:t>req.body</w:t>
+      </w:r>
+      <w:proofErr w:type="gramEnd"/>
+      <w:r>
+        <w:rPr>
+          <w:rFonts w:asciiTheme="minorHAnsi" w:hAnsiTheme="minorHAnsi" w:cstheme="minorHAnsi"/>
+          <w:color w:val="29303B"/>
+          <w:sz w:val="22"/>
+          <w:szCs w:val="22"/>
+        </w:rPr>
+        <w:t>.blog</w:t>
+      </w:r>
+      <w:proofErr w:type="spellEnd"/>
+      <w:r>
+        <w:rPr>
+          <w:rFonts w:asciiTheme="minorHAnsi" w:hAnsiTheme="minorHAnsi" w:cstheme="minorHAnsi"/>
+          <w:color w:val="29303B"/>
+          <w:sz w:val="22"/>
+          <w:szCs w:val="22"/>
+        </w:rPr>
+        <w:t xml:space="preserve"> </w:t>
+      </w:r>
+      <w:r>
+        <w:rPr>
+          <w:rFonts w:asciiTheme="minorHAnsi" w:hAnsiTheme="minorHAnsi" w:cstheme="minorHAnsi"/>
+          <w:color w:val="29303B"/>
+          <w:sz w:val="22"/>
+          <w:szCs w:val="22"/>
+        </w:rPr>
+        <w:t>is the</w:t>
+      </w:r>
+      <w:r>
+        <w:rPr>
+          <w:rFonts w:asciiTheme="minorHAnsi" w:hAnsiTheme="minorHAnsi" w:cstheme="minorHAnsi"/>
+          <w:color w:val="29303B"/>
+          <w:sz w:val="22"/>
+          <w:szCs w:val="22"/>
+        </w:rPr>
+        <w:t xml:space="preserve"> object</w:t>
+      </w:r>
+      <w:r>
+        <w:rPr>
+          <w:rFonts w:asciiTheme="minorHAnsi" w:hAnsiTheme="minorHAnsi" w:cstheme="minorHAnsi"/>
+          <w:color w:val="29303B"/>
+          <w:sz w:val="22"/>
+          <w:szCs w:val="22"/>
+        </w:rPr>
+        <w:t>.</w:t>
+      </w:r>
+      <w:r>
+        <w:rPr>
+          <w:rFonts w:asciiTheme="minorHAnsi" w:hAnsiTheme="minorHAnsi" w:cstheme="minorHAnsi"/>
+          <w:color w:val="29303B"/>
+          <w:sz w:val="22"/>
+          <w:szCs w:val="22"/>
+        </w:rPr>
+        <w:t xml:space="preserve"> Then we can also directly pass this object to</w:t>
+      </w:r>
+      <w:r>
+        <w:rPr>
+          <w:rFonts w:asciiTheme="minorHAnsi" w:hAnsiTheme="minorHAnsi" w:cstheme="minorHAnsi"/>
+          <w:color w:val="29303B"/>
+          <w:sz w:val="22"/>
+          <w:szCs w:val="22"/>
+        </w:rPr>
+        <w:t xml:space="preserve"> suppose</w:t>
+      </w:r>
+      <w:r>
+        <w:rPr>
+          <w:rFonts w:asciiTheme="minorHAnsi" w:hAnsiTheme="minorHAnsi" w:cstheme="minorHAnsi"/>
+          <w:color w:val="29303B"/>
+          <w:sz w:val="22"/>
+          <w:szCs w:val="22"/>
+        </w:rPr>
+        <w:t xml:space="preserve"> </w:t>
+      </w:r>
+      <w:proofErr w:type="spellStart"/>
+      <w:r>
+        <w:rPr>
+          <w:rFonts w:asciiTheme="minorHAnsi" w:hAnsiTheme="minorHAnsi" w:cstheme="minorHAnsi"/>
+          <w:color w:val="29303B"/>
+          <w:sz w:val="22"/>
+          <w:szCs w:val="22"/>
+        </w:rPr>
+        <w:t>Blog.create</w:t>
+      </w:r>
+      <w:proofErr w:type="spellEnd"/>
+      <w:r>
+        <w:rPr>
+          <w:rFonts w:asciiTheme="minorHAnsi" w:hAnsiTheme="minorHAnsi" w:cstheme="minorHAnsi"/>
+          <w:color w:val="29303B"/>
+          <w:sz w:val="22"/>
+          <w:szCs w:val="22"/>
+        </w:rPr>
+        <w:t>().</w:t>
       </w:r>
     </w:p>
     <w:p>
@@ -3824,8 +5102,13 @@
           <w:numId w:val="9"/>
         </w:numPr>
       </w:pPr>
-      <w:r>
-        <w:t>./ means begin in the folder we are currently in (current working directory) and traverse forward/downward in the tree.</w:t>
+      <w:proofErr w:type="gramStart"/>
+      <w:r>
+        <w:t>./</w:t>
+      </w:r>
+      <w:proofErr w:type="gramEnd"/>
+      <w:r>
+        <w:t xml:space="preserve"> means begin in the folder we are currently in (current working directory) and traverse forward/downward in the tree.</w:t>
       </w:r>
     </w:p>
     <w:p>
@@ -3836,8 +5119,13 @@
           <w:numId w:val="9"/>
         </w:numPr>
       </w:pPr>
-      <w:r>
-        <w:t>../ means go up one directory, then begin the traverse.</w:t>
+      <w:proofErr w:type="gramStart"/>
+      <w:r>
+        <w:t>..</w:t>
+      </w:r>
+      <w:proofErr w:type="gramEnd"/>
+      <w:r>
+        <w:t>/ means go up one directory, then begin the traverse.</w:t>
       </w:r>
     </w:p>
     <w:p>
@@ -3864,13 +5152,90 @@
         </w:numPr>
       </w:pPr>
       <w:r>
-        <w:t>In this app, users cannot style the content of their blog. Like if there is a paragraph change. Or if they want to bold some part. Hence in ejs file, we can change &lt;%= %&gt; to &lt;%- %&gt;</w:t>
+        <w:t xml:space="preserve">In this app, users cannot style the content of their blog. Like if there is a paragraph change. Or if they want to bold some part. Hence in </w:t>
+      </w:r>
+      <w:r>
+        <w:t>EJS</w:t>
+      </w:r>
+      <w:r>
+        <w:t xml:space="preserve"> file, we can change &lt;%= %&gt; to &lt;%- %&gt;</w:t>
       </w:r>
       <w:r>
         <w:t xml:space="preserve">. In Node version of EJS, </w:t>
       </w:r>
       <w:r>
         <w:t>&lt;%= escapes the HTML going into the buffer, while &lt;%- does not.</w:t>
+      </w:r>
+    </w:p>
+    <w:p>
+      <w:pPr>
+        <w:pStyle w:val="ListParagraph"/>
+        <w:numPr>
+          <w:ilvl w:val="2"/>
+          <w:numId w:val="9"/>
+        </w:numPr>
+      </w:pPr>
+      <w:r>
+        <w:t>We can sanitize the blog body which removes the script tags.</w:t>
+      </w:r>
+    </w:p>
+    <w:p>
+      <w:pPr>
+        <w:pStyle w:val="ListParagraph"/>
+        <w:numPr>
+          <w:ilvl w:val="3"/>
+          <w:numId w:val="9"/>
+        </w:numPr>
+      </w:pPr>
+      <w:proofErr w:type="spellStart"/>
+      <w:r>
+        <w:t>npm</w:t>
+      </w:r>
+      <w:proofErr w:type="spellEnd"/>
+      <w:r>
+        <w:t xml:space="preserve"> install </w:t>
+      </w:r>
+      <w:r>
+        <w:rPr>
+          <w:color w:val="70AD47" w:themeColor="accent6"/>
+        </w:rPr>
+        <w:t>express-sanitizer</w:t>
+      </w:r>
+    </w:p>
+    <w:p>
+      <w:pPr>
+        <w:pStyle w:val="ListParagraph"/>
+        <w:numPr>
+          <w:ilvl w:val="3"/>
+          <w:numId w:val="9"/>
+        </w:numPr>
+        <w:rPr>
+          <w:color w:val="000000" w:themeColor="text1"/>
+        </w:rPr>
+      </w:pPr>
+      <w:r>
+        <w:rPr>
+          <w:color w:val="000000" w:themeColor="text1"/>
+        </w:rPr>
+        <w:t xml:space="preserve">We can write a middleware which would run this </w:t>
+      </w:r>
+      <w:r>
+        <w:rPr>
+          <w:color w:val="000000" w:themeColor="text1"/>
+        </w:rPr>
+        <w:t xml:space="preserve">sanitizing </w:t>
+      </w:r>
+      <w:r>
+        <w:rPr>
+          <w:color w:val="000000" w:themeColor="text1"/>
+        </w:rPr>
+        <w:t xml:space="preserve">part </w:t>
+      </w:r>
+      <w:r>
+        <w:rPr>
+          <w:color w:val="000000" w:themeColor="text1"/>
+        </w:rPr>
+        <w:t>at in CREATE and UPDATE routes. So that we won’t have to repeat our code.</w:t>
       </w:r>
     </w:p>
     <w:p>
@@ -3888,7 +5253,893 @@
         <w:t xml:space="preserve">blog content </w:t>
       </w:r>
       <w:r>
-        <w:t>to 100 characters in the index page by using a JS method substring(0, 100).</w:t>
+        <w:t xml:space="preserve">to 100 characters in the index page by using a JS method </w:t>
+      </w:r>
+      <w:proofErr w:type="gramStart"/>
+      <w:r>
+        <w:t>substring(</w:t>
+      </w:r>
+      <w:proofErr w:type="gramEnd"/>
+      <w:r>
+        <w:t>0, 100).</w:t>
+      </w:r>
+    </w:p>
+    <w:p>
+      <w:pPr>
+        <w:pStyle w:val="ListParagraph"/>
+        <w:numPr>
+          <w:ilvl w:val="1"/>
+          <w:numId w:val="9"/>
+        </w:numPr>
+      </w:pPr>
+      <w:r>
+        <w:rPr>
+          <w:color w:val="FF0000"/>
+        </w:rPr>
+        <w:t>HTML forms only support GET and PO</w:t>
+      </w:r>
+      <w:r>
+        <w:rPr>
+          <w:color w:val="FF0000"/>
+        </w:rPr>
+        <w:t>ST requests!!</w:t>
+      </w:r>
+      <w:r>
+        <w:t xml:space="preserve"> So, it defaults PUT as GET request. Hence the data entered in the form is</w:t>
+      </w:r>
+      <w:r>
+        <w:t xml:space="preserve"> append</w:t>
+      </w:r>
+      <w:r>
+        <w:t>ed</w:t>
+      </w:r>
+      <w:r>
+        <w:t xml:space="preserve"> </w:t>
+      </w:r>
+      <w:r>
+        <w:t>in the</w:t>
+      </w:r>
+      <w:r>
+        <w:t xml:space="preserve"> URL. </w:t>
+      </w:r>
+      <w:r>
+        <w:t>This is why Method-Override comes in the picture!</w:t>
+      </w:r>
+    </w:p>
+    <w:p>
+      <w:pPr>
+        <w:pStyle w:val="ListParagraph"/>
+        <w:numPr>
+          <w:ilvl w:val="2"/>
+          <w:numId w:val="9"/>
+        </w:numPr>
+      </w:pPr>
+      <w:proofErr w:type="spellStart"/>
+      <w:r>
+        <w:t>npm</w:t>
+      </w:r>
+      <w:proofErr w:type="spellEnd"/>
+      <w:r>
+        <w:t xml:space="preserve"> install </w:t>
+      </w:r>
+      <w:r>
+        <w:rPr>
+          <w:color w:val="70AD47" w:themeColor="accent6"/>
+        </w:rPr>
+        <w:t>method-override</w:t>
+      </w:r>
+      <w:r>
+        <w:t>.</w:t>
+      </w:r>
+    </w:p>
+    <w:p>
+      <w:pPr>
+        <w:pStyle w:val="ListParagraph"/>
+        <w:numPr>
+          <w:ilvl w:val="2"/>
+          <w:numId w:val="9"/>
+        </w:numPr>
+      </w:pPr>
+      <w:r>
+        <w:t>Use _method=PUT query string.</w:t>
+      </w:r>
+    </w:p>
+    <w:p>
+      <w:pPr>
+        <w:pStyle w:val="ListParagraph"/>
+        <w:numPr>
+          <w:ilvl w:val="2"/>
+          <w:numId w:val="9"/>
+        </w:numPr>
+        <w:rPr>
+          <w:i/>
+          <w:iCs/>
+        </w:rPr>
+      </w:pPr>
+      <w:r>
+        <w:rPr>
+          <w:i/>
+          <w:iCs/>
+        </w:rPr>
+        <w:t>For method-override to work, make sure method</w:t>
+      </w:r>
+      <w:proofErr w:type="gramStart"/>
+      <w:r>
+        <w:rPr>
+          <w:i/>
+          <w:iCs/>
+        </w:rPr>
+        <w:t>=</w:t>
+      </w:r>
+      <w:r>
+        <w:rPr>
+          <w:i/>
+          <w:iCs/>
+        </w:rPr>
+        <w:t>”</w:t>
+      </w:r>
+      <w:r>
+        <w:rPr>
+          <w:i/>
+          <w:iCs/>
+        </w:rPr>
+        <w:t>POST</w:t>
+      </w:r>
+      <w:proofErr w:type="gramEnd"/>
+      <w:r>
+        <w:rPr>
+          <w:i/>
+          <w:iCs/>
+        </w:rPr>
+        <w:t>” in the HTML form.</w:t>
+      </w:r>
+    </w:p>
+    <w:p>
+      <w:pPr>
+        <w:pStyle w:val="ListParagraph"/>
+        <w:numPr>
+          <w:ilvl w:val="0"/>
+          <w:numId w:val="4"/>
+        </w:numPr>
+        <w:rPr>
+          <w:i/>
+          <w:iCs/>
+        </w:rPr>
+      </w:pPr>
+      <w:r>
+        <w:rPr>
+          <w:b/>
+          <w:bCs/>
+          <w:u w:val="single"/>
+        </w:rPr>
+        <w:t>Data Associations</w:t>
+      </w:r>
+    </w:p>
+    <w:p>
+      <w:pPr>
+        <w:pStyle w:val="ListParagraph"/>
+        <w:numPr>
+          <w:ilvl w:val="1"/>
+          <w:numId w:val="4"/>
+        </w:numPr>
+      </w:pPr>
+      <w:r>
+        <w:t>Relationships</w:t>
+      </w:r>
+    </w:p>
+    <w:p>
+      <w:pPr>
+        <w:pStyle w:val="ListParagraph"/>
+        <w:numPr>
+          <w:ilvl w:val="2"/>
+          <w:numId w:val="4"/>
+        </w:numPr>
+      </w:pPr>
+      <w:proofErr w:type="spellStart"/>
+      <w:r>
+        <w:t>o</w:t>
+      </w:r>
+      <w:r>
+        <w:t>ne:one</w:t>
+      </w:r>
+      <w:proofErr w:type="spellEnd"/>
+      <w:r>
+        <w:t xml:space="preserve"> (one entity related to one entity)</w:t>
+      </w:r>
+    </w:p>
+    <w:p>
+      <w:pPr>
+        <w:pStyle w:val="ListParagraph"/>
+        <w:numPr>
+          <w:ilvl w:val="2"/>
+          <w:numId w:val="4"/>
+        </w:numPr>
+      </w:pPr>
+      <w:proofErr w:type="spellStart"/>
+      <w:proofErr w:type="gramStart"/>
+      <w:r>
+        <w:t>o</w:t>
+      </w:r>
+      <w:r>
+        <w:t>ne:many</w:t>
+      </w:r>
+      <w:proofErr w:type="spellEnd"/>
+      <w:proofErr w:type="gramEnd"/>
+      <w:r>
+        <w:t xml:space="preserve"> (one user uploa</w:t>
+      </w:r>
+      <w:r>
+        <w:t>ds</w:t>
+      </w:r>
+      <w:r>
+        <w:t xml:space="preserve"> many photos on Facebook)</w:t>
+      </w:r>
+    </w:p>
+    <w:p>
+      <w:pPr>
+        <w:pStyle w:val="ListParagraph"/>
+        <w:numPr>
+          <w:ilvl w:val="2"/>
+          <w:numId w:val="4"/>
+        </w:numPr>
+      </w:pPr>
+      <w:proofErr w:type="spellStart"/>
+      <w:proofErr w:type="gramStart"/>
+      <w:r>
+        <w:t>m</w:t>
+      </w:r>
+      <w:r>
+        <w:t>any:many</w:t>
+      </w:r>
+      <w:proofErr w:type="spellEnd"/>
+      <w:proofErr w:type="gramEnd"/>
+      <w:r>
+        <w:t xml:space="preserve"> (A student can sign-up for multiple courses and each course has multiple students enrolled.)</w:t>
+      </w:r>
+    </w:p>
+    <w:p>
+      <w:pPr>
+        <w:pStyle w:val="ListParagraph"/>
+        <w:numPr>
+          <w:ilvl w:val="1"/>
+          <w:numId w:val="4"/>
+        </w:numPr>
+      </w:pPr>
+      <w:r>
+        <w:t>Ways of associating data</w:t>
+      </w:r>
+    </w:p>
+    <w:p>
+      <w:pPr>
+        <w:pStyle w:val="ListParagraph"/>
+        <w:numPr>
+          <w:ilvl w:val="2"/>
+          <w:numId w:val="4"/>
+        </w:numPr>
+      </w:pPr>
+      <w:r>
+        <w:t>Embedding data</w:t>
+      </w:r>
+    </w:p>
+    <w:p>
+      <w:pPr>
+        <w:pStyle w:val="ListParagraph"/>
+        <w:numPr>
+          <w:ilvl w:val="2"/>
+          <w:numId w:val="4"/>
+        </w:numPr>
+      </w:pPr>
+      <w:r>
+        <w:t>Referencing data</w:t>
+      </w:r>
+    </w:p>
+    <w:p>
+      <w:pPr>
+        <w:pStyle w:val="ListParagraph"/>
+        <w:numPr>
+          <w:ilvl w:val="1"/>
+          <w:numId w:val="4"/>
+        </w:numPr>
+      </w:pPr>
+      <w:r>
+        <w:t xml:space="preserve">So many </w:t>
+      </w:r>
+      <w:r>
+        <w:t xml:space="preserve">nested </w:t>
+      </w:r>
+      <w:proofErr w:type="spellStart"/>
+      <w:r>
+        <w:t>callbacks</w:t>
+      </w:r>
+      <w:proofErr w:type="spellEnd"/>
+      <w:r>
+        <w:t xml:space="preserve"> is </w:t>
+      </w:r>
+      <w:r>
+        <w:t>termed</w:t>
+      </w:r>
+      <w:r>
+        <w:t xml:space="preserve"> as</w:t>
+      </w:r>
+      <w:r>
+        <w:t xml:space="preserve"> a</w:t>
+      </w:r>
+      <w:r>
+        <w:t xml:space="preserve"> </w:t>
+      </w:r>
+      <w:proofErr w:type="spellStart"/>
+      <w:r>
+        <w:t>callback</w:t>
+      </w:r>
+      <w:proofErr w:type="spellEnd"/>
+      <w:r>
+        <w:t xml:space="preserve"> hell!</w:t>
+      </w:r>
+      <w:r>
+        <w:t xml:space="preserve"> We can deal with it using promises.</w:t>
+      </w:r>
+    </w:p>
+    <w:p>
+      <w:pPr>
+        <w:pStyle w:val="ListParagraph"/>
+        <w:numPr>
+          <w:ilvl w:val="1"/>
+          <w:numId w:val="4"/>
+        </w:numPr>
+      </w:pPr>
+      <w:r>
+        <w:lastRenderedPageBreak/>
+        <w:t>In some cases, we need to chain some methods first, like populate</w:t>
+      </w:r>
+      <w:r>
+        <w:t xml:space="preserve"> (when using referencing data, we used it to stick the actual post inside the user instead of displaying the object id of posts)</w:t>
+      </w:r>
+      <w:r>
+        <w:t xml:space="preserve">, and only then perform the normal flow of the method, like calling the </w:t>
+      </w:r>
+      <w:proofErr w:type="spellStart"/>
+      <w:r>
+        <w:t>callback</w:t>
+      </w:r>
+      <w:proofErr w:type="spellEnd"/>
+      <w:r>
+        <w:t xml:space="preserve"> function, and exec helps to glue all that together.</w:t>
+      </w:r>
+    </w:p>
+    <w:p>
+      <w:pPr>
+        <w:pStyle w:val="ListParagraph"/>
+        <w:numPr>
+          <w:ilvl w:val="1"/>
+          <w:numId w:val="4"/>
+        </w:numPr>
+      </w:pPr>
+      <w:proofErr w:type="spellStart"/>
+      <w:proofErr w:type="gramStart"/>
+      <w:r>
+        <w:rPr>
+          <w:color w:val="ED7D31" w:themeColor="accent2"/>
+        </w:rPr>
+        <w:t>m</w:t>
+      </w:r>
+      <w:r>
+        <w:rPr>
+          <w:color w:val="ED7D31" w:themeColor="accent2"/>
+        </w:rPr>
+        <w:t>odule.exports</w:t>
+      </w:r>
+      <w:proofErr w:type="spellEnd"/>
+      <w:proofErr w:type="gramEnd"/>
+      <w:r>
+        <w:rPr>
+          <w:color w:val="ED7D31" w:themeColor="accent2"/>
+        </w:rPr>
+        <w:t xml:space="preserve"> to clean-up our code and make it more modular and reusable by making a separate file containing schema and model. Then we can require the files at top. Also, this way, multiple files can use </w:t>
+      </w:r>
+      <w:r>
+        <w:rPr>
+          <w:color w:val="ED7D31" w:themeColor="accent2"/>
+        </w:rPr>
+        <w:t>th</w:t>
+      </w:r>
+      <w:r>
+        <w:rPr>
+          <w:color w:val="ED7D31" w:themeColor="accent2"/>
+        </w:rPr>
+        <w:t>is code hence no need to duplicate the code.</w:t>
+      </w:r>
+    </w:p>
+    <w:p>
+      <w:pPr>
+        <w:pStyle w:val="ListParagraph"/>
+        <w:numPr>
+          <w:ilvl w:val="1"/>
+          <w:numId w:val="4"/>
+        </w:numPr>
+      </w:pPr>
+      <w:proofErr w:type="spellStart"/>
+      <w:r>
+        <w:t>YelpCamp</w:t>
+      </w:r>
+      <w:proofErr w:type="spellEnd"/>
+      <w:r>
+        <w:t xml:space="preserve"> version-3</w:t>
+      </w:r>
+    </w:p>
+    <w:p>
+      <w:pPr>
+        <w:pStyle w:val="ListParagraph"/>
+        <w:numPr>
+          <w:ilvl w:val="2"/>
+          <w:numId w:val="4"/>
+        </w:numPr>
+      </w:pPr>
+      <w:r>
+        <w:t>Refactored the app.js by making it modular.</w:t>
+      </w:r>
+    </w:p>
+    <w:p>
+      <w:pPr>
+        <w:pStyle w:val="ListParagraph"/>
+        <w:numPr>
+          <w:ilvl w:val="2"/>
+          <w:numId w:val="4"/>
+        </w:numPr>
+      </w:pPr>
+      <w:r>
+        <w:t>Tackling comments.</w:t>
+      </w:r>
+    </w:p>
+    <w:p>
+      <w:pPr>
+        <w:pStyle w:val="ListParagraph"/>
+        <w:numPr>
+          <w:ilvl w:val="2"/>
+          <w:numId w:val="4"/>
+        </w:numPr>
+      </w:pPr>
+      <w:r>
+        <w:t>seeds.js to save time for fake data removal and creation in one go.</w:t>
+      </w:r>
+    </w:p>
+    <w:p>
+      <w:pPr>
+        <w:pStyle w:val="ListParagraph"/>
+        <w:numPr>
+          <w:ilvl w:val="1"/>
+          <w:numId w:val="4"/>
+        </w:numPr>
+      </w:pPr>
+      <w:proofErr w:type="spellStart"/>
+      <w:r>
+        <w:t>YelpCamp</w:t>
+      </w:r>
+      <w:proofErr w:type="spellEnd"/>
+      <w:r>
+        <w:t xml:space="preserve"> version-4</w:t>
+      </w:r>
+    </w:p>
+    <w:p>
+      <w:pPr>
+        <w:pStyle w:val="ListParagraph"/>
+        <w:numPr>
+          <w:ilvl w:val="2"/>
+          <w:numId w:val="4"/>
+        </w:numPr>
+      </w:pPr>
+      <w:r>
+        <w:t xml:space="preserve">Nested routes for adding comments in a particular Campground. As </w:t>
+      </w:r>
+      <w:r>
+        <w:rPr>
+          <w:i/>
+          <w:iCs/>
+          <w:sz w:val="20"/>
+          <w:szCs w:val="20"/>
+        </w:rPr>
+        <w:t>/comments/new</w:t>
+      </w:r>
+      <w:r>
+        <w:t xml:space="preserve"> and </w:t>
+      </w:r>
+      <w:r>
+        <w:rPr>
+          <w:i/>
+          <w:iCs/>
+          <w:sz w:val="20"/>
+          <w:szCs w:val="20"/>
+        </w:rPr>
+        <w:t>/comments</w:t>
+      </w:r>
+      <w:r>
+        <w:t xml:space="preserve"> are not associated with a particular Campground. Nested routes are-</w:t>
+      </w:r>
+    </w:p>
+    <w:p>
+      <w:pPr>
+        <w:pStyle w:val="ListParagraph"/>
+        <w:numPr>
+          <w:ilvl w:val="3"/>
+          <w:numId w:val="4"/>
+        </w:numPr>
+      </w:pPr>
+      <w:r>
+        <w:t xml:space="preserve">NEW ROUTE: </w:t>
+      </w:r>
+      <w:r>
+        <w:t>/</w:t>
+      </w:r>
+      <w:r>
+        <w:t>campgrounds/:id/comments/new</w:t>
+      </w:r>
+    </w:p>
+    <w:p>
+      <w:pPr>
+        <w:pStyle w:val="ListParagraph"/>
+        <w:numPr>
+          <w:ilvl w:val="3"/>
+          <w:numId w:val="4"/>
+        </w:numPr>
+      </w:pPr>
+      <w:r>
+        <w:t xml:space="preserve">CREATE ROUTE: </w:t>
+      </w:r>
+      <w:r>
+        <w:t>/</w:t>
+      </w:r>
+      <w:r>
+        <w:t xml:space="preserve">campgrounds/:id/comments </w:t>
+      </w:r>
+    </w:p>
+    <w:p>
+      <w:pPr>
+        <w:pStyle w:val="ListParagraph"/>
+        <w:numPr>
+          <w:ilvl w:val="2"/>
+          <w:numId w:val="4"/>
+        </w:numPr>
+      </w:pPr>
+      <w:r>
+        <w:t>Created separate directories inside views for campgrounds and comments. This way the same file names won’t clash</w:t>
+      </w:r>
+      <w:r>
+        <w:t xml:space="preserve"> and will also look cleaner and understandable</w:t>
+      </w:r>
+      <w:r>
+        <w:t>.</w:t>
+      </w:r>
+      <w:r>
+        <w:tab/>
+      </w:r>
+    </w:p>
+    <w:p>
+      <w:pPr>
+        <w:pStyle w:val="ListParagraph"/>
+        <w:numPr>
+          <w:ilvl w:val="2"/>
+          <w:numId w:val="4"/>
+        </w:numPr>
+      </w:pPr>
+      <w:r>
+        <w:t>New comment form.</w:t>
+      </w:r>
+    </w:p>
+    <w:p>
+      <w:pPr>
+        <w:pStyle w:val="ListParagraph"/>
+        <w:numPr>
+          <w:ilvl w:val="1"/>
+          <w:numId w:val="4"/>
+        </w:numPr>
+      </w:pPr>
+      <w:proofErr w:type="spellStart"/>
+      <w:r>
+        <w:t>YelpCamp</w:t>
+      </w:r>
+      <w:proofErr w:type="spellEnd"/>
+      <w:r>
+        <w:t xml:space="preserve"> version-5</w:t>
+      </w:r>
+    </w:p>
+    <w:p>
+      <w:pPr>
+        <w:pStyle w:val="ListParagraph"/>
+        <w:numPr>
+          <w:ilvl w:val="2"/>
+          <w:numId w:val="4"/>
+        </w:numPr>
+      </w:pPr>
+      <w:r>
+        <w:t>Added sidebar in show page.</w:t>
+      </w:r>
+    </w:p>
+    <w:p>
+      <w:pPr>
+        <w:pStyle w:val="ListParagraph"/>
+        <w:numPr>
+          <w:ilvl w:val="2"/>
+          <w:numId w:val="4"/>
+        </w:numPr>
+      </w:pPr>
+      <w:r>
+        <w:t>Displayed comments nicely.</w:t>
+      </w:r>
+    </w:p>
+    <w:p>
+      <w:pPr>
+        <w:pStyle w:val="ListParagraph"/>
+        <w:numPr>
+          <w:ilvl w:val="2"/>
+          <w:numId w:val="4"/>
+        </w:numPr>
+      </w:pPr>
+      <w:proofErr w:type="spellStart"/>
+      <w:r>
+        <w:t>img</w:t>
+      </w:r>
+      <w:proofErr w:type="spellEnd"/>
+      <w:r>
+        <w:t>-responsive class in Bootstrap</w:t>
+      </w:r>
+      <w:r>
+        <w:t xml:space="preserve"> so that image scales according to its parent object (observe by shrinking the browser</w:t>
+      </w:r>
+      <w:r>
+        <w:t xml:space="preserve"> horizontally</w:t>
+      </w:r>
+      <w:r>
+        <w:t>)</w:t>
+      </w:r>
+      <w:r>
+        <w:t>.</w:t>
+      </w:r>
+    </w:p>
+    <w:p>
+      <w:pPr>
+        <w:pStyle w:val="ListParagraph"/>
+        <w:numPr>
+          <w:ilvl w:val="2"/>
+          <w:numId w:val="4"/>
+        </w:numPr>
+      </w:pPr>
+      <w:r>
+        <w:t>A slightly better way using __</w:t>
+      </w:r>
+      <w:proofErr w:type="spellStart"/>
+      <w:r>
+        <w:t>dirname</w:t>
+      </w:r>
+      <w:proofErr w:type="spellEnd"/>
+      <w:r>
+        <w:t>. __</w:t>
+      </w:r>
+      <w:proofErr w:type="spellStart"/>
+      <w:r>
+        <w:t>dirname</w:t>
+      </w:r>
+      <w:proofErr w:type="spellEnd"/>
+      <w:r>
+        <w:t xml:space="preserve"> refers to the directory where this script is run in.</w:t>
+      </w:r>
+    </w:p>
+    <w:p>
+      <w:pPr>
+        <w:pStyle w:val="ListParagraph"/>
+        <w:shd w:val="clear" w:color="auto" w:fill="1E1E1E"/>
+        <w:spacing w:after="0" w:line="285" w:lineRule="atLeast"/>
+        <w:ind w:left="2160"/>
+        <w:rPr>
+          <w:rFonts w:ascii="Consolas" w:eastAsia="Times New Roman" w:hAnsi="Consolas" w:cs="Times New Roman"/>
+          <w:color w:val="D4D4D4"/>
+          <w:sz w:val="21"/>
+          <w:szCs w:val="21"/>
+          <w:lang w:eastAsia="en-IN"/>
+        </w:rPr>
+      </w:pPr>
+      <w:proofErr w:type="spellStart"/>
+      <w:proofErr w:type="gramStart"/>
+      <w:r>
+        <w:rPr>
+          <w:rFonts w:ascii="Consolas" w:eastAsia="Times New Roman" w:hAnsi="Consolas" w:cs="Times New Roman"/>
+          <w:color w:val="D4D4D4"/>
+          <w:sz w:val="21"/>
+          <w:szCs w:val="21"/>
+          <w:lang w:eastAsia="en-IN"/>
+        </w:rPr>
+        <w:t>app.use</w:t>
+      </w:r>
+      <w:proofErr w:type="spellEnd"/>
+      <w:r>
+        <w:rPr>
+          <w:rFonts w:ascii="Consolas" w:eastAsia="Times New Roman" w:hAnsi="Consolas" w:cs="Times New Roman"/>
+          <w:color w:val="D4D4D4"/>
+          <w:sz w:val="21"/>
+          <w:szCs w:val="21"/>
+          <w:lang w:eastAsia="en-IN"/>
+        </w:rPr>
+        <w:t>(</w:t>
+      </w:r>
+      <w:proofErr w:type="spellStart"/>
+      <w:proofErr w:type="gramEnd"/>
+      <w:r>
+        <w:rPr>
+          <w:rFonts w:ascii="Consolas" w:eastAsia="Times New Roman" w:hAnsi="Consolas" w:cs="Times New Roman"/>
+          <w:color w:val="D4D4D4"/>
+          <w:sz w:val="21"/>
+          <w:szCs w:val="21"/>
+          <w:lang w:eastAsia="en-IN"/>
+        </w:rPr>
+        <w:t>express.static</w:t>
+      </w:r>
+      <w:proofErr w:type="spellEnd"/>
+      <w:r>
+        <w:rPr>
+          <w:rFonts w:ascii="Consolas" w:eastAsia="Times New Roman" w:hAnsi="Consolas" w:cs="Times New Roman"/>
+          <w:color w:val="D4D4D4"/>
+          <w:sz w:val="21"/>
+          <w:szCs w:val="21"/>
+          <w:lang w:eastAsia="en-IN"/>
+        </w:rPr>
+        <w:t>(__</w:t>
+      </w:r>
+      <w:proofErr w:type="spellStart"/>
+      <w:r>
+        <w:rPr>
+          <w:rFonts w:ascii="Consolas" w:eastAsia="Times New Roman" w:hAnsi="Consolas" w:cs="Times New Roman"/>
+          <w:color w:val="D4D4D4"/>
+          <w:sz w:val="21"/>
+          <w:szCs w:val="21"/>
+          <w:lang w:eastAsia="en-IN"/>
+        </w:rPr>
+        <w:t>dirname</w:t>
+      </w:r>
+      <w:proofErr w:type="spellEnd"/>
+      <w:r>
+        <w:rPr>
+          <w:rFonts w:ascii="Consolas" w:eastAsia="Times New Roman" w:hAnsi="Consolas" w:cs="Times New Roman"/>
+          <w:color w:val="D4D4D4"/>
+          <w:sz w:val="21"/>
+          <w:szCs w:val="21"/>
+          <w:lang w:eastAsia="en-IN"/>
+        </w:rPr>
+        <w:t> + </w:t>
+      </w:r>
+      <w:r>
+        <w:rPr>
+          <w:rFonts w:ascii="Consolas" w:eastAsia="Times New Roman" w:hAnsi="Consolas" w:cs="Times New Roman"/>
+          <w:color w:val="CE9178"/>
+          <w:sz w:val="21"/>
+          <w:szCs w:val="21"/>
+          <w:lang w:eastAsia="en-IN"/>
+        </w:rPr>
+        <w:t>"/public"</w:t>
+      </w:r>
+      <w:r>
+        <w:rPr>
+          <w:rFonts w:ascii="Consolas" w:eastAsia="Times New Roman" w:hAnsi="Consolas" w:cs="Times New Roman"/>
+          <w:color w:val="D4D4D4"/>
+          <w:sz w:val="21"/>
+          <w:szCs w:val="21"/>
+          <w:lang w:eastAsia="en-IN"/>
+        </w:rPr>
+        <w:t>));</w:t>
+      </w:r>
+    </w:p>
+    <w:p>
+      <w:pPr>
+        <w:pStyle w:val="ListParagraph"/>
+        <w:numPr>
+          <w:ilvl w:val="0"/>
+          <w:numId w:val="4"/>
+        </w:numPr>
+        <w:rPr>
+          <w:b/>
+          <w:bCs/>
+          <w:u w:val="single"/>
+        </w:rPr>
+      </w:pPr>
+      <w:r>
+        <w:rPr>
+          <w:b/>
+          <w:bCs/>
+          <w:u w:val="single"/>
+        </w:rPr>
+        <w:t>Authentication</w:t>
+      </w:r>
+    </w:p>
+    <w:p>
+      <w:pPr>
+        <w:pStyle w:val="ListParagraph"/>
+        <w:numPr>
+          <w:ilvl w:val="1"/>
+          <w:numId w:val="4"/>
+        </w:numPr>
+      </w:pPr>
+      <w:r>
+        <w:t xml:space="preserve">We will use </w:t>
+      </w:r>
+      <w:r>
+        <w:rPr>
+          <w:color w:val="70AD47" w:themeColor="accent6"/>
+        </w:rPr>
+        <w:t>Passport.js</w:t>
+      </w:r>
+      <w:r>
+        <w:t xml:space="preserve"> which is an authentication middleware that can help us easily add authentication without writing so much code. </w:t>
+      </w:r>
+      <w:hyperlink r:id="rId24" w:history="1">
+        <w:r>
+          <w:rPr>
+            <w:rStyle w:val="Hyperlink"/>
+          </w:rPr>
+          <w:t>http://www.passportjs.org/</w:t>
+        </w:r>
+      </w:hyperlink>
+    </w:p>
+    <w:p>
+      <w:pPr>
+        <w:pStyle w:val="ListParagraph"/>
+        <w:numPr>
+          <w:ilvl w:val="1"/>
+          <w:numId w:val="4"/>
+        </w:numPr>
+      </w:pPr>
+      <w:r>
+        <w:t>There can be different strategies of authentication like using email and password or though a service like Facebook or Twitter or so on.</w:t>
+      </w:r>
+    </w:p>
+    <w:p>
+      <w:pPr>
+        <w:pStyle w:val="ListParagraph"/>
+        <w:numPr>
+          <w:ilvl w:val="2"/>
+          <w:numId w:val="4"/>
+        </w:numPr>
+      </w:pPr>
+      <w:r>
+        <w:t xml:space="preserve">We will be using the strategy: </w:t>
+      </w:r>
+      <w:r>
+        <w:rPr>
+          <w:color w:val="70AD47" w:themeColor="accent6"/>
+        </w:rPr>
+        <w:t xml:space="preserve">Passport Local </w:t>
+      </w:r>
+      <w:r>
+        <w:t>which is for username and password.</w:t>
+      </w:r>
+    </w:p>
+    <w:p>
+      <w:pPr>
+        <w:pStyle w:val="ListParagraph"/>
+        <w:numPr>
+          <w:ilvl w:val="2"/>
+          <w:numId w:val="4"/>
+        </w:numPr>
+      </w:pPr>
+      <w:r>
+        <w:t xml:space="preserve">We will also use </w:t>
+      </w:r>
+      <w:r>
+        <w:rPr>
+          <w:color w:val="70AD47" w:themeColor="accent6"/>
+        </w:rPr>
+        <w:t>Passport Local Mongoose</w:t>
+      </w:r>
+      <w:r>
+        <w:t xml:space="preserve"> which will help us make it even faster and simpler. We could have done without it as well.</w:t>
+      </w:r>
+    </w:p>
+    <w:p>
+      <w:pPr>
+        <w:pStyle w:val="ListParagraph"/>
+        <w:numPr>
+          <w:ilvl w:val="1"/>
+          <w:numId w:val="4"/>
+        </w:numPr>
+      </w:pPr>
+      <w:r>
+        <w:t>HTTP is a stateless protocol. It doesn’t store information about past requests. So how to implement if a user is still logged in and allow him access to certain pages? By using sessions!</w:t>
       </w:r>
     </w:p>
     <w:sectPr>
@@ -4295,17 +6546,17 @@
   <w:abstractNum w:abstractNumId="3" w15:restartNumberingAfterBreak="0">
     <w:nsid w:val="4D9D4BF8"/>
     <w:multiLevelType w:val="hybridMultilevel"/>
-    <w:tmpl w:val="4B683AA6"/>
-    <w:lvl w:ilvl="0" w:tplc="40090001">
+    <w:tmpl w:val="AAC25776"/>
+    <w:lvl w:ilvl="0" w:tplc="4009000F">
       <w:start w:val="1"/>
-      <w:numFmt w:val="bullet"/>
-      <w:lvlText w:val=""/>
+      <w:numFmt w:val="decimal"/>
+      <w:lvlText w:val="%1."/>
       <w:lvlJc w:val="left"/>
       <w:pPr>
         <w:ind w:left="720" w:hanging="360"/>
       </w:pPr>
       <w:rPr>
-        <w:rFonts w:ascii="Symbol" w:hAnsi="Symbol" w:hint="default"/>
+        <w:rFonts w:hint="default"/>
       </w:rPr>
     </w:lvl>
     <w:lvl w:ilvl="1" w:tplc="40090003">
@@ -4332,7 +6583,7 @@
         <w:rFonts w:ascii="Wingdings" w:hAnsi="Wingdings" w:hint="default"/>
       </w:rPr>
     </w:lvl>
-    <w:lvl w:ilvl="3" w:tplc="40090001" w:tentative="1">
+    <w:lvl w:ilvl="3" w:tplc="40090001">
       <w:start w:val="1"/>
       <w:numFmt w:val="bullet"/>
       <w:lvlText w:val=""/>
@@ -4521,7 +6772,7 @@
   <w:abstractNum w:abstractNumId="5" w15:restartNumberingAfterBreak="0">
     <w:nsid w:val="62AB152D"/>
     <w:multiLevelType w:val="hybridMultilevel"/>
-    <w:tmpl w:val="A29A63F0"/>
+    <w:tmpl w:val="4BD0FDD0"/>
     <w:lvl w:ilvl="0" w:tplc="22F4324A">
       <w:start w:val="2"/>
       <w:numFmt w:val="decimal"/>
@@ -4616,17 +6867,17 @@
   <w:abstractNum w:abstractNumId="6" w15:restartNumberingAfterBreak="0">
     <w:nsid w:val="65CB5DC9"/>
     <w:multiLevelType w:val="hybridMultilevel"/>
-    <w:tmpl w:val="D9507E8A"/>
-    <w:lvl w:ilvl="0" w:tplc="40090001">
+    <w:tmpl w:val="C3F41682"/>
+    <w:lvl w:ilvl="0" w:tplc="4009000F">
       <w:start w:val="1"/>
-      <w:numFmt w:val="bullet"/>
-      <w:lvlText w:val=""/>
+      <w:numFmt w:val="decimal"/>
+      <w:lvlText w:val="%1."/>
       <w:lvlJc w:val="left"/>
       <w:pPr>
         <w:ind w:left="408" w:hanging="360"/>
       </w:pPr>
       <w:rPr>
-        <w:rFonts w:ascii="Symbol" w:hAnsi="Symbol" w:hint="default"/>
+        <w:rFonts w:hint="default"/>
       </w:rPr>
     </w:lvl>
     <w:lvl w:ilvl="1" w:tplc="40090019" w:tentative="1">

</xml_diff>

<commit_message>
ladies and gentelmen, it's finally here!
</commit_message>
<xml_diff>
--- a/Material/backend.docx
+++ b/Material/backend.docx
@@ -4877,7 +4877,21 @@
           <w:i/>
           <w:iCs/>
         </w:rPr>
-        <w:t>POST” in the HTML form.</w:t>
+        <w:t>POST” in the HTML form</w:t>
+      </w:r>
+      <w:r>
+        <w:rPr>
+          <w:i/>
+          <w:iCs/>
+        </w:rPr>
+        <w:t xml:space="preserve"> (we can’t do that using anchor tag)</w:t>
+      </w:r>
+      <w:r>
+        <w:rPr>
+          <w:i/>
+          <w:iCs/>
+        </w:rPr>
+        <w:t>.</w:t>
       </w:r>
     </w:p>
     <w:p>
@@ -5126,6 +5140,7 @@
         </w:numPr>
       </w:pPr>
       <w:r>
+        <w:lastRenderedPageBreak/>
         <w:t>Tackling comments.</w:t>
       </w:r>
     </w:p>
@@ -5138,7 +5153,6 @@
         </w:numPr>
       </w:pPr>
       <w:r>
-        <w:lastRenderedPageBreak/>
         <w:t>seeds.js to save time for fake data removal and creation in one go.</w:t>
       </w:r>
     </w:p>
@@ -5635,7 +5649,31 @@
         </w:numPr>
       </w:pPr>
       <w:r>
-        <w:t>We can stack multiple middlewares between the start and end handler of the route. These middleware will be executed in the order they are defined.</w:t>
+        <w:t xml:space="preserve">We can stack multiple middlewares between the </w:t>
+      </w:r>
+      <w:r>
+        <w:t>route</w:t>
+      </w:r>
+      <w:r>
+        <w:t xml:space="preserve"> and</w:t>
+      </w:r>
+      <w:r>
+        <w:t xml:space="preserve"> the</w:t>
+      </w:r>
+      <w:r>
+        <w:t xml:space="preserve"> </w:t>
+      </w:r>
+      <w:r>
+        <w:t>route</w:t>
+      </w:r>
+      <w:r>
+        <w:t xml:space="preserve"> handler </w:t>
+      </w:r>
+      <w:r>
+        <w:t>(also known as callback function)</w:t>
+      </w:r>
+      <w:r>
+        <w:t>. These middleware will be executed in the order they are defined.</w:t>
       </w:r>
     </w:p>
     <w:p>
@@ -5812,7 +5850,38 @@
         <w:t>,</w:t>
       </w:r>
       <w:r>
-        <w:t xml:space="preserve"> we can skip requiring the Comment, User, Campground models in other js files if they are already required in app.js. But as mentioned in the thread, it’s a good practice to require in the file which actually needs.</w:t>
+        <w:t xml:space="preserve"> we can skip requiring the Comment, User, Campground models in other js files if they are already required in app.js. But as mentioned in the </w:t>
+      </w:r>
+      <w:hyperlink r:id="rId26" w:anchor="questions/12782419" w:history="1">
+        <w:r>
+          <w:rPr>
+            <w:rStyle w:val="Hyperlink"/>
+            <w:b/>
+            <w:bCs/>
+          </w:rPr>
+          <w:t>thread</w:t>
+        </w:r>
+      </w:hyperlink>
+      <w:r>
+        <w:t xml:space="preserve">, it’s a good practice to require </w:t>
+      </w:r>
+      <w:r>
+        <w:t>the models in each modular route file, to keep things explicit and modular (and not depend on the requires from other files, which would be harder to track)</w:t>
+      </w:r>
+      <w:r>
+        <w:t>.</w:t>
+      </w:r>
+    </w:p>
+    <w:p>
+      <w:pPr>
+        <w:pStyle w:val="ListParagraph"/>
+        <w:numPr>
+          <w:ilvl w:val="3"/>
+          <w:numId w:val="4"/>
+        </w:numPr>
+      </w:pPr>
+      <w:r>
+        <w:t>Doesn’t happen the same with every package. We will have to read the documentation of each module to know where we need to require, because different modules can be set up to work differently. Each of them will have different instructions about its usage and where to require it.</w:t>
       </w:r>
     </w:p>
     <w:p>
@@ -6043,6 +6112,7 @@
         </w:numPr>
       </w:pPr>
       <w:r>
+        <w:lastRenderedPageBreak/>
         <w:t xml:space="preserve">Update, </w:t>
       </w:r>
       <w:r>
@@ -6063,6 +6133,1376 @@
       <w:r>
         <w:t xml:space="preserve"> This would complete our CRUD app.</w:t>
       </w:r>
+    </w:p>
+    <w:p>
+      <w:pPr>
+        <w:pStyle w:val="ListParagraph"/>
+        <w:numPr>
+          <w:ilvl w:val="2"/>
+          <w:numId w:val="4"/>
+        </w:numPr>
+      </w:pPr>
+      <w:r>
+        <w:t>There will be two layers of authorization-</w:t>
+      </w:r>
+    </w:p>
+    <w:p>
+      <w:pPr>
+        <w:pStyle w:val="ListParagraph"/>
+        <w:numPr>
+          <w:ilvl w:val="3"/>
+          <w:numId w:val="4"/>
+        </w:numPr>
+      </w:pPr>
+      <w:r>
+        <w:t>Don’t allow them to edit and delete which is achieved through middleware.</w:t>
+      </w:r>
+    </w:p>
+    <w:p>
+      <w:pPr>
+        <w:pStyle w:val="ListParagraph"/>
+        <w:numPr>
+          <w:ilvl w:val="3"/>
+          <w:numId w:val="4"/>
+        </w:numPr>
+      </w:pPr>
+      <w:r>
+        <w:t>Hide the edit and delete buttons from the unauthorized user (not logged in or not posted by him).</w:t>
+      </w:r>
+    </w:p>
+    <w:p>
+      <w:pPr>
+        <w:pStyle w:val="ListParagraph"/>
+        <w:numPr>
+          <w:ilvl w:val="4"/>
+          <w:numId w:val="4"/>
+        </w:numPr>
+      </w:pPr>
+      <w:r>
+        <w:t xml:space="preserve">Even if the buttons are hidden, user can type the URL </w:t>
+      </w:r>
+      <w:r>
+        <w:t>of edit form, hence first layer is important.</w:t>
+      </w:r>
+    </w:p>
+    <w:p>
+      <w:pPr>
+        <w:pStyle w:val="ListParagraph"/>
+        <w:numPr>
+          <w:ilvl w:val="2"/>
+          <w:numId w:val="4"/>
+        </w:numPr>
+      </w:pPr>
+      <w:r>
+        <w:t>Authorization is not Authentication.</w:t>
+      </w:r>
+    </w:p>
+    <w:p>
+      <w:pPr>
+        <w:pStyle w:val="ListParagraph"/>
+        <w:numPr>
+          <w:ilvl w:val="3"/>
+          <w:numId w:val="4"/>
+        </w:numPr>
+      </w:pPr>
+      <w:r>
+        <w:t>Authentication is finding out if someone is who they say they are.</w:t>
+      </w:r>
+    </w:p>
+    <w:p>
+      <w:pPr>
+        <w:pStyle w:val="ListParagraph"/>
+        <w:numPr>
+          <w:ilvl w:val="3"/>
+          <w:numId w:val="4"/>
+        </w:numPr>
+      </w:pPr>
+      <w:r>
+        <w:t xml:space="preserve">Authorization is when you know someone is, you figure our what they are allowed to do. </w:t>
+      </w:r>
+      <w:r>
+        <w:t xml:space="preserve"> Like permissions.</w:t>
+      </w:r>
+    </w:p>
+    <w:p>
+      <w:pPr>
+        <w:pStyle w:val="ListParagraph"/>
+        <w:numPr>
+          <w:ilvl w:val="2"/>
+          <w:numId w:val="4"/>
+        </w:numPr>
+      </w:pPr>
+      <w:r>
+        <w:t>When authorizing</w:t>
+      </w:r>
+      <w:r>
+        <w:t xml:space="preserve"> using ===</w:t>
+      </w:r>
+      <w:r>
+        <w:t xml:space="preserve">, pay attention that the typeof is also same when comparing the id of currently logged in user, and the id </w:t>
+      </w:r>
+      <w:r>
+        <w:t xml:space="preserve">of </w:t>
+      </w:r>
+      <w:r>
+        <w:t>creator of campground.</w:t>
+      </w:r>
+      <w:r>
+        <w:t xml:space="preserve"> You can ignore it by using the Mongoose method, .equals().</w:t>
+      </w:r>
+    </w:p>
+    <w:p>
+      <w:pPr>
+        <w:pStyle w:val="ListParagraph"/>
+        <w:numPr>
+          <w:ilvl w:val="2"/>
+          <w:numId w:val="4"/>
+        </w:numPr>
+      </w:pPr>
+      <w:r>
+        <w:t>We can do res.redirect(“back”) which takes the user to the previous page they were on.</w:t>
+      </w:r>
+    </w:p>
+    <w:p>
+      <w:pPr>
+        <w:pStyle w:val="ListParagraph"/>
+        <w:numPr>
+          <w:ilvl w:val="2"/>
+          <w:numId w:val="4"/>
+        </w:numPr>
+      </w:pPr>
+      <w:r>
+        <w:t>When creating the edit route for comments, we will have two id params, so one would override the other. Hence change one param’s name. Hence we used: /campgrounds/:id/comments/:comment_id/edit</w:t>
+      </w:r>
+    </w:p>
+    <w:p>
+      <w:pPr>
+        <w:pStyle w:val="ListParagraph"/>
+        <w:numPr>
+          <w:ilvl w:val="2"/>
+          <w:numId w:val="4"/>
+        </w:numPr>
+      </w:pPr>
+      <w:r>
+        <w:t>One can also do error driven development.</w:t>
+      </w:r>
+    </w:p>
+    <w:p>
+      <w:pPr>
+        <w:pStyle w:val="ListParagraph"/>
+        <w:numPr>
+          <w:ilvl w:val="2"/>
+          <w:numId w:val="4"/>
+        </w:numPr>
+      </w:pPr>
+      <w:r>
+        <w:t>Refactoring the middleware.</w:t>
+      </w:r>
+      <w:r>
+        <w:t xml:space="preserve"> We can have a different middleware for campgrounds and comments, but here we will combine them.</w:t>
+      </w:r>
+    </w:p>
+    <w:p>
+      <w:pPr>
+        <w:pStyle w:val="ListParagraph"/>
+        <w:numPr>
+          <w:ilvl w:val="3"/>
+          <w:numId w:val="4"/>
+        </w:numPr>
+      </w:pPr>
+      <w:r>
+        <w:t xml:space="preserve">We named our middleware containing file as </w:t>
+      </w:r>
+      <w:r>
+        <w:rPr>
+          <w:color w:val="4472C4" w:themeColor="accent1"/>
+        </w:rPr>
+        <w:t>index.js</w:t>
+      </w:r>
+      <w:r>
+        <w:t>, because if we require a directory instead of file, it will automatically require the contents of index.js because it is supposed to be the main file</w:t>
+      </w:r>
+      <w:r>
+        <w:t xml:space="preserve"> which requires everything</w:t>
+      </w:r>
+      <w:r>
+        <w:t>.</w:t>
+      </w:r>
+    </w:p>
+    <w:p>
+      <w:pPr>
+        <w:pStyle w:val="ListParagraph"/>
+        <w:numPr>
+          <w:ilvl w:val="4"/>
+          <w:numId w:val="4"/>
+        </w:numPr>
+      </w:pPr>
+      <w:r>
+        <w:t>You can also check the express package folder where you will find index.js. So, when we require the express directory, this one file is required. This index.js file in turn requires a bunch of other files.</w:t>
+      </w:r>
+    </w:p>
+    <w:p>
+      <w:pPr>
+        <w:pStyle w:val="ListParagraph"/>
+        <w:numPr>
+          <w:ilvl w:val="2"/>
+          <w:numId w:val="4"/>
+        </w:numPr>
+      </w:pPr>
+      <w:r>
+        <w:t>We have three levels of permission in YelpCamp</w:t>
+      </w:r>
+    </w:p>
+    <w:p>
+      <w:pPr>
+        <w:pStyle w:val="ListParagraph"/>
+        <w:numPr>
+          <w:ilvl w:val="3"/>
+          <w:numId w:val="4"/>
+        </w:numPr>
+      </w:pPr>
+      <w:r>
+        <w:t>We can read something when not logged in.</w:t>
+      </w:r>
+    </w:p>
+    <w:p>
+      <w:pPr>
+        <w:pStyle w:val="ListParagraph"/>
+        <w:numPr>
+          <w:ilvl w:val="3"/>
+          <w:numId w:val="4"/>
+        </w:numPr>
+      </w:pPr>
+      <w:r>
+        <w:t>Can create something when logged in.</w:t>
+      </w:r>
+    </w:p>
+    <w:p>
+      <w:pPr>
+        <w:pStyle w:val="ListParagraph"/>
+        <w:numPr>
+          <w:ilvl w:val="3"/>
+          <w:numId w:val="4"/>
+        </w:numPr>
+      </w:pPr>
+      <w:r>
+        <w:t>Can edit or delete depending on who you are.</w:t>
+      </w:r>
+    </w:p>
+    <w:p>
+      <w:pPr>
+        <w:pStyle w:val="ListParagraph"/>
+        <w:numPr>
+          <w:ilvl w:val="1"/>
+          <w:numId w:val="4"/>
+        </w:numPr>
+      </w:pPr>
+      <w:r>
+        <w:t>YelpCamp version-11</w:t>
+      </w:r>
+    </w:p>
+    <w:p>
+      <w:pPr>
+        <w:pStyle w:val="ListParagraph"/>
+        <w:numPr>
+          <w:ilvl w:val="2"/>
+          <w:numId w:val="4"/>
+        </w:numPr>
+      </w:pPr>
+      <w:r>
+        <w:t>Flash messages! We can give feedback, error, success messages to our user.</w:t>
+      </w:r>
+    </w:p>
+    <w:p>
+      <w:pPr>
+        <w:pStyle w:val="ListParagraph"/>
+        <w:numPr>
+          <w:ilvl w:val="2"/>
+          <w:numId w:val="4"/>
+        </w:numPr>
+      </w:pPr>
+      <w:r>
+        <w:t>These messages will be showed to the user just once</w:t>
+      </w:r>
+      <w:r>
+        <w:t xml:space="preserve"> like a flash, which goes away when the user refreshes</w:t>
+      </w:r>
+      <w:r>
+        <w:t>.</w:t>
+      </w:r>
+    </w:p>
+    <w:p>
+      <w:pPr>
+        <w:pStyle w:val="ListParagraph"/>
+        <w:numPr>
+          <w:ilvl w:val="2"/>
+          <w:numId w:val="4"/>
+        </w:numPr>
+        <w:rPr>
+          <w:color w:val="70AD47" w:themeColor="accent6"/>
+        </w:rPr>
+      </w:pPr>
+      <w:r>
+        <w:t xml:space="preserve">We used package </w:t>
+      </w:r>
+      <w:r>
+        <w:rPr>
+          <w:color w:val="70AD47" w:themeColor="accent6"/>
+        </w:rPr>
+        <w:t>connect-flash</w:t>
+      </w:r>
+      <w:r>
+        <w:rPr>
+          <w:color w:val="000000" w:themeColor="text1"/>
+        </w:rPr>
+        <w:t>.</w:t>
+      </w:r>
+      <w:r>
+        <w:rPr>
+          <w:color w:val="000000" w:themeColor="text1"/>
+        </w:rPr>
+        <w:t xml:space="preserve"> Steps as follows-</w:t>
+      </w:r>
+    </w:p>
+    <w:p>
+      <w:pPr>
+        <w:pStyle w:val="ListParagraph"/>
+        <w:numPr>
+          <w:ilvl w:val="3"/>
+          <w:numId w:val="4"/>
+        </w:numPr>
+        <w:rPr>
+          <w:color w:val="000000" w:themeColor="text1"/>
+        </w:rPr>
+      </w:pPr>
+      <w:r>
+        <w:rPr>
+          <w:color w:val="000000" w:themeColor="text1"/>
+        </w:rPr>
+        <w:t>req.flash(key, value);</w:t>
+      </w:r>
+    </w:p>
+    <w:p>
+      <w:pPr>
+        <w:pStyle w:val="ListParagraph"/>
+        <w:numPr>
+          <w:ilvl w:val="3"/>
+          <w:numId w:val="4"/>
+        </w:numPr>
+        <w:rPr>
+          <w:color w:val="000000" w:themeColor="text1"/>
+        </w:rPr>
+      </w:pPr>
+      <w:r>
+        <w:rPr>
+          <w:color w:val="000000" w:themeColor="text1"/>
+        </w:rPr>
+        <w:t>redirect</w:t>
+      </w:r>
+    </w:p>
+    <w:p>
+      <w:pPr>
+        <w:pStyle w:val="ListParagraph"/>
+        <w:numPr>
+          <w:ilvl w:val="3"/>
+          <w:numId w:val="4"/>
+        </w:numPr>
+        <w:rPr>
+          <w:color w:val="000000" w:themeColor="text1"/>
+        </w:rPr>
+      </w:pPr>
+      <w:r>
+        <w:rPr>
+          <w:color w:val="000000" w:themeColor="text1"/>
+        </w:rPr>
+        <w:t>While rendering the template, send {message: req.flash(key)}.</w:t>
+      </w:r>
+    </w:p>
+    <w:p>
+      <w:pPr>
+        <w:pStyle w:val="ListParagraph"/>
+        <w:numPr>
+          <w:ilvl w:val="3"/>
+          <w:numId w:val="4"/>
+        </w:numPr>
+        <w:rPr>
+          <w:color w:val="000000" w:themeColor="text1"/>
+        </w:rPr>
+      </w:pPr>
+      <w:r>
+        <w:rPr>
+          <w:color w:val="000000" w:themeColor="text1"/>
+        </w:rPr>
+        <w:t>Use the message.</w:t>
+      </w:r>
+    </w:p>
+    <w:p>
+      <w:pPr>
+        <w:pStyle w:val="ListParagraph"/>
+        <w:numPr>
+          <w:ilvl w:val="3"/>
+          <w:numId w:val="4"/>
+        </w:numPr>
+        <w:rPr>
+          <w:color w:val="000000" w:themeColor="text1"/>
+        </w:rPr>
+      </w:pPr>
+      <w:r>
+        <w:rPr>
+          <w:b/>
+          <w:bCs/>
+          <w:color w:val="000000" w:themeColor="text1"/>
+        </w:rPr>
+        <w:t>Note</w:t>
+      </w:r>
+      <w:r>
+        <w:rPr>
+          <w:color w:val="000000" w:themeColor="text1"/>
+        </w:rPr>
+        <w:t>: This is not a very dry approach. So make the message available in every template through app.use(),</w:t>
+      </w:r>
+      <w:r>
+        <w:rPr>
+          <w:color w:val="000000" w:themeColor="text1"/>
+        </w:rPr>
+        <w:t xml:space="preserve"> and before redirecting, send the message suing same variable defined in app.use(),</w:t>
+      </w:r>
+      <w:r>
+        <w:rPr>
+          <w:color w:val="000000" w:themeColor="text1"/>
+        </w:rPr>
+        <w:t xml:space="preserve"> and use the message in header file which is common to all templates. </w:t>
+      </w:r>
+    </w:p>
+    <w:p>
+      <w:pPr>
+        <w:pStyle w:val="ListParagraph"/>
+        <w:numPr>
+          <w:ilvl w:val="4"/>
+          <w:numId w:val="4"/>
+        </w:numPr>
+        <w:rPr>
+          <w:color w:val="000000" w:themeColor="text1"/>
+        </w:rPr>
+      </w:pPr>
+      <w:r>
+        <w:rPr>
+          <w:color w:val="000000" w:themeColor="text1"/>
+        </w:rPr>
+        <w:lastRenderedPageBreak/>
+        <w:t>When using app.use() in app.js, then in the template, the variables might be an empty array, but they won’t be undefined.</w:t>
+      </w:r>
+      <w:r>
+        <w:rPr>
+          <w:color w:val="000000" w:themeColor="text1"/>
+        </w:rPr>
+        <w:t xml:space="preserve"> So take care when writing if</w:t>
+      </w:r>
+      <w:r>
+        <w:rPr>
+          <w:color w:val="000000" w:themeColor="text1"/>
+        </w:rPr>
+        <w:t xml:space="preserve"> statement.</w:t>
+      </w:r>
+    </w:p>
+    <w:p>
+      <w:pPr>
+        <w:pStyle w:val="ListParagraph"/>
+        <w:numPr>
+          <w:ilvl w:val="2"/>
+          <w:numId w:val="4"/>
+        </w:numPr>
+        <w:rPr>
+          <w:color w:val="000000" w:themeColor="text1"/>
+        </w:rPr>
+      </w:pPr>
+      <w:r>
+        <w:rPr>
+          <w:color w:val="000000" w:themeColor="text1"/>
+        </w:rPr>
+        <w:t>app.use(flash());</w:t>
+      </w:r>
+      <w:r>
+        <w:rPr>
+          <w:color w:val="000000" w:themeColor="text1"/>
+        </w:rPr>
+        <w:t xml:space="preserve"> should come before passport configuration.</w:t>
+      </w:r>
+    </w:p>
+    <w:p>
+      <w:pPr>
+        <w:pStyle w:val="ListParagraph"/>
+        <w:numPr>
+          <w:ilvl w:val="2"/>
+          <w:numId w:val="4"/>
+        </w:numPr>
+        <w:rPr>
+          <w:color w:val="000000" w:themeColor="text1"/>
+        </w:rPr>
+      </w:pPr>
+      <w:r>
+        <w:rPr>
+          <w:color w:val="000000" w:themeColor="text1"/>
+        </w:rPr>
+        <w:t>Background image slider.</w:t>
+      </w:r>
+    </w:p>
+    <w:p>
+      <w:pPr>
+        <w:pStyle w:val="ListParagraph"/>
+        <w:numPr>
+          <w:ilvl w:val="2"/>
+          <w:numId w:val="4"/>
+        </w:numPr>
+        <w:rPr>
+          <w:color w:val="000000" w:themeColor="text1"/>
+        </w:rPr>
+      </w:pPr>
+      <w:r>
+        <w:rPr>
+          <w:color w:val="000000" w:themeColor="text1"/>
+        </w:rPr>
+        <w:t xml:space="preserve">In landing.css, we used async attribute. </w:t>
+      </w:r>
+      <w:hyperlink r:id="rId27" w:history="1">
+        <w:r>
+          <w:rPr>
+            <w:rStyle w:val="Hyperlink"/>
+          </w:rPr>
+          <w:t>https://i.stack.imgur.com/wfL82.png</w:t>
+        </w:r>
+      </w:hyperlink>
+    </w:p>
+    <w:p>
+      <w:pPr>
+        <w:pStyle w:val="ListParagraph"/>
+        <w:numPr>
+          <w:ilvl w:val="2"/>
+          <w:numId w:val="4"/>
+        </w:numPr>
+        <w:rPr>
+          <w:color w:val="000000" w:themeColor="text1"/>
+        </w:rPr>
+      </w:pPr>
+      <w:r>
+        <w:rPr>
+          <w:color w:val="000000" w:themeColor="text1"/>
+        </w:rPr>
+        <w:t>Dynamic price.</w:t>
+      </w:r>
+    </w:p>
+    <w:p>
+      <w:pPr>
+        <w:pStyle w:val="ListParagraph"/>
+        <w:numPr>
+          <w:ilvl w:val="1"/>
+          <w:numId w:val="4"/>
+        </w:numPr>
+        <w:rPr>
+          <w:b/>
+          <w:bCs/>
+          <w:color w:val="000000" w:themeColor="text1"/>
+        </w:rPr>
+      </w:pPr>
+      <w:r>
+        <w:rPr>
+          <w:b/>
+          <w:bCs/>
+          <w:color w:val="000000" w:themeColor="text1"/>
+        </w:rPr>
+        <w:t>Note:</w:t>
+      </w:r>
+      <w:r>
+        <w:rPr>
+          <w:b/>
+          <w:bCs/>
+          <w:color w:val="000000" w:themeColor="text1"/>
+        </w:rPr>
+        <w:t xml:space="preserve"> Our app is can be crashed or can cause the server to go down when in production environment.</w:t>
+      </w:r>
+      <w:r>
+        <w:rPr>
+          <w:b/>
+          <w:bCs/>
+          <w:color w:val="000000" w:themeColor="text1"/>
+        </w:rPr>
+        <w:t xml:space="preserve"> </w:t>
+      </w:r>
+      <w:hyperlink r:id="rId28" w:history="1">
+        <w:r>
+          <w:rPr>
+            <w:rStyle w:val="Hyperlink"/>
+          </w:rPr>
+          <w:t>https://www.youtube.com/watch?v=eDWPJAzlBfM&amp;feature=youtu.be&amp;ab_channel=IanSchoonover</w:t>
+        </w:r>
+      </w:hyperlink>
+    </w:p>
+    <w:p>
+      <w:pPr>
+        <w:pStyle w:val="ListParagraph"/>
+        <w:numPr>
+          <w:ilvl w:val="2"/>
+          <w:numId w:val="4"/>
+        </w:numPr>
+        <w:rPr>
+          <w:color w:val="000000" w:themeColor="text1"/>
+        </w:rPr>
+      </w:pPr>
+      <w:r>
+        <w:rPr>
+          <w:color w:val="000000" w:themeColor="text1"/>
+        </w:rPr>
+        <w:t>If you do a request after let’s say 10 or 15 minutes, Heroku automatically relaunches the app, so they should be all up and running again.</w:t>
+      </w:r>
+    </w:p>
+    <w:p>
+      <w:pPr>
+        <w:pStyle w:val="ListParagraph"/>
+        <w:numPr>
+          <w:ilvl w:val="2"/>
+          <w:numId w:val="4"/>
+        </w:numPr>
+        <w:rPr>
+          <w:color w:val="000000" w:themeColor="text1"/>
+        </w:rPr>
+      </w:pPr>
+      <w:r>
+        <w:rPr>
+          <w:color w:val="000000" w:themeColor="text1"/>
+        </w:rPr>
+        <w:t>But still we should handle it.</w:t>
+      </w:r>
+    </w:p>
+    <w:p>
+      <w:pPr>
+        <w:pStyle w:val="ListParagraph"/>
+        <w:numPr>
+          <w:ilvl w:val="2"/>
+          <w:numId w:val="4"/>
+        </w:numPr>
+        <w:rPr>
+          <w:color w:val="000000" w:themeColor="text1"/>
+        </w:rPr>
+      </w:pPr>
+      <w:r>
+        <w:rPr>
+          <w:color w:val="000000" w:themeColor="text1"/>
+        </w:rPr>
+        <w:t>Causes-</w:t>
+      </w:r>
+    </w:p>
+    <w:p>
+      <w:pPr>
+        <w:pStyle w:val="ListParagraph"/>
+        <w:numPr>
+          <w:ilvl w:val="3"/>
+          <w:numId w:val="4"/>
+        </w:numPr>
+        <w:rPr>
+          <w:color w:val="000000" w:themeColor="text1"/>
+        </w:rPr>
+      </w:pPr>
+      <w:r>
+        <w:rPr>
+          <w:color w:val="000000" w:themeColor="text1"/>
+        </w:rPr>
+        <w:t xml:space="preserve">If we change the object id to something else (maintain same no. of characters), Mongo will return </w:t>
+      </w:r>
+      <w:r>
+        <w:rPr>
+          <w:b/>
+          <w:bCs/>
+          <w:color w:val="000000" w:themeColor="text1"/>
+        </w:rPr>
+        <w:t>null</w:t>
+      </w:r>
+      <w:r>
+        <w:rPr>
+          <w:color w:val="000000" w:themeColor="text1"/>
+        </w:rPr>
+        <w:t xml:space="preserve"> (because we passed the valid </w:t>
+      </w:r>
+      <w:r>
+        <w:rPr>
+          <w:color w:val="000000" w:themeColor="text1"/>
+        </w:rPr>
+        <w:t>id and it doesn’t exist, so Mongo doesn’t throw error</w:t>
+      </w:r>
+      <w:r>
+        <w:rPr>
+          <w:color w:val="000000" w:themeColor="text1"/>
+        </w:rPr>
+        <w:t>).</w:t>
+      </w:r>
+      <w:r>
+        <w:rPr>
+          <w:color w:val="000000" w:themeColor="text1"/>
+        </w:rPr>
+        <w:t xml:space="preserve"> This crashes YelpCamp with errors like, </w:t>
+      </w:r>
+      <w:r>
+        <w:rPr>
+          <w:i/>
+          <w:iCs/>
+          <w:color w:val="000000" w:themeColor="text1"/>
+        </w:rPr>
+        <w:t>TypeError: Cannot read property 'author' of null</w:t>
+      </w:r>
+      <w:r>
+        <w:rPr>
+          <w:color w:val="000000" w:themeColor="text1"/>
+        </w:rPr>
+        <w:t>.</w:t>
+      </w:r>
+    </w:p>
+    <w:p>
+      <w:pPr>
+        <w:pStyle w:val="ListParagraph"/>
+        <w:numPr>
+          <w:ilvl w:val="3"/>
+          <w:numId w:val="4"/>
+        </w:numPr>
+        <w:rPr>
+          <w:color w:val="000000" w:themeColor="text1"/>
+        </w:rPr>
+      </w:pPr>
+      <w:r>
+        <w:rPr>
+          <w:color w:val="000000" w:themeColor="text1"/>
+        </w:rPr>
+        <w:t xml:space="preserve">If number of characters are different, the </w:t>
+      </w:r>
+      <w:r>
+        <w:rPr>
+          <w:color w:val="000000" w:themeColor="text1"/>
+        </w:rPr>
+        <w:t>Mongo (in turn Mongoose) throws error, and hence is handled</w:t>
+      </w:r>
+      <w:r>
+        <w:rPr>
+          <w:color w:val="000000" w:themeColor="text1"/>
+        </w:rPr>
+        <w:t xml:space="preserve"> if we redirect inside if(err)</w:t>
+      </w:r>
+      <w:r>
+        <w:rPr>
+          <w:color w:val="000000" w:themeColor="text1"/>
+        </w:rPr>
+        <w:t>.</w:t>
+      </w:r>
+    </w:p>
+    <w:p>
+      <w:pPr>
+        <w:pStyle w:val="ListParagraph"/>
+        <w:numPr>
+          <w:ilvl w:val="3"/>
+          <w:numId w:val="4"/>
+        </w:numPr>
+        <w:rPr>
+          <w:color w:val="000000" w:themeColor="text1"/>
+        </w:rPr>
+      </w:pPr>
+      <w:r>
+        <w:rPr>
+          <w:color w:val="000000" w:themeColor="text1"/>
+        </w:rPr>
+        <w:t>When opening the edit comment page, we were only checking for valid comment id, and not the campground id. And hence it will open up the edit page for that comment even with wrong campground id</w:t>
+      </w:r>
+      <w:r>
+        <w:rPr>
+          <w:color w:val="000000" w:themeColor="text1"/>
+        </w:rPr>
+        <w:t xml:space="preserve"> in the url</w:t>
+      </w:r>
+      <w:r>
+        <w:rPr>
+          <w:color w:val="000000" w:themeColor="text1"/>
+        </w:rPr>
+        <w:t>!</w:t>
+      </w:r>
+      <w:r>
+        <w:rPr>
+          <w:color w:val="000000" w:themeColor="text1"/>
+        </w:rPr>
+        <w:t xml:space="preserve"> But on submitting the edit form, our application will break</w:t>
+      </w:r>
+      <w:r>
+        <w:rPr>
+          <w:color w:val="000000" w:themeColor="text1"/>
+        </w:rPr>
+        <w:t xml:space="preserve"> (comment did not get edited though)</w:t>
+      </w:r>
+      <w:r>
+        <w:rPr>
+          <w:color w:val="000000" w:themeColor="text1"/>
+        </w:rPr>
+        <w:t>!</w:t>
+      </w:r>
+    </w:p>
+    <w:p>
+      <w:pPr>
+        <w:pStyle w:val="ListParagraph"/>
+        <w:numPr>
+          <w:ilvl w:val="0"/>
+          <w:numId w:val="4"/>
+        </w:numPr>
+        <w:rPr>
+          <w:b/>
+          <w:bCs/>
+          <w:u w:val="single"/>
+        </w:rPr>
+      </w:pPr>
+      <w:r>
+        <w:rPr>
+          <w:b/>
+          <w:bCs/>
+          <w:u w:val="single"/>
+        </w:rPr>
+        <w:t>Deployment</w:t>
+      </w:r>
+    </w:p>
+    <w:p>
+      <w:pPr>
+        <w:pStyle w:val="ListParagraph"/>
+        <w:numPr>
+          <w:ilvl w:val="1"/>
+          <w:numId w:val="4"/>
+        </w:numPr>
+      </w:pPr>
+      <w:r>
+        <w:t>Heroku</w:t>
+      </w:r>
+    </w:p>
+    <w:p>
+      <w:pPr>
+        <w:pStyle w:val="ListParagraph"/>
+        <w:numPr>
+          <w:ilvl w:val="2"/>
+          <w:numId w:val="4"/>
+        </w:numPr>
+      </w:pPr>
+      <w:r>
+        <w:t>Running on a server 24/7.</w:t>
+      </w:r>
+    </w:p>
+    <w:p>
+      <w:pPr>
+        <w:pStyle w:val="ListParagraph"/>
+        <w:numPr>
+          <w:ilvl w:val="2"/>
+          <w:numId w:val="4"/>
+        </w:numPr>
+      </w:pPr>
+      <w:r>
+        <w:t>Heroku is a platform for renting servers. There are many similar options like Digital Ocean.</w:t>
+      </w:r>
+    </w:p>
+    <w:p>
+      <w:pPr>
+        <w:pStyle w:val="ListParagraph"/>
+        <w:numPr>
+          <w:ilvl w:val="2"/>
+          <w:numId w:val="4"/>
+        </w:numPr>
+      </w:pPr>
+      <w:r>
+        <w:t xml:space="preserve">Before </w:t>
+      </w:r>
+      <w:r>
+        <w:t xml:space="preserve">running Heroku commands, </w:t>
+      </w:r>
+      <w:r>
+        <w:t xml:space="preserve">we would need to git initialize our project, and commit the files we want to send to Heroku. On </w:t>
+      </w:r>
+      <w:r>
+        <w:rPr>
+          <w:i/>
+          <w:iCs/>
+        </w:rPr>
+        <w:t>h</w:t>
+      </w:r>
+      <w:r>
+        <w:rPr>
+          <w:i/>
+          <w:iCs/>
+        </w:rPr>
+        <w:t>eroku create</w:t>
+      </w:r>
+      <w:r>
+        <w:t>, it will add a remote to our git repository.</w:t>
+      </w:r>
+      <w:r>
+        <w:t xml:space="preserve"> Type </w:t>
+      </w:r>
+      <w:r>
+        <w:rPr>
+          <w:i/>
+          <w:iCs/>
+        </w:rPr>
+        <w:t>git remote -v</w:t>
+      </w:r>
+      <w:r>
+        <w:t xml:space="preserve"> to check. We can push code to Heroku remote!</w:t>
+      </w:r>
+    </w:p>
+    <w:p>
+      <w:pPr>
+        <w:pStyle w:val="ListParagraph"/>
+        <w:numPr>
+          <w:ilvl w:val="2"/>
+          <w:numId w:val="4"/>
+        </w:numPr>
+      </w:pPr>
+      <w:r>
+        <w:t>It’s very important to have the dependencies mentioned in package.json and package-lock.json so tha</w:t>
+      </w:r>
+      <w:r>
+        <w:t>t</w:t>
+      </w:r>
+      <w:r>
+        <w:t xml:space="preserve"> Heroku installs all the dependencies of our project.</w:t>
+      </w:r>
+    </w:p>
+    <w:p>
+      <w:pPr>
+        <w:pStyle w:val="ListParagraph"/>
+        <w:numPr>
+          <w:ilvl w:val="3"/>
+          <w:numId w:val="4"/>
+        </w:numPr>
+      </w:pPr>
+      <w:r>
+        <w:t xml:space="preserve">Because we are not sending the node_modules directory </w:t>
+      </w:r>
+      <w:r>
+        <w:t>to Heroku</w:t>
+      </w:r>
+      <w:r>
+        <w:t>.</w:t>
+      </w:r>
+      <w:r>
+        <w:t xml:space="preserve"> Because those are giant directories, no point of sending them, it’s npm’s task to install them.</w:t>
+      </w:r>
+      <w:r>
+        <w:t xml:space="preserve"> (Create .gitignore for node_modules)</w:t>
+      </w:r>
+    </w:p>
+    <w:p>
+      <w:pPr>
+        <w:pStyle w:val="ListParagraph"/>
+        <w:numPr>
+          <w:ilvl w:val="2"/>
+          <w:numId w:val="4"/>
+        </w:numPr>
+      </w:pPr>
+      <w:r>
+        <w:t>Make sure to provide the start script in package.json.</w:t>
+      </w:r>
+    </w:p>
+    <w:p>
+      <w:pPr>
+        <w:pStyle w:val="ListParagraph"/>
+        <w:numPr>
+          <w:ilvl w:val="2"/>
+          <w:numId w:val="4"/>
+        </w:numPr>
+      </w:pPr>
+      <w:r>
+        <w:t>Also, Heroku needs the process.env.PORT variable in app.listen() because it will automatically bind a port there when starting your app</w:t>
+      </w:r>
+      <w:r>
+        <w:t xml:space="preserve">. </w:t>
+      </w:r>
+      <w:hyperlink r:id="rId29" w:history="1">
+        <w:r>
+          <w:rPr>
+            <w:rStyle w:val="Hyperlink"/>
+          </w:rPr>
+          <w:t>https://help.heroku.com/P1AVPANS/why-is-my-node-js-app-crashing-with-an-r10-error</w:t>
+        </w:r>
+      </w:hyperlink>
+    </w:p>
+    <w:p>
+      <w:pPr>
+        <w:pStyle w:val="ListParagraph"/>
+        <w:numPr>
+          <w:ilvl w:val="2"/>
+          <w:numId w:val="4"/>
+        </w:numPr>
+      </w:pPr>
+      <w:r>
+        <w:t>We can run terminal commands like ls, npm install and so on, remotely on our workspace on Heroku.</w:t>
+      </w:r>
+      <w:r>
+        <w:t xml:space="preserve"> This way we can install packages in our Heroku workspace.</w:t>
+      </w:r>
+    </w:p>
+    <w:p>
+      <w:pPr>
+        <w:pStyle w:val="ListParagraph"/>
+        <w:numPr>
+          <w:ilvl w:val="1"/>
+          <w:numId w:val="4"/>
+        </w:numPr>
+      </w:pPr>
+      <w:r>
+        <w:lastRenderedPageBreak/>
+        <w:t>MongoDB Atlas</w:t>
+      </w:r>
+    </w:p>
+    <w:p>
+      <w:pPr>
+        <w:pStyle w:val="ListParagraph"/>
+        <w:numPr>
+          <w:ilvl w:val="2"/>
+          <w:numId w:val="4"/>
+        </w:numPr>
+      </w:pPr>
+      <w:r>
+        <w:t>We will need a hosted MongoDB</w:t>
+      </w:r>
+      <w:r>
+        <w:t xml:space="preserve"> for deploying</w:t>
+      </w:r>
+      <w:r>
+        <w:t>.</w:t>
+      </w:r>
+    </w:p>
+    <w:p>
+      <w:pPr>
+        <w:pStyle w:val="ListParagraph"/>
+        <w:numPr>
+          <w:ilvl w:val="2"/>
+          <w:numId w:val="4"/>
+        </w:numPr>
+      </w:pPr>
+      <w:r>
+        <w:t>It’s a c</w:t>
+      </w:r>
+      <w:r>
+        <w:t>l</w:t>
+      </w:r>
+      <w:r>
+        <w:t>oud database service.</w:t>
+      </w:r>
+    </w:p>
+    <w:p>
+      <w:pPr>
+        <w:pStyle w:val="ListParagraph"/>
+        <w:numPr>
+          <w:ilvl w:val="2"/>
+          <w:numId w:val="4"/>
+        </w:numPr>
+      </w:pPr>
+      <w:r>
+        <w:t>Otherwise we would have to connect our local database to servers through internet.</w:t>
+      </w:r>
+    </w:p>
+    <w:p>
+      <w:pPr>
+        <w:pStyle w:val="ListParagraph"/>
+        <w:numPr>
+          <w:ilvl w:val="2"/>
+          <w:numId w:val="4"/>
+        </w:numPr>
+      </w:pPr>
+      <w:r>
+        <w:t>We can install Mongo locally on our Heroku workspace but it has problems.</w:t>
+      </w:r>
+    </w:p>
+    <w:p>
+      <w:pPr>
+        <w:pStyle w:val="ListParagraph"/>
+        <w:numPr>
+          <w:ilvl w:val="2"/>
+          <w:numId w:val="4"/>
+        </w:numPr>
+      </w:pPr>
+      <w:r>
+        <w:t>Makes it easy for us to manage permission, privacy, security, setup a user and password, fancy visualization of database.</w:t>
+      </w:r>
+    </w:p>
+    <w:p>
+      <w:pPr>
+        <w:pStyle w:val="ListParagraph"/>
+        <w:numPr>
+          <w:ilvl w:val="3"/>
+          <w:numId w:val="4"/>
+        </w:numPr>
+      </w:pPr>
+      <w:r>
+        <w:t>Like who can access the database</w:t>
+      </w:r>
+      <w:r>
+        <w:t xml:space="preserve"> (The username and password we set for </w:t>
+      </w:r>
+      <w:r>
+        <w:t>database access will be different from our account credentials</w:t>
+      </w:r>
+      <w:r>
+        <w:t>)</w:t>
+      </w:r>
+      <w:r>
+        <w:t>.</w:t>
+      </w:r>
+    </w:p>
+    <w:p>
+      <w:pPr>
+        <w:pStyle w:val="ListParagraph"/>
+        <w:numPr>
+          <w:ilvl w:val="2"/>
+          <w:numId w:val="4"/>
+        </w:numPr>
+      </w:pPr>
+      <w:r>
+        <w:t>With Cloud Database, we don’t need mongod process running.</w:t>
+      </w:r>
+    </w:p>
+    <w:p>
+      <w:pPr>
+        <w:pStyle w:val="ListParagraph"/>
+        <w:numPr>
+          <w:ilvl w:val="2"/>
+          <w:numId w:val="4"/>
+        </w:numPr>
+      </w:pPr>
+      <w:r>
+        <w:t>We can access Cloud database both locally and through Heroku. But it’s a good practice to keep development and production database separate.</w:t>
+      </w:r>
+      <w:r>
+        <w:t xml:space="preserve"> So that when adding features or testing, we don’t mistakenly mess up with user data.</w:t>
+      </w:r>
+    </w:p>
+    <w:p>
+      <w:pPr>
+        <w:pStyle w:val="ListParagraph"/>
+        <w:numPr>
+          <w:ilvl w:val="2"/>
+          <w:numId w:val="4"/>
+        </w:numPr>
+      </w:pPr>
+      <w:r>
+        <w:t>So have</w:t>
+      </w:r>
+      <w:r>
+        <w:t xml:space="preserve"> a local copy of this database so that we can tweak.</w:t>
+      </w:r>
+      <w:r>
+        <w:t xml:space="preserve"> </w:t>
+      </w:r>
+      <w:r>
+        <w:t>Now whenever we are tweaking, just switch to your local database.</w:t>
+      </w:r>
+    </w:p>
+    <w:p>
+      <w:pPr>
+        <w:pStyle w:val="ListParagraph"/>
+        <w:numPr>
+          <w:ilvl w:val="2"/>
+          <w:numId w:val="4"/>
+        </w:numPr>
+      </w:pPr>
+      <w:r>
+        <w:t>To switch between databases, we can make use of environment variables.</w:t>
+      </w:r>
+    </w:p>
+    <w:p>
+      <w:pPr>
+        <w:pStyle w:val="ListParagraph"/>
+        <w:numPr>
+          <w:ilvl w:val="3"/>
+          <w:numId w:val="4"/>
+        </w:numPr>
+      </w:pPr>
+      <w:r>
+        <w:t>Methods</w:t>
+      </w:r>
+    </w:p>
+    <w:p>
+      <w:pPr>
+        <w:pStyle w:val="ListParagraph"/>
+        <w:numPr>
+          <w:ilvl w:val="4"/>
+          <w:numId w:val="4"/>
+        </w:numPr>
+      </w:pPr>
+      <w:r>
+        <w:t>Locally</w:t>
+      </w:r>
+    </w:p>
+    <w:p>
+      <w:pPr>
+        <w:pStyle w:val="ListParagraph"/>
+        <w:numPr>
+          <w:ilvl w:val="5"/>
+          <w:numId w:val="4"/>
+        </w:numPr>
+      </w:pPr>
+      <w:r>
+        <w:t>export DATABASEURL=mongodb://localhost:27017/yelp_camp</w:t>
+      </w:r>
+    </w:p>
+    <w:p>
+      <w:pPr>
+        <w:pStyle w:val="ListParagraph"/>
+        <w:numPr>
+          <w:ilvl w:val="4"/>
+          <w:numId w:val="4"/>
+        </w:numPr>
+      </w:pPr>
+      <w:r>
+        <w:t>On Heroku, go to</w:t>
+      </w:r>
+      <w:r>
+        <w:t xml:space="preserve"> your app &gt;</w:t>
+      </w:r>
+      <w:r>
+        <w:t xml:space="preserve"> settings &gt; config vars, then</w:t>
+      </w:r>
+    </w:p>
+    <w:p>
+      <w:pPr>
+        <w:pStyle w:val="ListParagraph"/>
+        <w:numPr>
+          <w:ilvl w:val="5"/>
+          <w:numId w:val="4"/>
+        </w:numPr>
+      </w:pPr>
+      <w:r>
+        <w:t xml:space="preserve">Set KEY = </w:t>
+      </w:r>
+      <w:r>
+        <w:t>DATABASEUR</w:t>
+      </w:r>
+      <w:r>
+        <w:t>L</w:t>
+      </w:r>
+    </w:p>
+    <w:p>
+      <w:pPr>
+        <w:pStyle w:val="ListParagraph"/>
+        <w:numPr>
+          <w:ilvl w:val="5"/>
+          <w:numId w:val="4"/>
+        </w:numPr>
+      </w:pPr>
+      <w:r>
+        <w:t>VALUE</w:t>
+      </w:r>
+      <w:r>
+        <w:t xml:space="preserve"> </w:t>
+      </w:r>
+      <w:r>
+        <w:t>=</w:t>
+      </w:r>
+      <w:r>
+        <w:t xml:space="preserve"> </w:t>
+      </w:r>
+      <w:r>
+        <w:t>mongodb+srv://saanika:</w:t>
+      </w:r>
+      <w:r>
+        <w:t>&lt;password&gt;</w:t>
+      </w:r>
+      <w:r>
+        <w:t>@cluster0.hh6ek.mongodb.net/&lt;dbname&gt;?retryWrites=true&amp;w=majority</w:t>
+      </w:r>
+    </w:p>
+    <w:p>
+      <w:pPr>
+        <w:pStyle w:val="ListParagraph"/>
+        <w:numPr>
+          <w:ilvl w:val="6"/>
+          <w:numId w:val="4"/>
+        </w:numPr>
+      </w:pPr>
+      <w:r>
+        <w:t>Can replace &lt;dbname&gt; with anything.</w:t>
+      </w:r>
+    </w:p>
+    <w:p>
+      <w:pPr>
+        <w:pStyle w:val="ListParagraph"/>
+        <w:numPr>
+          <w:ilvl w:val="4"/>
+          <w:numId w:val="4"/>
+        </w:numPr>
+      </w:pPr>
+      <w:r>
+        <w:t>On Heroku, using command line.</w:t>
+      </w:r>
+    </w:p>
+    <w:p>
+      <w:pPr>
+        <w:pStyle w:val="ListParagraph"/>
+        <w:numPr>
+          <w:ilvl w:val="3"/>
+          <w:numId w:val="4"/>
+        </w:numPr>
+      </w:pPr>
+      <w:r>
+        <w:t>Benefit of using environment variables is that our credentials will be hidden if we put it on GitHub.</w:t>
+      </w:r>
+    </w:p>
+    <w:p>
+      <w:pPr>
+        <w:pStyle w:val="ListParagraph"/>
+        <w:numPr>
+          <w:ilvl w:val="3"/>
+          <w:numId w:val="4"/>
+        </w:numPr>
+      </w:pPr>
+      <w:r>
+        <w:t>It’s good to set a default value</w:t>
+      </w:r>
+      <w:r>
+        <w:t xml:space="preserve"> for backup</w:t>
+      </w:r>
+      <w:r>
+        <w:t xml:space="preserve"> so that in case we reset this workspace, or we are sharing it with someone and want them to use a default variable. So that our code doesn’t break if we have not explicitly setup the environment variable.</w:t>
+      </w:r>
+    </w:p>
+    <w:p>
+      <w:pPr>
+        <w:pStyle w:val="ListParagraph"/>
+        <w:numPr>
+          <w:ilvl w:val="3"/>
+          <w:numId w:val="4"/>
+        </w:numPr>
+      </w:pPr>
+      <w:r>
+        <w:t>Concept of environment variables is not specific to Node.js. Just that syntax will be different. Like in node we access it by process.env.key.</w:t>
+      </w:r>
+    </w:p>
+    <w:p>
+      <w:pPr>
+        <w:pStyle w:val="ListParagraph"/>
+        <w:numPr>
+          <w:ilvl w:val="2"/>
+          <w:numId w:val="4"/>
+        </w:numPr>
+      </w:pPr>
+      <w:r>
+        <w:t>In the MongoDB Atlas website, you can see the collections created.</w:t>
+      </w:r>
+    </w:p>
+    <w:p>
+      <w:pPr>
+        <w:pStyle w:val="ListParagraph"/>
+        <w:numPr>
+          <w:ilvl w:val="1"/>
+          <w:numId w:val="4"/>
+        </w:numPr>
+      </w:pPr>
+      <w:r>
+        <w:t>Also, a good idea of have a copy of our application which is deployed, so that we can add more features to it, for which we won’t have to stop the servers.</w:t>
+      </w:r>
+    </w:p>
+    <w:p>
+      <w:pPr>
+        <w:pStyle w:val="ListParagraph"/>
+        <w:ind w:left="1848"/>
+      </w:pPr>
     </w:p>
     <w:sectPr>
       <w:pgSz w:w="11906" w:h="16838"/>
@@ -6920,7 +8360,7 @@
   <w:abstractNum w:abstractNumId="7" w15:restartNumberingAfterBreak="0">
     <w:nsid w:val="62AB152D"/>
     <w:multiLevelType w:val="hybridMultilevel"/>
-    <w:tmpl w:val="923EEE26"/>
+    <w:tmpl w:val="AE7A1698"/>
     <w:lvl w:ilvl="0" w:tplc="22F4324A">
       <w:start w:val="2"/>
       <w:numFmt w:val="decimal"/>
@@ -6975,7 +8415,7 @@
         <w:ind w:left="2770" w:hanging="360"/>
       </w:pPr>
     </w:lvl>
-    <w:lvl w:ilvl="5" w:tplc="4009001B" w:tentative="1">
+    <w:lvl w:ilvl="5" w:tplc="4009001B">
       <w:start w:val="1"/>
       <w:numFmt w:val="lowerRoman"/>
       <w:lvlText w:val="%6."/>
@@ -6984,7 +8424,7 @@
         <w:ind w:left="4008" w:hanging="180"/>
       </w:pPr>
     </w:lvl>
-    <w:lvl w:ilvl="6" w:tplc="4009000F" w:tentative="1">
+    <w:lvl w:ilvl="6" w:tplc="4009000F">
       <w:start w:val="1"/>
       <w:numFmt w:val="decimal"/>
       <w:lvlText w:val="%7."/>

</xml_diff>